<commit_message>
The one2many many2one functions of tag and note modules are finished. Update documents of tag and note.
</commit_message>
<xml_diff>
--- a/Docs/RESTfulAPI/BookTag.docx
+++ b/Docs/RESTfulAPI/BookTag.docx
@@ -33,18 +33,7 @@
           <w:sz w:val="40"/>
           <w:szCs w:val="40"/>
         </w:rPr>
-        <w:t xml:space="preserve">Create a </w:t>
-      </w:r>
-      <w:r>
-        <w:rPr>
-          <w:rFonts w:hint="default" w:ascii="Liberation Sans" w:hAnsi="Liberation Sans" w:cs="Liberation Sans"/>
-          <w:b/>
-          <w:bCs/>
-          <w:color w:val="000000"/>
-          <w:sz w:val="40"/>
-          <w:szCs w:val="40"/>
-        </w:rPr>
-        <w:t>booktag</w:t>
+        <w:t>Create a booktag</w:t>
       </w:r>
     </w:p>
     <w:p>
@@ -119,6 +108,14 @@
           <w:sz w:val="20"/>
         </w:rPr>
         <w:t>/booktag</w:t>
+      </w:r>
+      <w:r>
+        <w:rPr>
+          <w:rFonts w:ascii="Liberation Mono" w:hAnsi="Liberation Mono" w:eastAsia="DejaVu Serif" w:cs="Liberation Mono"/>
+          <w:color w:val="111111"/>
+          <w:sz w:val="20"/>
+        </w:rPr>
+        <w:t>s</w:t>
       </w:r>
     </w:p>
     <w:p>
@@ -170,6 +167,7 @@
             <w:insideH w:val="none" w:color="auto" w:sz="0" w:space="0"/>
             <w:insideV w:val="none" w:color="auto" w:sz="0" w:space="0"/>
           </w:tblBorders>
+          <w:shd w:val="clear" w:color="auto" w:fill="FFFFFF"/>
           <w:tblLayout w:type="fixed"/>
         </w:tblPrEx>
         <w:tc>
@@ -188,7 +186,6 @@
               <w:bottom w:w="100" w:type="dxa"/>
               <w:right w:w="218" w:type="dxa"/>
             </w:tcMar>
-            <w:textDirection w:val="lrTb"/>
             <w:vAlign w:val="center"/>
           </w:tcPr>
           <w:p>
@@ -227,7 +224,6 @@
               <w:bottom w:w="100" w:type="dxa"/>
               <w:right w:w="218" w:type="dxa"/>
             </w:tcMar>
-            <w:textDirection w:val="lrTb"/>
             <w:vAlign w:val="center"/>
           </w:tcPr>
           <w:p>
@@ -267,7 +263,6 @@
               <w:bottom w:w="100" w:type="dxa"/>
               <w:right w:w="218" w:type="dxa"/>
             </w:tcMar>
-            <w:textDirection w:val="lrTb"/>
             <w:vAlign w:val="center"/>
           </w:tcPr>
           <w:p>
@@ -333,15 +328,6 @@
                 <w:szCs w:val="20"/>
               </w:rPr>
             </w:pPr>
-            <w:r>
-              <w:rPr>
-                <w:rFonts w:hint="default" w:ascii="Helvetica" w:hAnsi="Helvetica" w:cs="Helvetica"/>
-                <w:color w:val="111111"/>
-                <w:sz w:val="20"/>
-                <w:szCs w:val="20"/>
-              </w:rPr>
-              <w:t>book_id</w:t>
-            </w:r>
           </w:p>
         </w:tc>
         <w:tc>
@@ -379,7 +365,7 @@
                 <w:sz w:val="20"/>
                 <w:szCs w:val="20"/>
               </w:rPr>
-              <w:t xml:space="preserve">The id of a book </w:t>
+              <w:t xml:space="preserve"> </w:t>
             </w:r>
           </w:p>
         </w:tc>
@@ -411,182 +397,6 @@
                 <w:szCs w:val="20"/>
               </w:rPr>
             </w:pPr>
-            <w:r>
-              <w:rPr>
-                <w:rFonts w:ascii="Helvetica" w:hAnsi="Helvetica" w:eastAsia="DejaVu Serif" w:cs="Helvetica"/>
-                <w:color w:val="111111"/>
-                <w:sz w:val="20"/>
-                <w:szCs w:val="20"/>
-              </w:rPr>
-              <w:t>Long</w:t>
-            </w:r>
-          </w:p>
-        </w:tc>
-      </w:tr>
-      <w:tr>
-        <w:tblPrEx>
-          <w:tblBorders>
-            <w:top w:val="none" w:color="auto" w:sz="0" w:space="0"/>
-            <w:left w:val="none" w:color="auto" w:sz="0" w:space="0"/>
-            <w:bottom w:val="none" w:color="auto" w:sz="0" w:space="0"/>
-            <w:right w:val="none" w:color="auto" w:sz="0" w:space="0"/>
-            <w:insideH w:val="none" w:color="auto" w:sz="0" w:space="0"/>
-            <w:insideV w:val="none" w:color="auto" w:sz="0" w:space="0"/>
-          </w:tblBorders>
-          <w:shd w:val="clear" w:color="auto" w:fill="FFFFFF"/>
-          <w:tblLayout w:type="fixed"/>
-        </w:tblPrEx>
-        <w:tc>
-          <w:tcPr>
-            <w:tcW w:w="1637" w:type="dxa"/>
-            <w:tcBorders>
-              <w:top w:val="single" w:color="CCCCCC" w:sz="6" w:space="0"/>
-              <w:left w:val="single" w:color="CCCCCC" w:sz="6" w:space="0"/>
-              <w:bottom w:val="single" w:color="CCCCCC" w:sz="6" w:space="0"/>
-              <w:right w:val="single" w:color="CCCCCC" w:sz="6" w:space="0"/>
-            </w:tcBorders>
-            <w:shd w:val="clear" w:color="auto" w:fill="F8F8F8"/>
-            <w:tcMar>
-              <w:top w:w="100" w:type="dxa"/>
-              <w:left w:w="218" w:type="dxa"/>
-              <w:bottom w:w="100" w:type="dxa"/>
-              <w:right w:w="218" w:type="dxa"/>
-            </w:tcMar>
-            <w:vAlign w:val="center"/>
-          </w:tcPr>
-          <w:p>
-            <w:pPr>
-              <w:spacing w:after="0" w:line="240" w:lineRule="auto"/>
-              <w:rPr>
-                <w:rFonts w:hint="default" w:ascii="Helvetica" w:hAnsi="Helvetica" w:cs="Helvetica"/>
-                <w:color w:val="111111"/>
-                <w:sz w:val="20"/>
-                <w:szCs w:val="20"/>
-              </w:rPr>
-            </w:pPr>
-            <w:r>
-              <w:rPr>
-                <w:rFonts w:hint="default" w:ascii="Helvetica" w:hAnsi="Helvetica" w:cs="Helvetica"/>
-                <w:color w:val="111111"/>
-                <w:sz w:val="20"/>
-                <w:szCs w:val="20"/>
-              </w:rPr>
-              <w:t>tag_id</w:t>
-            </w:r>
-          </w:p>
-        </w:tc>
-        <w:tc>
-          <w:tcPr>
-            <w:tcW w:w="2835" w:type="dxa"/>
-            <w:tcBorders>
-              <w:top w:val="single" w:color="CCCCCC" w:sz="6" w:space="0"/>
-              <w:left w:val="single" w:color="CCCCCC" w:sz="6" w:space="0"/>
-              <w:bottom w:val="single" w:color="CCCCCC" w:sz="6" w:space="0"/>
-              <w:right w:val="single" w:color="CCCCCC" w:sz="6" w:space="0"/>
-            </w:tcBorders>
-            <w:shd w:val="clear" w:color="auto" w:fill="F8F8F8"/>
-            <w:tcMar>
-              <w:top w:w="100" w:type="dxa"/>
-              <w:left w:w="218" w:type="dxa"/>
-              <w:bottom w:w="100" w:type="dxa"/>
-              <w:right w:w="218" w:type="dxa"/>
-            </w:tcMar>
-            <w:vAlign w:val="center"/>
-          </w:tcPr>
-          <w:p>
-            <w:pPr>
-              <w:spacing w:after="0" w:line="240" w:lineRule="auto"/>
-              <w:rPr>
-                <w:rFonts w:ascii="Helvetica" w:hAnsi="Helvetica" w:eastAsia="DejaVu Serif" w:cs="Helvetica"/>
-                <w:color w:val="111111"/>
-                <w:sz w:val="20"/>
-                <w:szCs w:val="20"/>
-              </w:rPr>
-            </w:pPr>
-            <w:r>
-              <w:rPr>
-                <w:rFonts w:ascii="Helvetica" w:hAnsi="Helvetica" w:eastAsia="DejaVu Serif" w:cs="Helvetica"/>
-                <w:color w:val="111111"/>
-                <w:sz w:val="20"/>
-                <w:szCs w:val="20"/>
-              </w:rPr>
-              <w:t xml:space="preserve">The id of the </w:t>
-            </w:r>
-            <w:r>
-              <w:rPr>
-                <w:rFonts w:hint="eastAsia" w:ascii="Helvetica" w:hAnsi="Helvetica" w:eastAsia="DejaVu Serif" w:cs="Helvetica"/>
-                <w:color w:val="111111"/>
-                <w:sz w:val="20"/>
-                <w:szCs w:val="20"/>
-              </w:rPr>
-              <w:t>corresponding</w:t>
-            </w:r>
-            <w:r>
-              <w:rPr>
-                <w:rFonts w:hint="default" w:ascii="Helvetica" w:hAnsi="Helvetica" w:eastAsia="DejaVu Serif" w:cs="Helvetica"/>
-                <w:color w:val="111111"/>
-                <w:sz w:val="20"/>
-                <w:szCs w:val="20"/>
-              </w:rPr>
-              <w:t xml:space="preserve"> </w:t>
-            </w:r>
-            <w:r>
-              <w:rPr>
-                <w:rFonts w:ascii="Helvetica" w:hAnsi="Helvetica" w:eastAsia="DejaVu Serif" w:cs="Helvetica"/>
-                <w:color w:val="111111"/>
-                <w:sz w:val="20"/>
-                <w:szCs w:val="20"/>
-              </w:rPr>
-              <w:t>tag</w:t>
-            </w:r>
-          </w:p>
-        </w:tc>
-        <w:tc>
-          <w:tcPr>
-            <w:tcW w:w="4293" w:type="dxa"/>
-            <w:tcBorders>
-              <w:top w:val="single" w:color="CCCCCC" w:sz="6" w:space="0"/>
-              <w:left w:val="single" w:color="CCCCCC" w:sz="6" w:space="0"/>
-              <w:bottom w:val="single" w:color="CCCCCC" w:sz="6" w:space="0"/>
-              <w:right w:val="single" w:color="CCCCCC" w:sz="6" w:space="0"/>
-            </w:tcBorders>
-            <w:shd w:val="clear" w:color="auto" w:fill="F8F8F8"/>
-            <w:tcMar>
-              <w:top w:w="100" w:type="dxa"/>
-              <w:left w:w="218" w:type="dxa"/>
-              <w:bottom w:w="100" w:type="dxa"/>
-              <w:right w:w="218" w:type="dxa"/>
-            </w:tcMar>
-            <w:vAlign w:val="center"/>
-          </w:tcPr>
-          <w:p>
-            <w:pPr>
-              <w:spacing w:after="0" w:line="240" w:lineRule="auto"/>
-              <w:rPr>
-                <w:rFonts w:ascii="Helvetica" w:hAnsi="Helvetica" w:eastAsia="DejaVu Serif" w:cs="Helvetica"/>
-                <w:color w:val="111111"/>
-                <w:sz w:val="20"/>
-                <w:szCs w:val="20"/>
-              </w:rPr>
-            </w:pPr>
-            <w:r>
-              <w:rPr>
-                <w:rFonts w:ascii="Helvetica" w:hAnsi="Helvetica" w:eastAsia="DejaVu Serif" w:cs="Helvetica"/>
-                <w:color w:val="111111"/>
-                <w:sz w:val="20"/>
-                <w:szCs w:val="20"/>
-              </w:rPr>
-              <w:t>Lon</w:t>
-            </w:r>
-            <w:r>
-              <w:rPr>
-                <w:rFonts w:ascii="Helvetica" w:hAnsi="Helvetica" w:eastAsia="DejaVu Serif" w:cs="Helvetica"/>
-                <w:color w:val="111111"/>
-                <w:sz w:val="20"/>
-                <w:szCs w:val="20"/>
-              </w:rPr>
-              <w:t>g</w:t>
-            </w:r>
           </w:p>
         </w:tc>
       </w:tr>
@@ -610,25 +420,7 @@
           <w:sz w:val="23"/>
           <w:szCs w:val="23"/>
         </w:rPr>
-        <w:t xml:space="preserve">Example of create a </w:t>
-      </w:r>
-      <w:r>
-        <w:rPr>
-          <w:rFonts w:hint="default" w:ascii="宋体" w:hAnsi="宋体" w:eastAsia="宋体" w:cs="宋体"/>
-          <w:color w:val="111111"/>
-          <w:sz w:val="23"/>
-          <w:szCs w:val="23"/>
-        </w:rPr>
-        <w:t>booktag</w:t>
-      </w:r>
-      <w:r>
-        <w:rPr>
-          <w:rFonts w:hint="default" w:ascii="宋体" w:hAnsi="宋体" w:eastAsia="宋体" w:cs="宋体"/>
-          <w:color w:val="111111"/>
-          <w:sz w:val="23"/>
-          <w:szCs w:val="23"/>
-        </w:rPr>
-        <w:t>：</w:t>
+        <w:t>Example of create a booktag：</w:t>
       </w:r>
     </w:p>
     <w:p>
@@ -740,25 +532,7 @@
           <w:sz w:val="23"/>
           <w:szCs w:val="23"/>
         </w:rPr>
-        <w:t xml:space="preserve">Return the details of </w:t>
-      </w:r>
-      <w:r>
-        <w:rPr>
-          <w:rFonts w:hint="default" w:ascii="宋体" w:hAnsi="宋体" w:eastAsia="宋体" w:cs="宋体"/>
-          <w:color w:val="111111"/>
-          <w:sz w:val="23"/>
-          <w:szCs w:val="23"/>
-        </w:rPr>
-        <w:t xml:space="preserve">booktag </w:t>
-      </w:r>
-      <w:r>
-        <w:rPr>
-          <w:rFonts w:hint="default" w:ascii="宋体" w:hAnsi="宋体" w:eastAsia="宋体" w:cs="宋体"/>
-          <w:color w:val="111111"/>
-          <w:sz w:val="23"/>
-          <w:szCs w:val="23"/>
-        </w:rPr>
-        <w:t xml:space="preserve">with </w:t>
+        <w:t xml:space="preserve">Return the details of booktag with </w:t>
       </w:r>
       <w:r>
         <w:rPr>
@@ -997,7 +771,23 @@
           <w:color w:val="111111"/>
           <w:sz w:val="20"/>
         </w:rPr>
-        <w:t>/booktag/:id</w:t>
+        <w:t>/booktag</w:t>
+      </w:r>
+      <w:r>
+        <w:rPr>
+          <w:rFonts w:ascii="Liberation Mono" w:hAnsi="Liberation Mono" w:eastAsia="DejaVu Serif" w:cs="Liberation Mono"/>
+          <w:color w:val="111111"/>
+          <w:sz w:val="20"/>
+        </w:rPr>
+        <w:t>s</w:t>
+      </w:r>
+      <w:r>
+        <w:rPr>
+          <w:rFonts w:ascii="Liberation Mono" w:hAnsi="Liberation Mono" w:eastAsia="DejaVu Serif" w:cs="Liberation Mono"/>
+          <w:color w:val="111111"/>
+          <w:sz w:val="20"/>
+        </w:rPr>
+        <w:t>/:id</w:t>
       </w:r>
     </w:p>
     <w:p>
@@ -1068,7 +858,6 @@
               <w:bottom w:w="100" w:type="dxa"/>
               <w:right w:w="218" w:type="dxa"/>
             </w:tcMar>
-            <w:textDirection w:val="lrTb"/>
             <w:vAlign w:val="center"/>
           </w:tcPr>
           <w:p>
@@ -1107,7 +896,6 @@
               <w:bottom w:w="100" w:type="dxa"/>
               <w:right w:w="218" w:type="dxa"/>
             </w:tcMar>
-            <w:textDirection w:val="lrTb"/>
             <w:vAlign w:val="center"/>
           </w:tcPr>
           <w:p>
@@ -1147,7 +935,6 @@
               <w:bottom w:w="100" w:type="dxa"/>
               <w:right w:w="218" w:type="dxa"/>
             </w:tcMar>
-            <w:textDirection w:val="lrTb"/>
             <w:vAlign w:val="center"/>
           </w:tcPr>
           <w:p>
@@ -1213,15 +1000,6 @@
                 <w:szCs w:val="20"/>
               </w:rPr>
             </w:pPr>
-            <w:r>
-              <w:rPr>
-                <w:rFonts w:hint="default" w:ascii="Helvetica" w:hAnsi="Helvetica" w:cs="Helvetica"/>
-                <w:color w:val="111111"/>
-                <w:sz w:val="20"/>
-                <w:szCs w:val="20"/>
-              </w:rPr>
-              <w:t>id</w:t>
-            </w:r>
           </w:p>
         </w:tc>
         <w:tc>
@@ -1252,33 +1030,6 @@
                 <w:szCs w:val="20"/>
               </w:rPr>
             </w:pPr>
-            <w:r>
-              <w:rPr>
-                <w:rFonts w:ascii="Helvetica" w:hAnsi="Helvetica" w:eastAsia="DejaVu Serif" w:cs="Helvetica"/>
-                <w:color w:val="111111"/>
-                <w:sz w:val="20"/>
-                <w:szCs w:val="20"/>
-              </w:rPr>
-              <w:t>The i</w:t>
-            </w:r>
-            <w:r>
-              <w:rPr>
-                <w:rFonts w:ascii="Helvetica" w:hAnsi="Helvetica" w:eastAsia="DejaVu Serif" w:cs="Helvetica"/>
-                <w:color w:val="111111"/>
-                <w:sz w:val="20"/>
-                <w:szCs w:val="20"/>
-              </w:rPr>
-              <w:t>d</w:t>
-            </w:r>
-            <w:r>
-              <w:rPr>
-                <w:rFonts w:ascii="Helvetica" w:hAnsi="Helvetica" w:eastAsia="DejaVu Serif" w:cs="Helvetica"/>
-                <w:color w:val="111111"/>
-                <w:sz w:val="20"/>
-                <w:szCs w:val="20"/>
-              </w:rPr>
-              <w:t xml:space="preserve"> of a booktags</w:t>
-            </w:r>
           </w:p>
         </w:tc>
         <w:tc>
@@ -1319,7 +1070,7 @@
         <w:shd w:val="clear" w:color="auto" w:fill="FFFFFF"/>
         <w:spacing w:before="251" w:beforeAutospacing="0" w:after="251" w:afterAutospacing="0" w:line="375" w:lineRule="atLeast"/>
         <w:rPr>
-          <w:rFonts w:ascii="Helvetica" w:hAnsi="Helvetica" w:cs="Helvetica"/>
+          <w:rFonts w:hint="default" w:ascii="宋体" w:hAnsi="宋体" w:eastAsia="宋体" w:cs="宋体"/>
           <w:color w:val="111111"/>
           <w:sz w:val="23"/>
           <w:szCs w:val="23"/>
@@ -1332,17 +1083,47 @@
           <w:sz w:val="23"/>
           <w:szCs w:val="23"/>
         </w:rPr>
-        <w:t xml:space="preserve">Return the details of </w:t>
-      </w:r>
-      <w:r>
-        <w:rPr>
-          <w:rFonts w:hint="default" w:ascii="宋体" w:hAnsi="宋体" w:eastAsia="宋体" w:cs="宋体"/>
+        <w:t>Example of delete the booktag with id 2</w:t>
+      </w:r>
+    </w:p>
+    <w:p>
+      <w:pPr>
+        <w:pStyle w:val="5"/>
+        <w:pBdr>
+          <w:top w:val="single" w:color="CCCCCC" w:sz="6" w:space="5"/>
+          <w:left w:val="single" w:color="CCCCCC" w:sz="6" w:space="8"/>
+          <w:bottom w:val="single" w:color="CCCCCC" w:sz="6" w:space="5"/>
+          <w:right w:val="single" w:color="CCCCCC" w:sz="6" w:space="8"/>
+        </w:pBdr>
+        <w:shd w:val="clear" w:color="auto" w:fill="F8F8F8"/>
+        <w:spacing w:line="318" w:lineRule="atLeast"/>
+        <w:rPr>
+          <w:color w:val="111111"/>
+          <w:sz w:val="22"/>
+          <w:szCs w:val="22"/>
+        </w:rPr>
+      </w:pPr>
+      <w:r>
+        <w:rPr>
+          <w:rStyle w:val="10"/>
+          <w:rFonts w:hint="eastAsia"/>
+          <w:color w:val="111111"/>
+        </w:rPr>
+        <w:t>{"id":2}</w:t>
+      </w:r>
+    </w:p>
+    <w:p>
+      <w:pPr>
+        <w:pStyle w:val="6"/>
+        <w:shd w:val="clear" w:color="auto" w:fill="FFFFFF"/>
+        <w:spacing w:before="251" w:beforeAutospacing="0" w:after="251" w:afterAutospacing="0" w:line="375" w:lineRule="atLeast"/>
+        <w:rPr>
+          <w:rFonts w:ascii="Helvetica" w:hAnsi="Helvetica" w:cs="Helvetica"/>
           <w:color w:val="111111"/>
           <w:sz w:val="23"/>
           <w:szCs w:val="23"/>
         </w:rPr>
-        <w:t xml:space="preserve">Booktag </w:t>
-      </w:r>
+      </w:pPr>
       <w:r>
         <w:rPr>
           <w:rFonts w:hint="default" w:ascii="宋体" w:hAnsi="宋体" w:eastAsia="宋体" w:cs="宋体"/>
@@ -1350,7 +1131,7 @@
           <w:sz w:val="23"/>
           <w:szCs w:val="23"/>
         </w:rPr>
-        <w:t xml:space="preserve">that is just deleted with </w:t>
+        <w:t xml:space="preserve">Return the details of Booktag that is just deleted with </w:t>
       </w:r>
       <w:r>
         <w:rPr>
@@ -1538,18 +1319,7 @@
           <w:sz w:val="40"/>
           <w:szCs w:val="40"/>
         </w:rPr>
-        <w:t xml:space="preserve">Get all the </w:t>
-      </w:r>
-      <w:r>
-        <w:rPr>
-          <w:rFonts w:hint="default" w:ascii="Liberation Sans" w:hAnsi="Liberation Sans" w:cs="Liberation Sans"/>
-          <w:b/>
-          <w:bCs/>
-          <w:color w:val="000000"/>
-          <w:sz w:val="40"/>
-          <w:szCs w:val="40"/>
-        </w:rPr>
-        <w:t>booktag</w:t>
+        <w:t>Get all the booktag</w:t>
       </w:r>
     </w:p>
     <w:p>
@@ -1645,43 +1415,7 @@
           <w:sz w:val="23"/>
           <w:szCs w:val="23"/>
         </w:rPr>
-        <w:t xml:space="preserve">Return </w:t>
-      </w:r>
-      <w:r>
-        <w:rPr>
-          <w:rFonts w:hint="default" w:ascii="宋体" w:hAnsi="宋体" w:eastAsia="宋体" w:cs="宋体"/>
-          <w:color w:val="111111"/>
-          <w:sz w:val="23"/>
-          <w:szCs w:val="23"/>
-        </w:rPr>
-        <w:t xml:space="preserve">a list of </w:t>
-      </w:r>
-      <w:r>
-        <w:rPr>
-          <w:rFonts w:hint="default" w:ascii="宋体" w:hAnsi="宋体" w:eastAsia="宋体" w:cs="宋体"/>
-          <w:color w:val="111111"/>
-          <w:sz w:val="23"/>
-          <w:szCs w:val="23"/>
-        </w:rPr>
-        <w:t xml:space="preserve">Booktag </w:t>
-      </w:r>
-      <w:r>
-        <w:rPr>
-          <w:rFonts w:hint="default" w:ascii="宋体" w:hAnsi="宋体" w:eastAsia="宋体" w:cs="宋体"/>
-          <w:color w:val="111111"/>
-          <w:sz w:val="23"/>
-          <w:szCs w:val="23"/>
-        </w:rPr>
-        <w:t>w</w:t>
-      </w:r>
-      <w:r>
-        <w:rPr>
-          <w:rFonts w:hint="default" w:ascii="宋体" w:hAnsi="宋体" w:eastAsia="宋体" w:cs="宋体"/>
-          <w:color w:val="111111"/>
-          <w:sz w:val="23"/>
-          <w:szCs w:val="23"/>
-        </w:rPr>
-        <w:t xml:space="preserve">ith </w:t>
+        <w:t xml:space="preserve">Return a list of Booktag with </w:t>
       </w:r>
       <w:r>
         <w:rPr>
@@ -1808,7 +1542,6 @@
         <w:t>]</w:t>
       </w:r>
     </w:p>
-    <w:p/>
     <w:p/>
     <w:p>
       <w:pPr>
@@ -1841,7 +1574,7 @@
           <w:sz w:val="40"/>
           <w:szCs w:val="40"/>
         </w:rPr>
-        <w:t>Get the id of a book id by a booktag id</w:t>
+        <w:t>Get a booktag list by the tag id</w:t>
       </w:r>
     </w:p>
     <w:p>
@@ -1915,7 +1648,7 @@
           <w:color w:val="111111"/>
           <w:sz w:val="20"/>
         </w:rPr>
-        <w:t>/booktag/:id/book</w:t>
+        <w:t>/tags/:id/booktags</w:t>
       </w:r>
     </w:p>
     <w:p>
@@ -1924,369 +1657,20 @@
         <w:shd w:val="clear" w:color="auto" w:fill="FFFFFF"/>
         <w:spacing w:before="251" w:beforeAutospacing="0" w:after="251" w:afterAutospacing="0" w:line="375" w:lineRule="atLeast"/>
         <w:rPr>
-          <w:rFonts w:hint="eastAsia" w:ascii="宋体" w:hAnsi="宋体" w:eastAsia="宋体" w:cs="宋体"/>
+          <w:rFonts w:ascii="Helvetica" w:hAnsi="Helvetica" w:cs="Helvetica"/>
           <w:color w:val="111111"/>
           <w:sz w:val="23"/>
           <w:szCs w:val="23"/>
         </w:rPr>
       </w:pPr>
-    </w:p>
-    <w:tbl>
-      <w:tblPr>
-        <w:tblStyle w:val="11"/>
-        <w:tblW w:w="8765" w:type="dxa"/>
-        <w:tblBorders>
-          <w:top w:val="none" w:color="auto" w:sz="0" w:space="0"/>
-          <w:left w:val="none" w:color="auto" w:sz="0" w:space="0"/>
-          <w:bottom w:val="none" w:color="auto" w:sz="0" w:space="0"/>
-          <w:right w:val="none" w:color="auto" w:sz="0" w:space="0"/>
-          <w:insideH w:val="none" w:color="auto" w:sz="0" w:space="0"/>
-          <w:insideV w:val="none" w:color="auto" w:sz="0" w:space="0"/>
-        </w:tblBorders>
-        <w:shd w:val="clear" w:color="auto" w:fill="FFFFFF"/>
-        <w:tblLayout w:type="fixed"/>
-        <w:tblCellMar>
-          <w:top w:w="0" w:type="dxa"/>
-          <w:left w:w="0" w:type="dxa"/>
-          <w:bottom w:w="0" w:type="dxa"/>
-          <w:right w:w="0" w:type="dxa"/>
-        </w:tblCellMar>
-      </w:tblPr>
-      <w:tblGrid>
-        <w:gridCol w:w="1637"/>
-        <w:gridCol w:w="2709"/>
-        <w:gridCol w:w="4419"/>
-      </w:tblGrid>
-      <w:tr>
-        <w:tblPrEx>
-          <w:tblBorders>
-            <w:top w:val="none" w:color="auto" w:sz="0" w:space="0"/>
-            <w:left w:val="none" w:color="auto" w:sz="0" w:space="0"/>
-            <w:bottom w:val="none" w:color="auto" w:sz="0" w:space="0"/>
-            <w:right w:val="none" w:color="auto" w:sz="0" w:space="0"/>
-            <w:insideH w:val="none" w:color="auto" w:sz="0" w:space="0"/>
-            <w:insideV w:val="none" w:color="auto" w:sz="0" w:space="0"/>
-          </w:tblBorders>
-          <w:shd w:val="clear" w:color="auto" w:fill="FFFFFF"/>
-          <w:tblLayout w:type="fixed"/>
-        </w:tblPrEx>
-        <w:tc>
-          <w:tcPr>
-            <w:tcW w:w="1637" w:type="dxa"/>
-            <w:tcBorders>
-              <w:top w:val="single" w:color="CCCCCC" w:sz="6" w:space="0"/>
-              <w:left w:val="single" w:color="CCCCCC" w:sz="6" w:space="0"/>
-              <w:bottom w:val="single" w:color="CCCCCC" w:sz="6" w:space="0"/>
-              <w:right w:val="single" w:color="CCCCCC" w:sz="6" w:space="0"/>
-            </w:tcBorders>
-            <w:shd w:val="clear" w:color="auto" w:fill="FFFFFF"/>
-            <w:tcMar>
-              <w:top w:w="100" w:type="dxa"/>
-              <w:left w:w="218" w:type="dxa"/>
-              <w:bottom w:w="100" w:type="dxa"/>
-              <w:right w:w="218" w:type="dxa"/>
-            </w:tcMar>
-            <w:textDirection w:val="lrTb"/>
-            <w:vAlign w:val="center"/>
-          </w:tcPr>
-          <w:p>
-            <w:pPr>
-              <w:spacing w:after="0" w:line="240" w:lineRule="auto"/>
-              <w:rPr>
-                <w:rFonts w:ascii="Helvetica" w:hAnsi="Helvetica" w:eastAsia="DejaVu Serif" w:cs="Helvetica"/>
-                <w:color w:val="111111"/>
-                <w:sz w:val="20"/>
-                <w:szCs w:val="20"/>
-              </w:rPr>
-            </w:pPr>
-            <w:r>
-              <w:rPr>
-                <w:rFonts w:hint="default" w:ascii="宋体" w:hAnsi="宋体" w:cs="宋体"/>
-                <w:color w:val="111111"/>
-                <w:sz w:val="20"/>
-              </w:rPr>
-              <w:t>argument</w:t>
-            </w:r>
-          </w:p>
-        </w:tc>
-        <w:tc>
-          <w:tcPr>
-            <w:tcW w:w="2709" w:type="dxa"/>
-            <w:tcBorders>
-              <w:top w:val="single" w:color="CCCCCC" w:sz="6" w:space="0"/>
-              <w:left w:val="single" w:color="CCCCCC" w:sz="6" w:space="0"/>
-              <w:bottom w:val="single" w:color="CCCCCC" w:sz="6" w:space="0"/>
-              <w:right w:val="single" w:color="CCCCCC" w:sz="6" w:space="0"/>
-            </w:tcBorders>
-            <w:shd w:val="clear" w:color="auto" w:fill="FFFFFF"/>
-            <w:tcMar>
-              <w:top w:w="100" w:type="dxa"/>
-              <w:left w:w="218" w:type="dxa"/>
-              <w:bottom w:w="100" w:type="dxa"/>
-              <w:right w:w="218" w:type="dxa"/>
-            </w:tcMar>
-            <w:textDirection w:val="lrTb"/>
-            <w:vAlign w:val="center"/>
-          </w:tcPr>
-          <w:p>
-            <w:pPr>
-              <w:spacing w:after="0" w:line="240" w:lineRule="auto"/>
-              <w:rPr>
-                <w:rFonts w:ascii="Helvetica" w:hAnsi="Helvetica" w:eastAsia="DejaVu Serif" w:cs="Helvetica"/>
-                <w:color w:val="111111"/>
-                <w:sz w:val="20"/>
-                <w:szCs w:val="20"/>
-              </w:rPr>
-            </w:pPr>
-            <w:r>
-              <w:rPr>
-                <w:rFonts w:ascii="Helvetica" w:hAnsi="Helvetica" w:eastAsia="DejaVu Serif" w:cs="Helvetica"/>
-                <w:color w:val="111111"/>
-                <w:sz w:val="20"/>
-                <w:szCs w:val="20"/>
-              </w:rPr>
-              <w:t>mean</w:t>
-            </w:r>
-          </w:p>
-        </w:tc>
-        <w:tc>
-          <w:tcPr>
-            <w:tcW w:w="4419" w:type="dxa"/>
-            <w:tcBorders>
-              <w:top w:val="single" w:color="CCCCCC" w:sz="6" w:space="0"/>
-              <w:left w:val="single" w:color="CCCCCC" w:sz="6" w:space="0"/>
-              <w:bottom w:val="single" w:color="CCCCCC" w:sz="6" w:space="0"/>
-              <w:right w:val="single" w:color="CCCCCC" w:sz="6" w:space="0"/>
-            </w:tcBorders>
-            <w:shd w:val="clear" w:color="auto" w:fill="FFFFFF"/>
-            <w:tcMar>
-              <w:top w:w="100" w:type="dxa"/>
-              <w:left w:w="218" w:type="dxa"/>
-              <w:bottom w:w="100" w:type="dxa"/>
-              <w:right w:w="218" w:type="dxa"/>
-            </w:tcMar>
-            <w:textDirection w:val="lrTb"/>
-            <w:vAlign w:val="center"/>
-          </w:tcPr>
-          <w:p>
-            <w:pPr>
-              <w:spacing w:after="0" w:line="240" w:lineRule="auto"/>
-              <w:rPr>
-                <w:rFonts w:ascii="Helvetica" w:hAnsi="Helvetica" w:eastAsia="DejaVu Serif" w:cs="Helvetica"/>
-                <w:color w:val="111111"/>
-                <w:sz w:val="20"/>
-                <w:szCs w:val="20"/>
-              </w:rPr>
-            </w:pPr>
-            <w:r>
-              <w:rPr>
-                <w:rFonts w:ascii="Helvetica" w:hAnsi="Helvetica" w:eastAsia="DejaVu Serif" w:cs="Helvetica"/>
-                <w:color w:val="111111"/>
-                <w:sz w:val="20"/>
-                <w:szCs w:val="20"/>
-              </w:rPr>
-              <w:t>comment</w:t>
-            </w:r>
-          </w:p>
-        </w:tc>
-      </w:tr>
-      <w:tr>
-        <w:tblPrEx>
-          <w:tblBorders>
-            <w:top w:val="none" w:color="auto" w:sz="0" w:space="0"/>
-            <w:left w:val="none" w:color="auto" w:sz="0" w:space="0"/>
-            <w:bottom w:val="none" w:color="auto" w:sz="0" w:space="0"/>
-            <w:right w:val="none" w:color="auto" w:sz="0" w:space="0"/>
-            <w:insideH w:val="none" w:color="auto" w:sz="0" w:space="0"/>
-            <w:insideV w:val="none" w:color="auto" w:sz="0" w:space="0"/>
-          </w:tblBorders>
-          <w:shd w:val="clear" w:color="auto" w:fill="FFFFFF"/>
-          <w:tblLayout w:type="fixed"/>
-        </w:tblPrEx>
-        <w:tc>
-          <w:tcPr>
-            <w:tcW w:w="1637" w:type="dxa"/>
-            <w:tcBorders>
-              <w:top w:val="single" w:color="CCCCCC" w:sz="6" w:space="0"/>
-              <w:left w:val="single" w:color="CCCCCC" w:sz="6" w:space="0"/>
-              <w:bottom w:val="single" w:color="CCCCCC" w:sz="6" w:space="0"/>
-              <w:right w:val="single" w:color="CCCCCC" w:sz="6" w:space="0"/>
-            </w:tcBorders>
-            <w:shd w:val="clear" w:color="auto" w:fill="F8F8F8"/>
-            <w:tcMar>
-              <w:top w:w="100" w:type="dxa"/>
-              <w:left w:w="218" w:type="dxa"/>
-              <w:bottom w:w="100" w:type="dxa"/>
-              <w:right w:w="218" w:type="dxa"/>
-            </w:tcMar>
-            <w:vAlign w:val="center"/>
-          </w:tcPr>
-          <w:p>
-            <w:pPr>
-              <w:spacing w:after="0" w:line="240" w:lineRule="auto"/>
-              <w:rPr>
-                <w:rFonts w:hint="eastAsia" w:ascii="Helvetica" w:hAnsi="Helvetica" w:cs="Helvetica"/>
-                <w:color w:val="111111"/>
-                <w:sz w:val="20"/>
-                <w:szCs w:val="20"/>
-              </w:rPr>
-            </w:pPr>
-            <w:r>
-              <w:rPr>
-                <w:rFonts w:hint="default" w:ascii="Helvetica" w:hAnsi="Helvetica" w:cs="Helvetica"/>
-                <w:color w:val="111111"/>
-                <w:sz w:val="20"/>
-                <w:szCs w:val="20"/>
-              </w:rPr>
-              <w:t>id</w:t>
-            </w:r>
-          </w:p>
-        </w:tc>
-        <w:tc>
-          <w:tcPr>
-            <w:tcW w:w="2709" w:type="dxa"/>
-            <w:tcBorders>
-              <w:top w:val="single" w:color="CCCCCC" w:sz="6" w:space="0"/>
-              <w:left w:val="single" w:color="CCCCCC" w:sz="6" w:space="0"/>
-              <w:bottom w:val="single" w:color="CCCCCC" w:sz="6" w:space="0"/>
-              <w:right w:val="single" w:color="CCCCCC" w:sz="6" w:space="0"/>
-            </w:tcBorders>
-            <w:shd w:val="clear" w:color="auto" w:fill="F8F8F8"/>
-            <w:tcMar>
-              <w:top w:w="100" w:type="dxa"/>
-              <w:left w:w="218" w:type="dxa"/>
-              <w:bottom w:w="100" w:type="dxa"/>
-              <w:right w:w="218" w:type="dxa"/>
-            </w:tcMar>
-            <w:vAlign w:val="center"/>
-          </w:tcPr>
-          <w:p>
-            <w:pPr>
-              <w:spacing w:after="0" w:line="240" w:lineRule="auto"/>
-              <w:rPr>
-                <w:rFonts w:ascii="Helvetica" w:hAnsi="Helvetica" w:eastAsia="DejaVu Serif" w:cs="Helvetica"/>
-                <w:color w:val="111111"/>
-                <w:sz w:val="20"/>
-                <w:szCs w:val="20"/>
-              </w:rPr>
-            </w:pPr>
-            <w:r>
-              <w:rPr>
-                <w:rFonts w:ascii="Helvetica" w:hAnsi="Helvetica" w:eastAsia="DejaVu Serif" w:cs="Helvetica"/>
-                <w:color w:val="111111"/>
-                <w:sz w:val="20"/>
-                <w:szCs w:val="20"/>
-              </w:rPr>
-              <w:t>The id of booktag</w:t>
-            </w:r>
-          </w:p>
-        </w:tc>
-        <w:tc>
-          <w:tcPr>
-            <w:tcW w:w="4419" w:type="dxa"/>
-            <w:tcBorders>
-              <w:top w:val="single" w:color="CCCCCC" w:sz="6" w:space="0"/>
-              <w:left w:val="single" w:color="CCCCCC" w:sz="6" w:space="0"/>
-              <w:bottom w:val="single" w:color="CCCCCC" w:sz="6" w:space="0"/>
-              <w:right w:val="single" w:color="CCCCCC" w:sz="6" w:space="0"/>
-            </w:tcBorders>
-            <w:shd w:val="clear" w:color="auto" w:fill="F8F8F8"/>
-            <w:tcMar>
-              <w:top w:w="100" w:type="dxa"/>
-              <w:left w:w="218" w:type="dxa"/>
-              <w:bottom w:w="100" w:type="dxa"/>
-              <w:right w:w="218" w:type="dxa"/>
-            </w:tcMar>
-            <w:vAlign w:val="center"/>
-          </w:tcPr>
-          <w:p>
-            <w:pPr>
-              <w:spacing w:after="0" w:line="240" w:lineRule="auto"/>
-              <w:rPr>
-                <w:rFonts w:ascii="Helvetica" w:hAnsi="Helvetica" w:eastAsia="DejaVu Serif" w:cs="Helvetica"/>
-                <w:color w:val="111111"/>
-                <w:sz w:val="20"/>
-                <w:szCs w:val="20"/>
-              </w:rPr>
-            </w:pPr>
-          </w:p>
-        </w:tc>
-      </w:tr>
-    </w:tbl>
-    <w:p>
-      <w:pPr>
-        <w:pStyle w:val="6"/>
-        <w:shd w:val="clear" w:color="auto" w:fill="FFFFFF"/>
-        <w:spacing w:before="251" w:beforeAutospacing="0" w:after="251" w:afterAutospacing="0" w:line="375" w:lineRule="atLeast"/>
-        <w:rPr>
-          <w:rFonts w:ascii="Helvetica" w:hAnsi="Helvetica" w:cs="Helvetica"/>
+      <w:r>
+        <w:rPr>
+          <w:rFonts w:hint="default" w:ascii="宋体" w:hAnsi="宋体" w:eastAsia="宋体" w:cs="宋体"/>
           <w:color w:val="111111"/>
           <w:sz w:val="23"/>
           <w:szCs w:val="23"/>
         </w:rPr>
-      </w:pPr>
-      <w:r>
-        <w:rPr>
-          <w:rFonts w:hint="default" w:ascii="宋体" w:hAnsi="宋体" w:eastAsia="宋体" w:cs="宋体"/>
-          <w:color w:val="111111"/>
-          <w:sz w:val="23"/>
-          <w:szCs w:val="23"/>
-        </w:rPr>
-        <w:t xml:space="preserve">Return </w:t>
-      </w:r>
-      <w:r>
-        <w:rPr>
-          <w:rFonts w:hint="default" w:ascii="宋体" w:hAnsi="宋体" w:eastAsia="宋体" w:cs="宋体"/>
-          <w:color w:val="111111"/>
-          <w:sz w:val="23"/>
-          <w:szCs w:val="23"/>
-        </w:rPr>
-        <w:t>the id</w:t>
-      </w:r>
-      <w:r>
-        <w:rPr>
-          <w:rFonts w:hint="default" w:ascii="宋体" w:hAnsi="宋体" w:eastAsia="宋体" w:cs="宋体"/>
-          <w:color w:val="111111"/>
-          <w:sz w:val="23"/>
-          <w:szCs w:val="23"/>
-        </w:rPr>
-        <w:t xml:space="preserve"> of</w:t>
-      </w:r>
-      <w:r>
-        <w:rPr>
-          <w:rFonts w:hint="default" w:ascii="宋体" w:hAnsi="宋体" w:eastAsia="宋体" w:cs="宋体"/>
-          <w:color w:val="111111"/>
-          <w:sz w:val="23"/>
-          <w:szCs w:val="23"/>
-        </w:rPr>
-        <w:t xml:space="preserve"> a</w:t>
-      </w:r>
-      <w:r>
-        <w:rPr>
-          <w:rFonts w:hint="default" w:ascii="宋体" w:hAnsi="宋体" w:eastAsia="宋体" w:cs="宋体"/>
-          <w:color w:val="111111"/>
-          <w:sz w:val="23"/>
-          <w:szCs w:val="23"/>
-        </w:rPr>
-        <w:t xml:space="preserve"> </w:t>
-      </w:r>
-      <w:r>
-        <w:rPr>
-          <w:rFonts w:hint="default" w:ascii="宋体" w:hAnsi="宋体" w:eastAsia="宋体" w:cs="宋体"/>
-          <w:color w:val="111111"/>
-          <w:sz w:val="23"/>
-          <w:szCs w:val="23"/>
-        </w:rPr>
-        <w:t xml:space="preserve">book </w:t>
-      </w:r>
-      <w:r>
-        <w:rPr>
-          <w:rFonts w:hint="default" w:ascii="宋体" w:hAnsi="宋体" w:eastAsia="宋体" w:cs="宋体"/>
-          <w:color w:val="111111"/>
-          <w:sz w:val="23"/>
-          <w:szCs w:val="23"/>
-        </w:rPr>
-        <w:t xml:space="preserve">with </w:t>
+        <w:t xml:space="preserve">Return the list of booktag with </w:t>
       </w:r>
       <w:r>
         <w:rPr>
@@ -2319,583 +1703,24 @@
         <w:shd w:val="clear" w:color="auto" w:fill="F8F8F8"/>
         <w:spacing w:line="318" w:lineRule="atLeast"/>
         <w:rPr>
+          <w:rStyle w:val="10"/>
+          <w:rFonts w:hint="eastAsia"/>
           <w:color w:val="111111"/>
           <w:sz w:val="22"/>
           <w:szCs w:val="22"/>
         </w:rPr>
       </w:pPr>
-      <w:r>
-        <w:rPr>
-          <w:rStyle w:val="10"/>
-          <w:rFonts w:hint="eastAsia"/>
-          <w:color w:val="111111"/>
-        </w:rPr>
-        <w:t>{"id":2}</w:t>
-      </w:r>
-    </w:p>
-    <w:p/>
-    <w:p>
-      <w:pPr>
-        <w:pStyle w:val="12"/>
-        <w:numPr>
-          <w:ilvl w:val="0"/>
-          <w:numId w:val="1"/>
-        </w:numPr>
-        <w:pBdr>
-          <w:bottom w:val="single" w:color="CCCCCC" w:sz="6" w:space="0"/>
-        </w:pBdr>
-        <w:shd w:val="clear" w:color="auto" w:fill="FFFFFF"/>
-        <w:spacing w:before="335" w:after="167" w:line="603" w:lineRule="atLeast"/>
-        <w:outlineLvl w:val="1"/>
-        <w:rPr>
-          <w:rFonts w:ascii="Liberation Sans" w:hAnsi="Liberation Sans" w:eastAsia="DejaVu Serif" w:cs="Liberation Sans"/>
-          <w:b/>
-          <w:bCs/>
-          <w:color w:val="000000"/>
-          <w:sz w:val="40"/>
-          <w:szCs w:val="40"/>
-        </w:rPr>
-      </w:pPr>
-      <w:r>
-        <w:rPr>
-          <w:rFonts w:hint="default" w:ascii="Liberation Sans" w:hAnsi="Liberation Sans" w:cs="Liberation Sans"/>
-          <w:b/>
-          <w:bCs/>
-          <w:color w:val="000000"/>
-          <w:sz w:val="40"/>
-          <w:szCs w:val="40"/>
-        </w:rPr>
-        <w:t>Get a list of booktag by the id of a book</w:t>
-      </w:r>
-    </w:p>
-    <w:p>
-      <w:pPr>
-        <w:pBdr>
-          <w:top w:val="single" w:color="CCCCCC" w:sz="6" w:space="5"/>
-          <w:left w:val="single" w:color="CCCCCC" w:sz="6" w:space="8"/>
-          <w:bottom w:val="single" w:color="CCCCCC" w:sz="6" w:space="5"/>
-          <w:right w:val="single" w:color="CCCCCC" w:sz="6" w:space="8"/>
-        </w:pBdr>
-        <w:shd w:val="clear" w:color="auto" w:fill="F8F8F8"/>
-        <w:tabs>
-          <w:tab w:val="left" w:pos="916"/>
-          <w:tab w:val="left" w:pos="1832"/>
-          <w:tab w:val="left" w:pos="2748"/>
-          <w:tab w:val="left" w:pos="3664"/>
-          <w:tab w:val="left" w:pos="4580"/>
-          <w:tab w:val="left" w:pos="5496"/>
-          <w:tab w:val="left" w:pos="6412"/>
-          <w:tab w:val="left" w:pos="7328"/>
-          <w:tab w:val="left" w:pos="8244"/>
-          <w:tab w:val="left" w:pos="9160"/>
-          <w:tab w:val="left" w:pos="10076"/>
-          <w:tab w:val="left" w:pos="10992"/>
-          <w:tab w:val="left" w:pos="11908"/>
-          <w:tab w:val="left" w:pos="12824"/>
-          <w:tab w:val="left" w:pos="13740"/>
-          <w:tab w:val="left" w:pos="14656"/>
-        </w:tabs>
-        <w:spacing w:after="0" w:line="318" w:lineRule="atLeast"/>
-        <w:rPr>
-          <w:rFonts w:hint="eastAsia" w:ascii="Liberation Mono" w:hAnsi="Liberation Mono" w:cs="Liberation Mono"/>
-          <w:color w:val="111111"/>
-        </w:rPr>
-      </w:pPr>
-      <w:r>
-        <w:rPr>
-          <w:rFonts w:ascii="Liberation Mono" w:hAnsi="Liberation Mono" w:eastAsia="DejaVu Serif" w:cs="Liberation Mono"/>
-          <w:color w:val="111111"/>
-          <w:sz w:val="20"/>
-        </w:rPr>
-        <w:t>GET  https://</w:t>
-      </w:r>
-      <w:r>
-        <w:rPr>
-          <w:rFonts w:hint="eastAsia" w:ascii="Liberation Mono" w:hAnsi="Liberation Mono" w:cs="Liberation Mono"/>
-          <w:color w:val="111111"/>
-          <w:sz w:val="20"/>
-        </w:rPr>
-        <w:t>localhost:8080</w:t>
-      </w:r>
-      <w:r>
-        <w:rPr>
-          <w:rFonts w:ascii="Liberation Mono" w:hAnsi="Liberation Mono" w:eastAsia="DejaVu Serif" w:cs="Liberation Mono"/>
-          <w:color w:val="111111"/>
-          <w:sz w:val="20"/>
-        </w:rPr>
-        <w:t>/</w:t>
-      </w:r>
-      <w:r>
-        <w:rPr>
-          <w:rFonts w:hint="eastAsia" w:ascii="Liberation Mono" w:hAnsi="Liberation Mono" w:cs="Liberation Mono"/>
-          <w:color w:val="111111"/>
-          <w:sz w:val="20"/>
-        </w:rPr>
-        <w:t>api</w:t>
-      </w:r>
-      <w:r>
-        <w:rPr>
-          <w:rFonts w:ascii="Liberation Mono" w:hAnsi="Liberation Mono" w:eastAsia="DejaVu Serif" w:cs="Liberation Mono"/>
-          <w:color w:val="111111"/>
-          <w:sz w:val="20"/>
-        </w:rPr>
-        <w:t>/booktag/:id/book</w:t>
-      </w:r>
-    </w:p>
-    <w:p>
-      <w:pPr>
-        <w:pStyle w:val="6"/>
-        <w:shd w:val="clear" w:color="auto" w:fill="FFFFFF"/>
-        <w:spacing w:before="251" w:beforeAutospacing="0" w:after="251" w:afterAutospacing="0" w:line="375" w:lineRule="atLeast"/>
-        <w:rPr>
-          <w:rFonts w:hint="eastAsia" w:ascii="宋体" w:hAnsi="宋体" w:eastAsia="宋体" w:cs="宋体"/>
-          <w:color w:val="111111"/>
-          <w:sz w:val="23"/>
-          <w:szCs w:val="23"/>
-        </w:rPr>
-      </w:pPr>
-    </w:p>
-    <w:tbl>
-      <w:tblPr>
-        <w:tblStyle w:val="11"/>
-        <w:tblW w:w="8765" w:type="dxa"/>
-        <w:tblBorders>
-          <w:top w:val="none" w:color="auto" w:sz="0" w:space="0"/>
-          <w:left w:val="none" w:color="auto" w:sz="0" w:space="0"/>
-          <w:bottom w:val="none" w:color="auto" w:sz="0" w:space="0"/>
-          <w:right w:val="none" w:color="auto" w:sz="0" w:space="0"/>
-          <w:insideH w:val="none" w:color="auto" w:sz="0" w:space="0"/>
-          <w:insideV w:val="none" w:color="auto" w:sz="0" w:space="0"/>
-        </w:tblBorders>
-        <w:shd w:val="clear" w:color="auto" w:fill="FFFFFF"/>
-        <w:tblLayout w:type="fixed"/>
-        <w:tblCellMar>
-          <w:top w:w="0" w:type="dxa"/>
-          <w:left w:w="0" w:type="dxa"/>
-          <w:bottom w:w="0" w:type="dxa"/>
-          <w:right w:w="0" w:type="dxa"/>
-        </w:tblCellMar>
-      </w:tblPr>
-      <w:tblGrid>
-        <w:gridCol w:w="1637"/>
-        <w:gridCol w:w="2709"/>
-        <w:gridCol w:w="4419"/>
-      </w:tblGrid>
-      <w:tr>
-        <w:tblPrEx>
-          <w:tblBorders>
-            <w:top w:val="none" w:color="auto" w:sz="0" w:space="0"/>
-            <w:left w:val="none" w:color="auto" w:sz="0" w:space="0"/>
-            <w:bottom w:val="none" w:color="auto" w:sz="0" w:space="0"/>
-            <w:right w:val="none" w:color="auto" w:sz="0" w:space="0"/>
-            <w:insideH w:val="none" w:color="auto" w:sz="0" w:space="0"/>
-            <w:insideV w:val="none" w:color="auto" w:sz="0" w:space="0"/>
-          </w:tblBorders>
-          <w:shd w:val="clear" w:color="auto" w:fill="FFFFFF"/>
-          <w:tblLayout w:type="fixed"/>
-        </w:tblPrEx>
-        <w:tc>
-          <w:tcPr>
-            <w:tcW w:w="1637" w:type="dxa"/>
-            <w:tcBorders>
-              <w:top w:val="single" w:color="CCCCCC" w:sz="6" w:space="0"/>
-              <w:left w:val="single" w:color="CCCCCC" w:sz="6" w:space="0"/>
-              <w:bottom w:val="single" w:color="CCCCCC" w:sz="6" w:space="0"/>
-              <w:right w:val="single" w:color="CCCCCC" w:sz="6" w:space="0"/>
-            </w:tcBorders>
-            <w:shd w:val="clear" w:color="auto" w:fill="FFFFFF"/>
-            <w:tcMar>
-              <w:top w:w="100" w:type="dxa"/>
-              <w:left w:w="218" w:type="dxa"/>
-              <w:bottom w:w="100" w:type="dxa"/>
-              <w:right w:w="218" w:type="dxa"/>
-            </w:tcMar>
-            <w:textDirection w:val="lrTb"/>
-            <w:vAlign w:val="center"/>
-          </w:tcPr>
-          <w:p>
-            <w:pPr>
-              <w:spacing w:after="0" w:line="240" w:lineRule="auto"/>
-              <w:rPr>
-                <w:rFonts w:ascii="Helvetica" w:hAnsi="Helvetica" w:eastAsia="DejaVu Serif" w:cs="Helvetica"/>
-                <w:color w:val="111111"/>
-                <w:sz w:val="20"/>
-                <w:szCs w:val="20"/>
-              </w:rPr>
-            </w:pPr>
-            <w:r>
-              <w:rPr>
-                <w:rFonts w:hint="default" w:ascii="宋体" w:hAnsi="宋体" w:cs="宋体"/>
-                <w:color w:val="111111"/>
-                <w:sz w:val="20"/>
-              </w:rPr>
-              <w:t>argument</w:t>
-            </w:r>
-          </w:p>
-        </w:tc>
-        <w:tc>
-          <w:tcPr>
-            <w:tcW w:w="2709" w:type="dxa"/>
-            <w:tcBorders>
-              <w:top w:val="single" w:color="CCCCCC" w:sz="6" w:space="0"/>
-              <w:left w:val="single" w:color="CCCCCC" w:sz="6" w:space="0"/>
-              <w:bottom w:val="single" w:color="CCCCCC" w:sz="6" w:space="0"/>
-              <w:right w:val="single" w:color="CCCCCC" w:sz="6" w:space="0"/>
-            </w:tcBorders>
-            <w:shd w:val="clear" w:color="auto" w:fill="FFFFFF"/>
-            <w:tcMar>
-              <w:top w:w="100" w:type="dxa"/>
-              <w:left w:w="218" w:type="dxa"/>
-              <w:bottom w:w="100" w:type="dxa"/>
-              <w:right w:w="218" w:type="dxa"/>
-            </w:tcMar>
-            <w:textDirection w:val="lrTb"/>
-            <w:vAlign w:val="center"/>
-          </w:tcPr>
-          <w:p>
-            <w:pPr>
-              <w:spacing w:after="0" w:line="240" w:lineRule="auto"/>
-              <w:rPr>
-                <w:rFonts w:ascii="Helvetica" w:hAnsi="Helvetica" w:eastAsia="DejaVu Serif" w:cs="Helvetica"/>
-                <w:color w:val="111111"/>
-                <w:sz w:val="20"/>
-                <w:szCs w:val="20"/>
-              </w:rPr>
-            </w:pPr>
-            <w:r>
-              <w:rPr>
-                <w:rFonts w:ascii="Helvetica" w:hAnsi="Helvetica" w:eastAsia="DejaVu Serif" w:cs="Helvetica"/>
-                <w:color w:val="111111"/>
-                <w:sz w:val="20"/>
-                <w:szCs w:val="20"/>
-              </w:rPr>
-              <w:t>mean</w:t>
-            </w:r>
-          </w:p>
-        </w:tc>
-        <w:tc>
-          <w:tcPr>
-            <w:tcW w:w="4419" w:type="dxa"/>
-            <w:tcBorders>
-              <w:top w:val="single" w:color="CCCCCC" w:sz="6" w:space="0"/>
-              <w:left w:val="single" w:color="CCCCCC" w:sz="6" w:space="0"/>
-              <w:bottom w:val="single" w:color="CCCCCC" w:sz="6" w:space="0"/>
-              <w:right w:val="single" w:color="CCCCCC" w:sz="6" w:space="0"/>
-            </w:tcBorders>
-            <w:shd w:val="clear" w:color="auto" w:fill="FFFFFF"/>
-            <w:tcMar>
-              <w:top w:w="100" w:type="dxa"/>
-              <w:left w:w="218" w:type="dxa"/>
-              <w:bottom w:w="100" w:type="dxa"/>
-              <w:right w:w="218" w:type="dxa"/>
-            </w:tcMar>
-            <w:textDirection w:val="lrTb"/>
-            <w:vAlign w:val="center"/>
-          </w:tcPr>
-          <w:p>
-            <w:pPr>
-              <w:spacing w:after="0" w:line="240" w:lineRule="auto"/>
-              <w:rPr>
-                <w:rFonts w:ascii="Helvetica" w:hAnsi="Helvetica" w:eastAsia="DejaVu Serif" w:cs="Helvetica"/>
-                <w:color w:val="111111"/>
-                <w:sz w:val="20"/>
-                <w:szCs w:val="20"/>
-              </w:rPr>
-            </w:pPr>
-            <w:r>
-              <w:rPr>
-                <w:rFonts w:ascii="Helvetica" w:hAnsi="Helvetica" w:eastAsia="DejaVu Serif" w:cs="Helvetica"/>
-                <w:color w:val="111111"/>
-                <w:sz w:val="20"/>
-                <w:szCs w:val="20"/>
-              </w:rPr>
-              <w:t>comment</w:t>
-            </w:r>
-          </w:p>
-        </w:tc>
-      </w:tr>
-      <w:tr>
-        <w:tblPrEx>
-          <w:tblBorders>
-            <w:top w:val="none" w:color="auto" w:sz="0" w:space="0"/>
-            <w:left w:val="none" w:color="auto" w:sz="0" w:space="0"/>
-            <w:bottom w:val="none" w:color="auto" w:sz="0" w:space="0"/>
-            <w:right w:val="none" w:color="auto" w:sz="0" w:space="0"/>
-            <w:insideH w:val="none" w:color="auto" w:sz="0" w:space="0"/>
-            <w:insideV w:val="none" w:color="auto" w:sz="0" w:space="0"/>
-          </w:tblBorders>
-          <w:shd w:val="clear" w:color="auto" w:fill="FFFFFF"/>
-          <w:tblLayout w:type="fixed"/>
-        </w:tblPrEx>
-        <w:tc>
-          <w:tcPr>
-            <w:tcW w:w="1637" w:type="dxa"/>
-            <w:tcBorders>
-              <w:top w:val="single" w:color="CCCCCC" w:sz="6" w:space="0"/>
-              <w:left w:val="single" w:color="CCCCCC" w:sz="6" w:space="0"/>
-              <w:bottom w:val="single" w:color="CCCCCC" w:sz="6" w:space="0"/>
-              <w:right w:val="single" w:color="CCCCCC" w:sz="6" w:space="0"/>
-            </w:tcBorders>
-            <w:shd w:val="clear" w:color="auto" w:fill="F8F8F8"/>
-            <w:tcMar>
-              <w:top w:w="100" w:type="dxa"/>
-              <w:left w:w="218" w:type="dxa"/>
-              <w:bottom w:w="100" w:type="dxa"/>
-              <w:right w:w="218" w:type="dxa"/>
-            </w:tcMar>
-            <w:vAlign w:val="center"/>
-          </w:tcPr>
-          <w:p>
-            <w:pPr>
-              <w:spacing w:after="0" w:line="240" w:lineRule="auto"/>
-              <w:rPr>
-                <w:rFonts w:hint="eastAsia" w:ascii="Helvetica" w:hAnsi="Helvetica" w:cs="Helvetica"/>
-                <w:color w:val="111111"/>
-                <w:sz w:val="20"/>
-                <w:szCs w:val="20"/>
-              </w:rPr>
-            </w:pPr>
-            <w:r>
-              <w:rPr>
-                <w:rFonts w:hint="default" w:ascii="Helvetica" w:hAnsi="Helvetica" w:cs="Helvetica"/>
-                <w:color w:val="111111"/>
-                <w:sz w:val="20"/>
-                <w:szCs w:val="20"/>
-              </w:rPr>
-              <w:t>id</w:t>
-            </w:r>
-          </w:p>
-        </w:tc>
-        <w:tc>
-          <w:tcPr>
-            <w:tcW w:w="2709" w:type="dxa"/>
-            <w:tcBorders>
-              <w:top w:val="single" w:color="CCCCCC" w:sz="6" w:space="0"/>
-              <w:left w:val="single" w:color="CCCCCC" w:sz="6" w:space="0"/>
-              <w:bottom w:val="single" w:color="CCCCCC" w:sz="6" w:space="0"/>
-              <w:right w:val="single" w:color="CCCCCC" w:sz="6" w:space="0"/>
-            </w:tcBorders>
-            <w:shd w:val="clear" w:color="auto" w:fill="F8F8F8"/>
-            <w:tcMar>
-              <w:top w:w="100" w:type="dxa"/>
-              <w:left w:w="218" w:type="dxa"/>
-              <w:bottom w:w="100" w:type="dxa"/>
-              <w:right w:w="218" w:type="dxa"/>
-            </w:tcMar>
-            <w:vAlign w:val="center"/>
-          </w:tcPr>
-          <w:p>
-            <w:pPr>
-              <w:spacing w:after="0" w:line="240" w:lineRule="auto"/>
-              <w:rPr>
-                <w:rFonts w:ascii="Helvetica" w:hAnsi="Helvetica" w:eastAsia="DejaVu Serif" w:cs="Helvetica"/>
-                <w:color w:val="111111"/>
-                <w:sz w:val="20"/>
-                <w:szCs w:val="20"/>
-              </w:rPr>
-            </w:pPr>
-            <w:r>
-              <w:rPr>
-                <w:rFonts w:ascii="Helvetica" w:hAnsi="Helvetica" w:eastAsia="DejaVu Serif" w:cs="Helvetica"/>
-                <w:color w:val="111111"/>
-                <w:sz w:val="20"/>
-                <w:szCs w:val="20"/>
-              </w:rPr>
-              <w:t>The id of a book</w:t>
-            </w:r>
-          </w:p>
-        </w:tc>
-        <w:tc>
-          <w:tcPr>
-            <w:tcW w:w="4419" w:type="dxa"/>
-            <w:tcBorders>
-              <w:top w:val="single" w:color="CCCCCC" w:sz="6" w:space="0"/>
-              <w:left w:val="single" w:color="CCCCCC" w:sz="6" w:space="0"/>
-              <w:bottom w:val="single" w:color="CCCCCC" w:sz="6" w:space="0"/>
-              <w:right w:val="single" w:color="CCCCCC" w:sz="6" w:space="0"/>
-            </w:tcBorders>
-            <w:shd w:val="clear" w:color="auto" w:fill="F8F8F8"/>
-            <w:tcMar>
-              <w:top w:w="100" w:type="dxa"/>
-              <w:left w:w="218" w:type="dxa"/>
-              <w:bottom w:w="100" w:type="dxa"/>
-              <w:right w:w="218" w:type="dxa"/>
-            </w:tcMar>
-            <w:vAlign w:val="center"/>
-          </w:tcPr>
-          <w:p>
-            <w:pPr>
-              <w:spacing w:after="0" w:line="240" w:lineRule="auto"/>
-              <w:rPr>
-                <w:rFonts w:ascii="Helvetica" w:hAnsi="Helvetica" w:eastAsia="DejaVu Serif" w:cs="Helvetica"/>
-                <w:color w:val="111111"/>
-                <w:sz w:val="20"/>
-                <w:szCs w:val="20"/>
-              </w:rPr>
-            </w:pPr>
-          </w:p>
-        </w:tc>
-      </w:tr>
-    </w:tbl>
-    <w:p>
-      <w:pPr>
-        <w:pStyle w:val="6"/>
-        <w:shd w:val="clear" w:color="auto" w:fill="FFFFFF"/>
-        <w:spacing w:before="251" w:beforeAutospacing="0" w:after="251" w:afterAutospacing="0" w:line="375" w:lineRule="atLeast"/>
-        <w:rPr>
-          <w:rFonts w:ascii="Helvetica" w:hAnsi="Helvetica" w:cs="Helvetica"/>
-          <w:color w:val="111111"/>
-          <w:sz w:val="23"/>
-          <w:szCs w:val="23"/>
-        </w:rPr>
-      </w:pPr>
-      <w:r>
-        <w:rPr>
-          <w:rFonts w:hint="default" w:ascii="宋体" w:hAnsi="宋体" w:eastAsia="宋体" w:cs="宋体"/>
-          <w:color w:val="111111"/>
-          <w:sz w:val="23"/>
-          <w:szCs w:val="23"/>
-        </w:rPr>
-        <w:t>Return a list of Booktag</w:t>
-      </w:r>
-      <w:r>
-        <w:rPr>
-          <w:rFonts w:hint="default" w:ascii="宋体" w:hAnsi="宋体" w:eastAsia="宋体" w:cs="宋体"/>
-          <w:color w:val="111111"/>
-          <w:sz w:val="23"/>
-          <w:szCs w:val="23"/>
-        </w:rPr>
-        <w:t>s</w:t>
-      </w:r>
-      <w:r>
-        <w:rPr>
-          <w:rFonts w:hint="default" w:ascii="宋体" w:hAnsi="宋体" w:eastAsia="宋体" w:cs="宋体"/>
-          <w:color w:val="111111"/>
-          <w:sz w:val="23"/>
-          <w:szCs w:val="23"/>
-        </w:rPr>
-        <w:t xml:space="preserve"> with </w:t>
-      </w:r>
-      <w:r>
-        <w:rPr>
-          <w:rFonts w:ascii="Helvetica" w:hAnsi="Helvetica" w:cs="Helvetica"/>
-          <w:color w:val="111111"/>
-          <w:sz w:val="23"/>
-          <w:szCs w:val="23"/>
-        </w:rPr>
-        <w:t>status=200</w:t>
-      </w:r>
-      <w:r>
-        <w:rPr>
-          <w:rFonts w:hint="eastAsia" w:ascii="宋体" w:hAnsi="宋体" w:eastAsia="宋体" w:cs="宋体"/>
-          <w:color w:val="111111"/>
-          <w:sz w:val="23"/>
-          <w:szCs w:val="23"/>
-        </w:rPr>
-        <w:t>：</w:t>
-      </w:r>
-    </w:p>
-    <w:p>
-      <w:pPr>
-        <w:pStyle w:val="5"/>
-        <w:pBdr>
-          <w:top w:val="single" w:color="CCCCCC" w:sz="6" w:space="5"/>
-          <w:left w:val="single" w:color="CCCCCC" w:sz="6" w:space="8"/>
-          <w:bottom w:val="single" w:color="CCCCCC" w:sz="6" w:space="5"/>
-          <w:right w:val="single" w:color="CCCCCC" w:sz="6" w:space="8"/>
-        </w:pBdr>
-        <w:shd w:val="clear" w:color="auto" w:fill="F8F8F8"/>
-        <w:spacing w:line="318" w:lineRule="atLeast"/>
-        <w:rPr>
-          <w:color w:val="111111"/>
-          <w:sz w:val="22"/>
-          <w:szCs w:val="22"/>
-        </w:rPr>
-      </w:pPr>
-      <w:r>
-        <w:rPr>
-          <w:rStyle w:val="10"/>
-          <w:rFonts w:hint="default"/>
-          <w:color w:val="111111"/>
-        </w:rPr>
-        <w:t>[{</w:t>
-      </w:r>
-      <w:r>
-        <w:rPr>
-          <w:rStyle w:val="10"/>
-          <w:rFonts w:hint="eastAsia"/>
-          <w:color w:val="111111"/>
-        </w:rPr>
-        <w:t>"</w:t>
-      </w:r>
-      <w:r>
-        <w:rPr>
-          <w:rStyle w:val="10"/>
-          <w:rFonts w:hint="default"/>
-          <w:color w:val="111111"/>
-        </w:rPr>
-        <w:t>id</w:t>
-      </w:r>
-      <w:r>
-        <w:rPr>
-          <w:rStyle w:val="10"/>
-          <w:rFonts w:hint="eastAsia"/>
-          <w:color w:val="111111"/>
-        </w:rPr>
-        <w:t>"</w:t>
-      </w:r>
-      <w:r>
-        <w:rPr>
-          <w:rStyle w:val="10"/>
-          <w:rFonts w:hint="default"/>
-          <w:color w:val="111111"/>
-        </w:rPr>
-        <w:t>, 2},{</w:t>
-      </w:r>
-      <w:r>
-        <w:rPr>
-          <w:rStyle w:val="10"/>
-          <w:rFonts w:hint="eastAsia"/>
-          <w:color w:val="111111"/>
-        </w:rPr>
-        <w:t>"</w:t>
-      </w:r>
-      <w:r>
-        <w:rPr>
-          <w:rStyle w:val="10"/>
-          <w:rFonts w:hint="default"/>
-          <w:color w:val="111111"/>
-        </w:rPr>
-        <w:t>id</w:t>
-      </w:r>
-      <w:r>
-        <w:rPr>
-          <w:rStyle w:val="10"/>
-          <w:rFonts w:hint="eastAsia"/>
-          <w:color w:val="111111"/>
-        </w:rPr>
-        <w:t>"</w:t>
-      </w:r>
-      <w:r>
-        <w:rPr>
-          <w:rStyle w:val="10"/>
-          <w:rFonts w:hint="default"/>
-          <w:color w:val="111111"/>
-        </w:rPr>
-        <w:t>,3</w:t>
-      </w:r>
       <w:bookmarkStart w:id="0" w:name="_GoBack"/>
       <w:bookmarkEnd w:id="0"/>
       <w:r>
         <w:rPr>
           <w:rStyle w:val="10"/>
-          <w:rFonts w:hint="default"/>
-          <w:color w:val="111111"/>
-        </w:rPr>
-        <w:t>}]</w:t>
+          <w:rFonts w:hint="eastAsia"/>
+          <w:color w:val="111111"/>
+        </w:rPr>
+        <w:t>{"links":[{"rel":"prev","href":"http://127.0.0.1:8080/api/tags/1/booktags?page=0&amp;size=10"},{"rel":"first","href":"http://127.0.0.1:8080/api/tags/1/booktags?page=0&amp;size=10"},{"rel":"last","href":"http://127.0.0.1:8080/api/tags/1/booktags?page=0&amp;size=10"},{"rel":"self","href":"http://127.0.0.1:8080/api/tags/1/booktags?page=1&amp;size=10"}],"sort":[{"direction":"ASC","property":"id","ascending":true}],"totalPages":1,"totalElements":3,"lastPage":true,"firstPage":false,"numberOfElements":0,"size":10,"number":1,"content":[]}</w:t>
       </w:r>
     </w:p>
-    <w:p/>
     <w:p/>
     <w:sectPr>
       <w:pgSz w:w="12240" w:h="15840"/>

</xml_diff>

<commit_message>
Update documents and create the coinhistory model
</commit_message>
<xml_diff>
--- a/Docs/RESTfulAPI/BookTag.docx
+++ b/Docs/RESTfulAPI/BookTag.docx
@@ -107,300 +107,9 @@
           <w:color w:val="111111"/>
           <w:sz w:val="20"/>
         </w:rPr>
-        <w:t>/booktag</w:t>
-      </w:r>
-      <w:r>
-        <w:rPr>
-          <w:rFonts w:ascii="Liberation Mono" w:hAnsi="Liberation Mono" w:eastAsia="DejaVu Serif" w:cs="Liberation Mono"/>
-          <w:color w:val="111111"/>
-          <w:sz w:val="20"/>
-        </w:rPr>
-        <w:t>s</w:t>
-      </w:r>
-    </w:p>
-    <w:p>
-      <w:pPr>
-        <w:pStyle w:val="6"/>
-        <w:shd w:val="clear" w:color="auto" w:fill="FFFFFF"/>
-        <w:spacing w:before="251" w:beforeAutospacing="0" w:after="251" w:afterAutospacing="0" w:line="375" w:lineRule="atLeast"/>
-        <w:rPr>
-          <w:rFonts w:hint="eastAsia" w:ascii="宋体" w:hAnsi="宋体" w:eastAsia="宋体" w:cs="宋体"/>
-          <w:color w:val="111111"/>
-          <w:sz w:val="23"/>
-          <w:szCs w:val="23"/>
-        </w:rPr>
-      </w:pPr>
-    </w:p>
-    <w:tbl>
-      <w:tblPr>
-        <w:tblStyle w:val="11"/>
-        <w:tblW w:w="8765" w:type="dxa"/>
-        <w:tblBorders>
-          <w:top w:val="none" w:color="auto" w:sz="0" w:space="0"/>
-          <w:left w:val="none" w:color="auto" w:sz="0" w:space="0"/>
-          <w:bottom w:val="none" w:color="auto" w:sz="0" w:space="0"/>
-          <w:right w:val="none" w:color="auto" w:sz="0" w:space="0"/>
-          <w:insideH w:val="none" w:color="auto" w:sz="0" w:space="0"/>
-          <w:insideV w:val="none" w:color="auto" w:sz="0" w:space="0"/>
-        </w:tblBorders>
-        <w:shd w:val="clear" w:color="auto" w:fill="FFFFFF"/>
-        <w:tblLayout w:type="fixed"/>
-        <w:tblCellMar>
-          <w:top w:w="0" w:type="dxa"/>
-          <w:left w:w="0" w:type="dxa"/>
-          <w:bottom w:w="0" w:type="dxa"/>
-          <w:right w:w="0" w:type="dxa"/>
-        </w:tblCellMar>
-      </w:tblPr>
-      <w:tblGrid>
-        <w:gridCol w:w="1637"/>
-        <w:gridCol w:w="2835"/>
-        <w:gridCol w:w="4293"/>
-      </w:tblGrid>
-      <w:tr>
-        <w:tblPrEx>
-          <w:tblBorders>
-            <w:top w:val="none" w:color="auto" w:sz="0" w:space="0"/>
-            <w:left w:val="none" w:color="auto" w:sz="0" w:space="0"/>
-            <w:bottom w:val="none" w:color="auto" w:sz="0" w:space="0"/>
-            <w:right w:val="none" w:color="auto" w:sz="0" w:space="0"/>
-            <w:insideH w:val="none" w:color="auto" w:sz="0" w:space="0"/>
-            <w:insideV w:val="none" w:color="auto" w:sz="0" w:space="0"/>
-          </w:tblBorders>
-          <w:shd w:val="clear" w:color="auto" w:fill="FFFFFF"/>
-          <w:tblLayout w:type="fixed"/>
-        </w:tblPrEx>
-        <w:tc>
-          <w:tcPr>
-            <w:tcW w:w="1637" w:type="dxa"/>
-            <w:tcBorders>
-              <w:top w:val="single" w:color="CCCCCC" w:sz="6" w:space="0"/>
-              <w:left w:val="single" w:color="CCCCCC" w:sz="6" w:space="0"/>
-              <w:bottom w:val="single" w:color="CCCCCC" w:sz="6" w:space="0"/>
-              <w:right w:val="single" w:color="CCCCCC" w:sz="6" w:space="0"/>
-            </w:tcBorders>
-            <w:shd w:val="clear" w:color="auto" w:fill="FFFFFF"/>
-            <w:tcMar>
-              <w:top w:w="100" w:type="dxa"/>
-              <w:left w:w="218" w:type="dxa"/>
-              <w:bottom w:w="100" w:type="dxa"/>
-              <w:right w:w="218" w:type="dxa"/>
-            </w:tcMar>
-            <w:vAlign w:val="center"/>
-          </w:tcPr>
-          <w:p>
-            <w:pPr>
-              <w:spacing w:after="0" w:line="240" w:lineRule="auto"/>
-              <w:rPr>
-                <w:rFonts w:ascii="Helvetica" w:hAnsi="Helvetica" w:eastAsia="DejaVu Serif" w:cs="Helvetica"/>
-                <w:color w:val="111111"/>
-                <w:sz w:val="20"/>
-                <w:szCs w:val="20"/>
-              </w:rPr>
-            </w:pPr>
-            <w:r>
-              <w:rPr>
-                <w:rFonts w:hint="default" w:ascii="宋体" w:hAnsi="宋体" w:cs="宋体"/>
-                <w:color w:val="111111"/>
-                <w:sz w:val="20"/>
-              </w:rPr>
-              <w:t>argument</w:t>
-            </w:r>
-          </w:p>
-        </w:tc>
-        <w:tc>
-          <w:tcPr>
-            <w:tcW w:w="2835" w:type="dxa"/>
-            <w:tcBorders>
-              <w:top w:val="single" w:color="CCCCCC" w:sz="6" w:space="0"/>
-              <w:left w:val="single" w:color="CCCCCC" w:sz="6" w:space="0"/>
-              <w:bottom w:val="single" w:color="CCCCCC" w:sz="6" w:space="0"/>
-              <w:right w:val="single" w:color="CCCCCC" w:sz="6" w:space="0"/>
-            </w:tcBorders>
-            <w:shd w:val="clear" w:color="auto" w:fill="FFFFFF"/>
-            <w:tcMar>
-              <w:top w:w="100" w:type="dxa"/>
-              <w:left w:w="218" w:type="dxa"/>
-              <w:bottom w:w="100" w:type="dxa"/>
-              <w:right w:w="218" w:type="dxa"/>
-            </w:tcMar>
-            <w:vAlign w:val="center"/>
-          </w:tcPr>
-          <w:p>
-            <w:pPr>
-              <w:spacing w:after="0" w:line="240" w:lineRule="auto"/>
-              <w:rPr>
-                <w:rFonts w:ascii="Helvetica" w:hAnsi="Helvetica" w:eastAsia="DejaVu Serif" w:cs="Helvetica"/>
-                <w:color w:val="111111"/>
-                <w:sz w:val="20"/>
-                <w:szCs w:val="20"/>
-              </w:rPr>
-            </w:pPr>
-            <w:r>
-              <w:rPr>
-                <w:rFonts w:ascii="Helvetica" w:hAnsi="Helvetica" w:eastAsia="DejaVu Serif" w:cs="Helvetica"/>
-                <w:color w:val="111111"/>
-                <w:sz w:val="20"/>
-                <w:szCs w:val="20"/>
-              </w:rPr>
-              <w:t>mean</w:t>
-            </w:r>
-          </w:p>
-        </w:tc>
-        <w:tc>
-          <w:tcPr>
-            <w:tcW w:w="4293" w:type="dxa"/>
-            <w:tcBorders>
-              <w:top w:val="single" w:color="CCCCCC" w:sz="6" w:space="0"/>
-              <w:left w:val="single" w:color="CCCCCC" w:sz="6" w:space="0"/>
-              <w:bottom w:val="single" w:color="CCCCCC" w:sz="6" w:space="0"/>
-              <w:right w:val="single" w:color="CCCCCC" w:sz="6" w:space="0"/>
-            </w:tcBorders>
-            <w:shd w:val="clear" w:color="auto" w:fill="FFFFFF"/>
-            <w:tcMar>
-              <w:top w:w="100" w:type="dxa"/>
-              <w:left w:w="218" w:type="dxa"/>
-              <w:bottom w:w="100" w:type="dxa"/>
-              <w:right w:w="218" w:type="dxa"/>
-            </w:tcMar>
-            <w:vAlign w:val="center"/>
-          </w:tcPr>
-          <w:p>
-            <w:pPr>
-              <w:spacing w:after="0" w:line="240" w:lineRule="auto"/>
-              <w:rPr>
-                <w:rFonts w:ascii="Helvetica" w:hAnsi="Helvetica" w:eastAsia="DejaVu Serif" w:cs="Helvetica"/>
-                <w:color w:val="111111"/>
-                <w:sz w:val="20"/>
-                <w:szCs w:val="20"/>
-              </w:rPr>
-            </w:pPr>
-            <w:r>
-              <w:rPr>
-                <w:rFonts w:ascii="Helvetica" w:hAnsi="Helvetica" w:eastAsia="DejaVu Serif" w:cs="Helvetica"/>
-                <w:color w:val="111111"/>
-                <w:sz w:val="20"/>
-                <w:szCs w:val="20"/>
-              </w:rPr>
-              <w:t>comment</w:t>
-            </w:r>
-          </w:p>
-        </w:tc>
-      </w:tr>
-      <w:tr>
-        <w:tblPrEx>
-          <w:tblBorders>
-            <w:top w:val="none" w:color="auto" w:sz="0" w:space="0"/>
-            <w:left w:val="none" w:color="auto" w:sz="0" w:space="0"/>
-            <w:bottom w:val="none" w:color="auto" w:sz="0" w:space="0"/>
-            <w:right w:val="none" w:color="auto" w:sz="0" w:space="0"/>
-            <w:insideH w:val="none" w:color="auto" w:sz="0" w:space="0"/>
-            <w:insideV w:val="none" w:color="auto" w:sz="0" w:space="0"/>
-          </w:tblBorders>
-          <w:shd w:val="clear" w:color="auto" w:fill="FFFFFF"/>
-          <w:tblLayout w:type="fixed"/>
-        </w:tblPrEx>
-        <w:tc>
-          <w:tcPr>
-            <w:tcW w:w="1637" w:type="dxa"/>
-            <w:tcBorders>
-              <w:top w:val="single" w:color="CCCCCC" w:sz="6" w:space="0"/>
-              <w:left w:val="single" w:color="CCCCCC" w:sz="6" w:space="0"/>
-              <w:bottom w:val="single" w:color="CCCCCC" w:sz="6" w:space="0"/>
-              <w:right w:val="single" w:color="CCCCCC" w:sz="6" w:space="0"/>
-            </w:tcBorders>
-            <w:shd w:val="clear" w:color="auto" w:fill="F8F8F8"/>
-            <w:tcMar>
-              <w:top w:w="100" w:type="dxa"/>
-              <w:left w:w="218" w:type="dxa"/>
-              <w:bottom w:w="100" w:type="dxa"/>
-              <w:right w:w="218" w:type="dxa"/>
-            </w:tcMar>
-            <w:vAlign w:val="center"/>
-          </w:tcPr>
-          <w:p>
-            <w:pPr>
-              <w:spacing w:after="0" w:line="240" w:lineRule="auto"/>
-              <w:rPr>
-                <w:rFonts w:hint="eastAsia" w:ascii="Helvetica" w:hAnsi="Helvetica" w:cs="Helvetica"/>
-                <w:color w:val="111111"/>
-                <w:sz w:val="20"/>
-                <w:szCs w:val="20"/>
-              </w:rPr>
-            </w:pPr>
-          </w:p>
-        </w:tc>
-        <w:tc>
-          <w:tcPr>
-            <w:tcW w:w="2835" w:type="dxa"/>
-            <w:tcBorders>
-              <w:top w:val="single" w:color="CCCCCC" w:sz="6" w:space="0"/>
-              <w:left w:val="single" w:color="CCCCCC" w:sz="6" w:space="0"/>
-              <w:bottom w:val="single" w:color="CCCCCC" w:sz="6" w:space="0"/>
-              <w:right w:val="single" w:color="CCCCCC" w:sz="6" w:space="0"/>
-            </w:tcBorders>
-            <w:shd w:val="clear" w:color="auto" w:fill="F8F8F8"/>
-            <w:tcMar>
-              <w:top w:w="100" w:type="dxa"/>
-              <w:left w:w="218" w:type="dxa"/>
-              <w:bottom w:w="100" w:type="dxa"/>
-              <w:right w:w="218" w:type="dxa"/>
-            </w:tcMar>
-            <w:vAlign w:val="center"/>
-          </w:tcPr>
-          <w:p>
-            <w:pPr>
-              <w:spacing w:after="0" w:line="240" w:lineRule="auto"/>
-              <w:rPr>
-                <w:rFonts w:ascii="Helvetica" w:hAnsi="Helvetica" w:eastAsia="DejaVu Serif" w:cs="Helvetica"/>
-                <w:color w:val="111111"/>
-                <w:sz w:val="20"/>
-                <w:szCs w:val="20"/>
-              </w:rPr>
-            </w:pPr>
-            <w:r>
-              <w:rPr>
-                <w:rFonts w:ascii="Helvetica" w:hAnsi="Helvetica" w:eastAsia="DejaVu Serif" w:cs="Helvetica"/>
-                <w:color w:val="111111"/>
-                <w:sz w:val="20"/>
-                <w:szCs w:val="20"/>
-              </w:rPr>
-              <w:t xml:space="preserve"> </w:t>
-            </w:r>
-          </w:p>
-        </w:tc>
-        <w:tc>
-          <w:tcPr>
-            <w:tcW w:w="4293" w:type="dxa"/>
-            <w:tcBorders>
-              <w:top w:val="single" w:color="CCCCCC" w:sz="6" w:space="0"/>
-              <w:left w:val="single" w:color="CCCCCC" w:sz="6" w:space="0"/>
-              <w:bottom w:val="single" w:color="CCCCCC" w:sz="6" w:space="0"/>
-              <w:right w:val="single" w:color="CCCCCC" w:sz="6" w:space="0"/>
-            </w:tcBorders>
-            <w:shd w:val="clear" w:color="auto" w:fill="F8F8F8"/>
-            <w:tcMar>
-              <w:top w:w="100" w:type="dxa"/>
-              <w:left w:w="218" w:type="dxa"/>
-              <w:bottom w:w="100" w:type="dxa"/>
-              <w:right w:w="218" w:type="dxa"/>
-            </w:tcMar>
-            <w:vAlign w:val="center"/>
-          </w:tcPr>
-          <w:p>
-            <w:pPr>
-              <w:spacing w:after="0" w:line="240" w:lineRule="auto"/>
-              <w:rPr>
-                <w:rFonts w:ascii="Helvetica" w:hAnsi="Helvetica" w:eastAsia="DejaVu Serif" w:cs="Helvetica"/>
-                <w:color w:val="111111"/>
-                <w:sz w:val="20"/>
-                <w:szCs w:val="20"/>
-              </w:rPr>
-            </w:pPr>
-          </w:p>
-        </w:tc>
-      </w:tr>
-    </w:tbl>
+        <w:t>/booktags</w:t>
+      </w:r>
+    </w:p>
     <w:p>
       <w:pPr>
         <w:pStyle w:val="6"/>
@@ -771,23 +480,7 @@
           <w:color w:val="111111"/>
           <w:sz w:val="20"/>
         </w:rPr>
-        <w:t>/booktag</w:t>
-      </w:r>
-      <w:r>
-        <w:rPr>
-          <w:rFonts w:ascii="Liberation Mono" w:hAnsi="Liberation Mono" w:eastAsia="DejaVu Serif" w:cs="Liberation Mono"/>
-          <w:color w:val="111111"/>
-          <w:sz w:val="20"/>
-        </w:rPr>
-        <w:t>s</w:t>
-      </w:r>
-      <w:r>
-        <w:rPr>
-          <w:rFonts w:ascii="Liberation Mono" w:hAnsi="Liberation Mono" w:eastAsia="DejaVu Serif" w:cs="Liberation Mono"/>
-          <w:color w:val="111111"/>
-          <w:sz w:val="20"/>
-        </w:rPr>
-        <w:t>/:id</w:t>
+        <w:t>/booktags/:id</w:t>
       </w:r>
     </w:p>
     <w:p>
@@ -796,7 +489,672 @@
         <w:shd w:val="clear" w:color="auto" w:fill="FFFFFF"/>
         <w:spacing w:before="251" w:beforeAutospacing="0" w:after="251" w:afterAutospacing="0" w:line="375" w:lineRule="atLeast"/>
         <w:rPr>
+          <w:rFonts w:hint="default" w:ascii="宋体" w:hAnsi="宋体" w:eastAsia="宋体" w:cs="宋体"/>
+          <w:color w:val="111111"/>
+          <w:sz w:val="23"/>
+          <w:szCs w:val="23"/>
+        </w:rPr>
+      </w:pPr>
+      <w:r>
+        <w:rPr>
+          <w:rFonts w:hint="default" w:ascii="宋体" w:hAnsi="宋体" w:eastAsia="宋体" w:cs="宋体"/>
+          <w:color w:val="111111"/>
+          <w:sz w:val="23"/>
+          <w:szCs w:val="23"/>
+        </w:rPr>
+        <w:t xml:space="preserve">Example of delete a </w:t>
+      </w:r>
+      <w:r>
+        <w:rPr>
+          <w:rFonts w:hint="default" w:ascii="宋体" w:hAnsi="宋体" w:eastAsia="宋体" w:cs="宋体"/>
+          <w:color w:val="111111"/>
+          <w:sz w:val="23"/>
+          <w:szCs w:val="23"/>
+        </w:rPr>
+        <w:t>booktag</w:t>
+      </w:r>
+      <w:r>
+        <w:rPr>
+          <w:rFonts w:hint="default" w:ascii="宋体" w:hAnsi="宋体" w:eastAsia="宋体" w:cs="宋体"/>
+          <w:color w:val="111111"/>
+          <w:sz w:val="23"/>
+          <w:szCs w:val="23"/>
+        </w:rPr>
+        <w:t>：</w:t>
+      </w:r>
+    </w:p>
+    <w:p>
+      <w:pPr>
+        <w:pStyle w:val="5"/>
+        <w:pBdr>
+          <w:top w:val="single" w:color="CCCCCC" w:sz="6" w:space="5"/>
+          <w:left w:val="single" w:color="CCCCCC" w:sz="6" w:space="8"/>
+          <w:bottom w:val="single" w:color="CCCCCC" w:sz="6" w:space="5"/>
+          <w:right w:val="single" w:color="CCCCCC" w:sz="6" w:space="8"/>
+        </w:pBdr>
+        <w:shd w:val="clear" w:color="auto" w:fill="F8F8F8"/>
+        <w:spacing w:line="318" w:lineRule="atLeast"/>
+        <w:rPr>
+          <w:rStyle w:val="10"/>
+          <w:rFonts w:hint="eastAsia"/>
+          <w:color w:val="111111"/>
+        </w:rPr>
+      </w:pPr>
+      <w:r>
+        <w:rPr>
+          <w:rStyle w:val="10"/>
+          <w:rFonts w:hint="eastAsia"/>
+          <w:color w:val="111111"/>
+        </w:rPr>
+        <w:t>DELETE  https://localhost:8080/api/</w:t>
+      </w:r>
+      <w:r>
+        <w:rPr>
+          <w:rStyle w:val="10"/>
+          <w:rFonts w:hint="default"/>
+          <w:color w:val="111111"/>
+        </w:rPr>
+        <w:t>booktag</w:t>
+      </w:r>
+      <w:r>
+        <w:rPr>
+          <w:rStyle w:val="10"/>
+          <w:rFonts w:hint="eastAsia"/>
+          <w:color w:val="111111"/>
+        </w:rPr>
+        <w:t>/</w:t>
+      </w:r>
+      <w:r>
+        <w:rPr>
+          <w:rStyle w:val="10"/>
+          <w:rFonts w:hint="default"/>
+          <w:color w:val="111111"/>
+        </w:rPr>
+        <w:t>2</w:t>
+      </w:r>
+    </w:p>
+    <w:p>
+      <w:pPr>
+        <w:pStyle w:val="5"/>
+        <w:pBdr>
+          <w:top w:val="single" w:color="CCCCCC" w:sz="6" w:space="5"/>
+          <w:left w:val="single" w:color="CCCCCC" w:sz="6" w:space="8"/>
+          <w:bottom w:val="single" w:color="CCCCCC" w:sz="6" w:space="5"/>
+          <w:right w:val="single" w:color="CCCCCC" w:sz="6" w:space="8"/>
+        </w:pBdr>
+        <w:shd w:val="clear" w:color="auto" w:fill="F8F8F8"/>
+        <w:spacing w:line="318" w:lineRule="atLeast"/>
+        <w:rPr>
+          <w:color w:val="111111"/>
+          <w:sz w:val="22"/>
+          <w:szCs w:val="22"/>
+        </w:rPr>
+      </w:pPr>
+      <w:r>
+        <w:rPr>
+          <w:rStyle w:val="10"/>
+          <w:rFonts w:hint="eastAsia"/>
+          <w:color w:val="111111"/>
+        </w:rPr>
+        <w:t>{"id":2</w:t>
+      </w:r>
+      <w:r>
+        <w:rPr>
+          <w:rStyle w:val="10"/>
+          <w:rFonts w:hint="default"/>
+          <w:color w:val="111111"/>
+        </w:rPr>
+        <w:t>}</w:t>
+      </w:r>
+    </w:p>
+    <w:p>
+      <w:pPr>
+        <w:pStyle w:val="6"/>
+        <w:shd w:val="clear" w:color="auto" w:fill="FFFFFF"/>
+        <w:spacing w:before="251" w:beforeAutospacing="0" w:after="251" w:afterAutospacing="0" w:line="375" w:lineRule="atLeast"/>
+        <w:rPr>
+          <w:rFonts w:ascii="Helvetica" w:hAnsi="Helvetica" w:cs="Helvetica"/>
+          <w:color w:val="111111"/>
+          <w:sz w:val="23"/>
+          <w:szCs w:val="23"/>
+        </w:rPr>
+      </w:pPr>
+      <w:bookmarkStart w:id="0" w:name="_GoBack"/>
+      <w:bookmarkEnd w:id="0"/>
+      <w:r>
+        <w:rPr>
+          <w:rFonts w:hint="default" w:ascii="宋体" w:hAnsi="宋体" w:eastAsia="宋体" w:cs="宋体"/>
+          <w:color w:val="111111"/>
+          <w:sz w:val="23"/>
+          <w:szCs w:val="23"/>
+        </w:rPr>
+        <w:t xml:space="preserve">Return the details of Booktag that is just deleted with </w:t>
+      </w:r>
+      <w:r>
+        <w:rPr>
+          <w:rFonts w:ascii="Helvetica" w:hAnsi="Helvetica" w:cs="Helvetica"/>
+          <w:color w:val="111111"/>
+          <w:sz w:val="23"/>
+          <w:szCs w:val="23"/>
+        </w:rPr>
+        <w:t>status=200</w:t>
+      </w:r>
+      <w:r>
+        <w:rPr>
           <w:rFonts w:hint="eastAsia" w:ascii="宋体" w:hAnsi="宋体" w:eastAsia="宋体" w:cs="宋体"/>
+          <w:color w:val="111111"/>
+          <w:sz w:val="23"/>
+          <w:szCs w:val="23"/>
+        </w:rPr>
+        <w:t>：</w:t>
+      </w:r>
+    </w:p>
+    <w:p>
+      <w:pPr>
+        <w:pStyle w:val="5"/>
+        <w:pBdr>
+          <w:top w:val="single" w:color="CCCCCC" w:sz="6" w:space="5"/>
+          <w:left w:val="single" w:color="CCCCCC" w:sz="6" w:space="8"/>
+          <w:bottom w:val="single" w:color="CCCCCC" w:sz="6" w:space="5"/>
+          <w:right w:val="single" w:color="CCCCCC" w:sz="6" w:space="8"/>
+        </w:pBdr>
+        <w:shd w:val="clear" w:color="auto" w:fill="F8F8F8"/>
+        <w:spacing w:line="318" w:lineRule="atLeast"/>
+        <w:rPr>
+          <w:color w:val="111111"/>
+          <w:sz w:val="22"/>
+          <w:szCs w:val="22"/>
+        </w:rPr>
+      </w:pPr>
+      <w:r>
+        <w:rPr>
+          <w:rStyle w:val="10"/>
+          <w:rFonts w:hint="eastAsia"/>
+          <w:color w:val="111111"/>
+        </w:rPr>
+        <w:t>{"id":2,"</w:t>
+      </w:r>
+      <w:r>
+        <w:rPr>
+          <w:rStyle w:val="10"/>
+          <w:rFonts w:hint="default"/>
+          <w:color w:val="111111"/>
+        </w:rPr>
+        <w:t>book_id</w:t>
+      </w:r>
+      <w:r>
+        <w:rPr>
+          <w:rStyle w:val="10"/>
+          <w:rFonts w:hint="eastAsia"/>
+          <w:color w:val="111111"/>
+        </w:rPr>
+        <w:t>":</w:t>
+      </w:r>
+      <w:r>
+        <w:rPr>
+          <w:rStyle w:val="10"/>
+          <w:rFonts w:hint="default"/>
+          <w:color w:val="111111"/>
+        </w:rPr>
+        <w:t>1</w:t>
+      </w:r>
+      <w:r>
+        <w:rPr>
+          <w:rStyle w:val="10"/>
+          <w:rFonts w:hint="eastAsia"/>
+          <w:color w:val="111111"/>
+        </w:rPr>
+        <w:t>,"</w:t>
+      </w:r>
+      <w:r>
+        <w:rPr>
+          <w:rStyle w:val="10"/>
+          <w:rFonts w:hint="default"/>
+          <w:color w:val="111111"/>
+        </w:rPr>
+        <w:t>tag_id</w:t>
+      </w:r>
+      <w:r>
+        <w:rPr>
+          <w:rStyle w:val="10"/>
+          <w:rFonts w:hint="eastAsia"/>
+          <w:color w:val="111111"/>
+        </w:rPr>
+        <w:t>":</w:t>
+      </w:r>
+      <w:r>
+        <w:rPr>
+          <w:rStyle w:val="10"/>
+          <w:rFonts w:hint="default"/>
+          <w:color w:val="111111"/>
+        </w:rPr>
+        <w:t>2</w:t>
+      </w:r>
+      <w:r>
+        <w:rPr>
+          <w:rStyle w:val="10"/>
+          <w:rFonts w:hint="eastAsia"/>
+          <w:color w:val="111111"/>
+        </w:rPr>
+        <w:t>}</w:t>
+      </w:r>
+    </w:p>
+    <w:p>
+      <w:pPr>
+        <w:pStyle w:val="12"/>
+        <w:numPr>
+          <w:numId w:val="0"/>
+        </w:numPr>
+        <w:pBdr>
+          <w:bottom w:val="single" w:color="CCCCCC" w:sz="6" w:space="0"/>
+        </w:pBdr>
+        <w:shd w:val="clear" w:color="auto" w:fill="FFFFFF"/>
+        <w:spacing w:before="335" w:after="167" w:line="603" w:lineRule="atLeast"/>
+        <w:ind w:leftChars="0"/>
+        <w:outlineLvl w:val="1"/>
+        <w:rPr>
+          <w:rFonts w:ascii="Liberation Sans" w:hAnsi="Liberation Sans" w:eastAsia="DejaVu Serif" w:cs="Liberation Sans"/>
+          <w:b/>
+          <w:bCs/>
+          <w:color w:val="000000"/>
+          <w:sz w:val="40"/>
+          <w:szCs w:val="40"/>
+        </w:rPr>
+      </w:pPr>
+    </w:p>
+    <w:p>
+      <w:pPr>
+        <w:pStyle w:val="12"/>
+        <w:numPr>
+          <w:numId w:val="0"/>
+        </w:numPr>
+        <w:pBdr>
+          <w:bottom w:val="single" w:color="CCCCCC" w:sz="6" w:space="0"/>
+        </w:pBdr>
+        <w:shd w:val="clear" w:color="auto" w:fill="FFFFFF"/>
+        <w:spacing w:before="335" w:after="167" w:line="603" w:lineRule="atLeast"/>
+        <w:ind w:leftChars="0"/>
+        <w:outlineLvl w:val="1"/>
+        <w:rPr>
+          <w:rFonts w:ascii="Liberation Sans" w:hAnsi="Liberation Sans" w:eastAsia="DejaVu Serif" w:cs="Liberation Sans"/>
+          <w:b/>
+          <w:bCs/>
+          <w:color w:val="000000"/>
+          <w:sz w:val="40"/>
+          <w:szCs w:val="40"/>
+        </w:rPr>
+      </w:pPr>
+    </w:p>
+    <w:p>
+      <w:pPr>
+        <w:pStyle w:val="12"/>
+        <w:numPr>
+          <w:ilvl w:val="0"/>
+          <w:numId w:val="1"/>
+        </w:numPr>
+        <w:pBdr>
+          <w:bottom w:val="single" w:color="CCCCCC" w:sz="6" w:space="0"/>
+        </w:pBdr>
+        <w:shd w:val="clear" w:color="auto" w:fill="FFFFFF"/>
+        <w:spacing w:before="335" w:after="167" w:line="603" w:lineRule="atLeast"/>
+        <w:outlineLvl w:val="1"/>
+        <w:rPr>
+          <w:rFonts w:ascii="Liberation Sans" w:hAnsi="Liberation Sans" w:eastAsia="DejaVu Serif" w:cs="Liberation Sans"/>
+          <w:b/>
+          <w:bCs/>
+          <w:color w:val="000000"/>
+          <w:sz w:val="40"/>
+          <w:szCs w:val="40"/>
+        </w:rPr>
+      </w:pPr>
+      <w:r>
+        <w:rPr>
+          <w:rFonts w:hint="default" w:ascii="Liberation Sans" w:hAnsi="Liberation Sans" w:cs="Liberation Sans"/>
+          <w:b/>
+          <w:bCs/>
+          <w:color w:val="000000"/>
+          <w:sz w:val="40"/>
+          <w:szCs w:val="40"/>
+        </w:rPr>
+        <w:t>Get all the booktag</w:t>
+      </w:r>
+    </w:p>
+    <w:p>
+      <w:pPr>
+        <w:pBdr>
+          <w:top w:val="single" w:color="CCCCCC" w:sz="6" w:space="5"/>
+          <w:left w:val="single" w:color="CCCCCC" w:sz="6" w:space="8"/>
+          <w:bottom w:val="single" w:color="CCCCCC" w:sz="6" w:space="5"/>
+          <w:right w:val="single" w:color="CCCCCC" w:sz="6" w:space="8"/>
+        </w:pBdr>
+        <w:shd w:val="clear" w:color="auto" w:fill="F8F8F8"/>
+        <w:tabs>
+          <w:tab w:val="left" w:pos="916"/>
+          <w:tab w:val="left" w:pos="1832"/>
+          <w:tab w:val="left" w:pos="2748"/>
+          <w:tab w:val="left" w:pos="3664"/>
+          <w:tab w:val="left" w:pos="4580"/>
+          <w:tab w:val="left" w:pos="5496"/>
+          <w:tab w:val="left" w:pos="6412"/>
+          <w:tab w:val="left" w:pos="7328"/>
+          <w:tab w:val="left" w:pos="8244"/>
+          <w:tab w:val="left" w:pos="9160"/>
+          <w:tab w:val="left" w:pos="10076"/>
+          <w:tab w:val="left" w:pos="10992"/>
+          <w:tab w:val="left" w:pos="11908"/>
+          <w:tab w:val="left" w:pos="12824"/>
+          <w:tab w:val="left" w:pos="13740"/>
+          <w:tab w:val="left" w:pos="14656"/>
+        </w:tabs>
+        <w:spacing w:after="0" w:line="318" w:lineRule="atLeast"/>
+        <w:rPr>
+          <w:rFonts w:hint="eastAsia" w:ascii="Liberation Mono" w:hAnsi="Liberation Mono" w:cs="Liberation Mono"/>
+          <w:color w:val="111111"/>
+        </w:rPr>
+      </w:pPr>
+      <w:r>
+        <w:rPr>
+          <w:rFonts w:ascii="Liberation Mono" w:hAnsi="Liberation Mono" w:eastAsia="DejaVu Serif" w:cs="Liberation Mono"/>
+          <w:color w:val="111111"/>
+          <w:sz w:val="20"/>
+        </w:rPr>
+        <w:t>GET  https://</w:t>
+      </w:r>
+      <w:r>
+        <w:rPr>
+          <w:rFonts w:hint="eastAsia" w:ascii="Liberation Mono" w:hAnsi="Liberation Mono" w:cs="Liberation Mono"/>
+          <w:color w:val="111111"/>
+          <w:sz w:val="20"/>
+        </w:rPr>
+        <w:t>localhost:8080</w:t>
+      </w:r>
+      <w:r>
+        <w:rPr>
+          <w:rFonts w:ascii="Liberation Mono" w:hAnsi="Liberation Mono" w:eastAsia="DejaVu Serif" w:cs="Liberation Mono"/>
+          <w:color w:val="111111"/>
+          <w:sz w:val="20"/>
+        </w:rPr>
+        <w:t>/</w:t>
+      </w:r>
+      <w:r>
+        <w:rPr>
+          <w:rFonts w:hint="eastAsia" w:ascii="Liberation Mono" w:hAnsi="Liberation Mono" w:cs="Liberation Mono"/>
+          <w:color w:val="111111"/>
+          <w:sz w:val="20"/>
+        </w:rPr>
+        <w:t>api</w:t>
+      </w:r>
+      <w:r>
+        <w:rPr>
+          <w:rFonts w:ascii="Liberation Mono" w:hAnsi="Liberation Mono" w:eastAsia="DejaVu Serif" w:cs="Liberation Mono"/>
+          <w:color w:val="111111"/>
+          <w:sz w:val="20"/>
+        </w:rPr>
+        <w:t>/booktag</w:t>
+      </w:r>
+    </w:p>
+    <w:p>
+      <w:pPr>
+        <w:pStyle w:val="6"/>
+        <w:shd w:val="clear" w:color="auto" w:fill="FFFFFF"/>
+        <w:spacing w:before="251" w:beforeAutospacing="0" w:after="251" w:afterAutospacing="0" w:line="375" w:lineRule="atLeast"/>
+        <w:rPr>
+          <w:rFonts w:ascii="Helvetica" w:hAnsi="Helvetica" w:cs="Helvetica"/>
+          <w:color w:val="111111"/>
+          <w:sz w:val="23"/>
+          <w:szCs w:val="23"/>
+        </w:rPr>
+      </w:pPr>
+      <w:r>
+        <w:rPr>
+          <w:rFonts w:hint="default" w:ascii="宋体" w:hAnsi="宋体" w:eastAsia="宋体" w:cs="宋体"/>
+          <w:color w:val="111111"/>
+          <w:sz w:val="23"/>
+          <w:szCs w:val="23"/>
+        </w:rPr>
+        <w:t xml:space="preserve">Return a list of Booktag with </w:t>
+      </w:r>
+      <w:r>
+        <w:rPr>
+          <w:rFonts w:ascii="Helvetica" w:hAnsi="Helvetica" w:cs="Helvetica"/>
+          <w:color w:val="111111"/>
+          <w:sz w:val="23"/>
+          <w:szCs w:val="23"/>
+        </w:rPr>
+        <w:t>status=200</w:t>
+      </w:r>
+      <w:r>
+        <w:rPr>
+          <w:rFonts w:hint="eastAsia" w:ascii="宋体" w:hAnsi="宋体" w:eastAsia="宋体" w:cs="宋体"/>
+          <w:color w:val="111111"/>
+          <w:sz w:val="23"/>
+          <w:szCs w:val="23"/>
+        </w:rPr>
+        <w:t>：</w:t>
+      </w:r>
+    </w:p>
+    <w:p>
+      <w:pPr>
+        <w:pStyle w:val="5"/>
+        <w:pBdr>
+          <w:top w:val="single" w:color="CCCCCC" w:sz="6" w:space="5"/>
+          <w:left w:val="single" w:color="CCCCCC" w:sz="6" w:space="8"/>
+          <w:bottom w:val="single" w:color="CCCCCC" w:sz="6" w:space="5"/>
+          <w:right w:val="single" w:color="CCCCCC" w:sz="6" w:space="8"/>
+        </w:pBdr>
+        <w:shd w:val="clear" w:color="auto" w:fill="F8F8F8"/>
+        <w:spacing w:line="318" w:lineRule="atLeast"/>
+        <w:rPr>
+          <w:color w:val="111111"/>
+          <w:sz w:val="22"/>
+          <w:szCs w:val="22"/>
+        </w:rPr>
+      </w:pPr>
+      <w:r>
+        <w:rPr>
+          <w:rStyle w:val="10"/>
+          <w:rFonts w:hint="default"/>
+          <w:color w:val="111111"/>
+        </w:rPr>
+        <w:t>[</w:t>
+      </w:r>
+      <w:r>
+        <w:rPr>
+          <w:rStyle w:val="10"/>
+          <w:rFonts w:hint="eastAsia"/>
+          <w:color w:val="111111"/>
+        </w:rPr>
+        <w:t>{"id":2,"</w:t>
+      </w:r>
+      <w:r>
+        <w:rPr>
+          <w:rStyle w:val="10"/>
+          <w:rFonts w:hint="default"/>
+          <w:color w:val="111111"/>
+        </w:rPr>
+        <w:t>book_id</w:t>
+      </w:r>
+      <w:r>
+        <w:rPr>
+          <w:rStyle w:val="10"/>
+          <w:rFonts w:hint="eastAsia"/>
+          <w:color w:val="111111"/>
+        </w:rPr>
+        <w:t>":</w:t>
+      </w:r>
+      <w:r>
+        <w:rPr>
+          <w:rStyle w:val="10"/>
+          <w:rFonts w:hint="default"/>
+          <w:color w:val="111111"/>
+        </w:rPr>
+        <w:t>2</w:t>
+      </w:r>
+      <w:r>
+        <w:rPr>
+          <w:rStyle w:val="10"/>
+          <w:rFonts w:hint="eastAsia"/>
+          <w:color w:val="111111"/>
+        </w:rPr>
+        <w:t>,"</w:t>
+      </w:r>
+      <w:r>
+        <w:rPr>
+          <w:rStyle w:val="10"/>
+          <w:rFonts w:hint="default"/>
+          <w:color w:val="111111"/>
+        </w:rPr>
+        <w:t>tag_id</w:t>
+      </w:r>
+      <w:r>
+        <w:rPr>
+          <w:rStyle w:val="10"/>
+          <w:rFonts w:hint="eastAsia"/>
+          <w:color w:val="111111"/>
+        </w:rPr>
+        <w:t>":</w:t>
+      </w:r>
+      <w:r>
+        <w:rPr>
+          <w:rStyle w:val="10"/>
+          <w:rFonts w:hint="default"/>
+          <w:color w:val="111111"/>
+        </w:rPr>
+        <w:t>4</w:t>
+      </w:r>
+      <w:r>
+        <w:rPr>
+          <w:rStyle w:val="10"/>
+          <w:rFonts w:hint="eastAsia"/>
+          <w:color w:val="111111"/>
+        </w:rPr>
+        <w:t>}</w:t>
+      </w:r>
+      <w:r>
+        <w:rPr>
+          <w:rStyle w:val="10"/>
+          <w:rFonts w:hint="default"/>
+          <w:color w:val="111111"/>
+        </w:rPr>
+        <w:t>]</w:t>
+      </w:r>
+    </w:p>
+    <w:p/>
+    <w:p>
+      <w:pPr>
+        <w:pStyle w:val="12"/>
+        <w:numPr>
+          <w:ilvl w:val="0"/>
+          <w:numId w:val="1"/>
+        </w:numPr>
+        <w:pBdr>
+          <w:bottom w:val="single" w:color="CCCCCC" w:sz="6" w:space="0"/>
+        </w:pBdr>
+        <w:shd w:val="clear" w:color="auto" w:fill="FFFFFF"/>
+        <w:spacing w:before="335" w:after="167" w:line="603" w:lineRule="atLeast"/>
+        <w:outlineLvl w:val="1"/>
+        <w:rPr>
+          <w:rFonts w:ascii="Liberation Sans" w:hAnsi="Liberation Sans" w:eastAsia="DejaVu Serif" w:cs="Liberation Sans"/>
+          <w:b/>
+          <w:bCs/>
+          <w:color w:val="000000"/>
+          <w:sz w:val="40"/>
+          <w:szCs w:val="40"/>
+        </w:rPr>
+      </w:pPr>
+      <w:r>
+        <w:rPr>
+          <w:rFonts w:hint="default" w:ascii="Liberation Sans" w:hAnsi="Liberation Sans" w:cs="Liberation Sans"/>
+          <w:b/>
+          <w:bCs/>
+          <w:color w:val="000000"/>
+          <w:sz w:val="40"/>
+          <w:szCs w:val="40"/>
+        </w:rPr>
+        <w:t>Get a booktag list by the tag id</w:t>
+      </w:r>
+    </w:p>
+    <w:p>
+      <w:pPr>
+        <w:pBdr>
+          <w:top w:val="single" w:color="CCCCCC" w:sz="6" w:space="5"/>
+          <w:left w:val="single" w:color="CCCCCC" w:sz="6" w:space="8"/>
+          <w:bottom w:val="single" w:color="CCCCCC" w:sz="6" w:space="5"/>
+          <w:right w:val="single" w:color="CCCCCC" w:sz="6" w:space="8"/>
+        </w:pBdr>
+        <w:shd w:val="clear" w:color="auto" w:fill="F8F8F8"/>
+        <w:tabs>
+          <w:tab w:val="left" w:pos="916"/>
+          <w:tab w:val="left" w:pos="1832"/>
+          <w:tab w:val="left" w:pos="2748"/>
+          <w:tab w:val="left" w:pos="3664"/>
+          <w:tab w:val="left" w:pos="4580"/>
+          <w:tab w:val="left" w:pos="5496"/>
+          <w:tab w:val="left" w:pos="6412"/>
+          <w:tab w:val="left" w:pos="7328"/>
+          <w:tab w:val="left" w:pos="8244"/>
+          <w:tab w:val="left" w:pos="9160"/>
+          <w:tab w:val="left" w:pos="10076"/>
+          <w:tab w:val="left" w:pos="10992"/>
+          <w:tab w:val="left" w:pos="11908"/>
+          <w:tab w:val="left" w:pos="12824"/>
+          <w:tab w:val="left" w:pos="13740"/>
+          <w:tab w:val="left" w:pos="14656"/>
+        </w:tabs>
+        <w:spacing w:after="0" w:line="318" w:lineRule="atLeast"/>
+        <w:rPr>
+          <w:rFonts w:hint="eastAsia" w:ascii="Liberation Mono" w:hAnsi="Liberation Mono" w:cs="Liberation Mono"/>
+          <w:color w:val="111111"/>
+        </w:rPr>
+      </w:pPr>
+      <w:r>
+        <w:rPr>
+          <w:rFonts w:ascii="Liberation Mono" w:hAnsi="Liberation Mono" w:eastAsia="DejaVu Serif" w:cs="Liberation Mono"/>
+          <w:color w:val="111111"/>
+          <w:sz w:val="20"/>
+        </w:rPr>
+        <w:t>GET  https://</w:t>
+      </w:r>
+      <w:r>
+        <w:rPr>
+          <w:rFonts w:hint="eastAsia" w:ascii="Liberation Mono" w:hAnsi="Liberation Mono" w:cs="Liberation Mono"/>
+          <w:color w:val="111111"/>
+          <w:sz w:val="20"/>
+        </w:rPr>
+        <w:t>localhost:8080</w:t>
+      </w:r>
+      <w:r>
+        <w:rPr>
+          <w:rFonts w:ascii="Liberation Mono" w:hAnsi="Liberation Mono" w:eastAsia="DejaVu Serif" w:cs="Liberation Mono"/>
+          <w:color w:val="111111"/>
+          <w:sz w:val="20"/>
+        </w:rPr>
+        <w:t>/</w:t>
+      </w:r>
+      <w:r>
+        <w:rPr>
+          <w:rFonts w:hint="eastAsia" w:ascii="Liberation Mono" w:hAnsi="Liberation Mono" w:cs="Liberation Mono"/>
+          <w:color w:val="111111"/>
+          <w:sz w:val="20"/>
+        </w:rPr>
+        <w:t>api</w:t>
+      </w:r>
+      <w:r>
+        <w:rPr>
+          <w:rFonts w:ascii="Liberation Mono" w:hAnsi="Liberation Mono" w:eastAsia="DejaVu Serif" w:cs="Liberation Mono"/>
+          <w:color w:val="111111"/>
+          <w:sz w:val="20"/>
+        </w:rPr>
+        <w:t>/tags/:id/booktags</w:t>
+      </w:r>
+    </w:p>
+    <w:p>
+      <w:pPr>
+        <w:pStyle w:val="6"/>
+        <w:shd w:val="clear" w:color="auto" w:fill="FFFFFF"/>
+        <w:spacing w:before="251" w:beforeAutospacing="0" w:after="251" w:afterAutospacing="0" w:line="375" w:lineRule="atLeast"/>
+        <w:rPr>
+          <w:rFonts w:hint="default" w:ascii="宋体" w:hAnsi="宋体" w:eastAsia="宋体" w:cs="宋体"/>
           <w:color w:val="111111"/>
           <w:sz w:val="23"/>
           <w:szCs w:val="23"/>
@@ -994,12 +1352,21 @@
             <w:pPr>
               <w:spacing w:after="0" w:line="240" w:lineRule="auto"/>
               <w:rPr>
-                <w:rFonts w:hint="eastAsia" w:ascii="Helvetica" w:hAnsi="Helvetica" w:cs="Helvetica"/>
+                <w:rFonts w:hint="default" w:ascii="Helvetica" w:hAnsi="Helvetica" w:cs="Helvetica"/>
                 <w:color w:val="111111"/>
                 <w:sz w:val="20"/>
                 <w:szCs w:val="20"/>
               </w:rPr>
             </w:pPr>
+            <w:r>
+              <w:rPr>
+                <w:rFonts w:hint="default" w:ascii="Helvetica" w:hAnsi="Helvetica" w:cs="Helvetica"/>
+                <w:color w:val="111111"/>
+                <w:sz w:val="20"/>
+                <w:szCs w:val="20"/>
+              </w:rPr>
+              <w:t>page</w:t>
+            </w:r>
           </w:p>
         </w:tc>
         <w:tc>
@@ -1030,6 +1397,146 @@
                 <w:szCs w:val="20"/>
               </w:rPr>
             </w:pPr>
+            <w:r>
+              <w:rPr>
+                <w:rFonts w:ascii="Helvetica" w:hAnsi="Helvetica" w:eastAsia="DejaVu Serif" w:cs="Helvetica"/>
+                <w:color w:val="111111"/>
+                <w:sz w:val="20"/>
+                <w:szCs w:val="20"/>
+              </w:rPr>
+              <w:t xml:space="preserve">The page index </w:t>
+            </w:r>
+          </w:p>
+        </w:tc>
+        <w:tc>
+          <w:tcPr>
+            <w:tcW w:w="4419" w:type="dxa"/>
+            <w:tcBorders>
+              <w:top w:val="single" w:color="CCCCCC" w:sz="6" w:space="0"/>
+              <w:left w:val="single" w:color="CCCCCC" w:sz="6" w:space="0"/>
+              <w:bottom w:val="single" w:color="CCCCCC" w:sz="6" w:space="0"/>
+              <w:right w:val="single" w:color="CCCCCC" w:sz="6" w:space="0"/>
+            </w:tcBorders>
+            <w:shd w:val="clear" w:color="auto" w:fill="F8F8F8"/>
+            <w:tcMar>
+              <w:top w:w="100" w:type="dxa"/>
+              <w:left w:w="218" w:type="dxa"/>
+              <w:bottom w:w="100" w:type="dxa"/>
+              <w:right w:w="218" w:type="dxa"/>
+            </w:tcMar>
+            <w:vAlign w:val="center"/>
+          </w:tcPr>
+          <w:p>
+            <w:pPr>
+              <w:spacing w:after="0" w:line="240" w:lineRule="auto"/>
+              <w:rPr>
+                <w:rFonts w:ascii="Helvetica" w:hAnsi="Helvetica" w:eastAsia="DejaVu Serif" w:cs="Helvetica"/>
+                <w:color w:val="111111"/>
+                <w:sz w:val="20"/>
+                <w:szCs w:val="20"/>
+              </w:rPr>
+            </w:pPr>
+            <w:r>
+              <w:rPr>
+                <w:rFonts w:ascii="Helvetica" w:hAnsi="Helvetica" w:eastAsia="DejaVu Serif" w:cs="Helvetica"/>
+                <w:color w:val="111111"/>
+                <w:sz w:val="20"/>
+                <w:szCs w:val="20"/>
+              </w:rPr>
+              <w:t>Start from 0</w:t>
+            </w:r>
+          </w:p>
+        </w:tc>
+      </w:tr>
+      <w:tr>
+        <w:tblPrEx>
+          <w:tblBorders>
+            <w:top w:val="none" w:color="auto" w:sz="0" w:space="0"/>
+            <w:left w:val="none" w:color="auto" w:sz="0" w:space="0"/>
+            <w:bottom w:val="none" w:color="auto" w:sz="0" w:space="0"/>
+            <w:right w:val="none" w:color="auto" w:sz="0" w:space="0"/>
+            <w:insideH w:val="none" w:color="auto" w:sz="0" w:space="0"/>
+            <w:insideV w:val="none" w:color="auto" w:sz="0" w:space="0"/>
+          </w:tblBorders>
+          <w:shd w:val="clear" w:color="auto" w:fill="FFFFFF"/>
+          <w:tblLayout w:type="fixed"/>
+        </w:tblPrEx>
+        <w:tc>
+          <w:tcPr>
+            <w:tcW w:w="1637" w:type="dxa"/>
+            <w:tcBorders>
+              <w:top w:val="single" w:color="CCCCCC" w:sz="6" w:space="0"/>
+              <w:left w:val="single" w:color="CCCCCC" w:sz="6" w:space="0"/>
+              <w:bottom w:val="single" w:color="CCCCCC" w:sz="6" w:space="0"/>
+              <w:right w:val="single" w:color="CCCCCC" w:sz="6" w:space="0"/>
+            </w:tcBorders>
+            <w:shd w:val="clear" w:color="auto" w:fill="F8F8F8"/>
+            <w:tcMar>
+              <w:top w:w="100" w:type="dxa"/>
+              <w:left w:w="218" w:type="dxa"/>
+              <w:bottom w:w="100" w:type="dxa"/>
+              <w:right w:w="218" w:type="dxa"/>
+            </w:tcMar>
+            <w:vAlign w:val="center"/>
+          </w:tcPr>
+          <w:p>
+            <w:pPr>
+              <w:spacing w:after="0" w:line="240" w:lineRule="auto"/>
+              <w:rPr>
+                <w:rFonts w:hint="default" w:ascii="Helvetica" w:hAnsi="Helvetica" w:cs="Helvetica"/>
+                <w:color w:val="111111"/>
+                <w:sz w:val="20"/>
+                <w:szCs w:val="20"/>
+              </w:rPr>
+            </w:pPr>
+            <w:r>
+              <w:rPr>
+                <w:rFonts w:hint="default" w:ascii="Helvetica" w:hAnsi="Helvetica" w:cs="Helvetica"/>
+                <w:color w:val="111111"/>
+                <w:sz w:val="20"/>
+                <w:szCs w:val="20"/>
+              </w:rPr>
+              <w:t>size</w:t>
+            </w:r>
+          </w:p>
+        </w:tc>
+        <w:tc>
+          <w:tcPr>
+            <w:tcW w:w="2709" w:type="dxa"/>
+            <w:tcBorders>
+              <w:top w:val="single" w:color="CCCCCC" w:sz="6" w:space="0"/>
+              <w:left w:val="single" w:color="CCCCCC" w:sz="6" w:space="0"/>
+              <w:bottom w:val="single" w:color="CCCCCC" w:sz="6" w:space="0"/>
+              <w:right w:val="single" w:color="CCCCCC" w:sz="6" w:space="0"/>
+            </w:tcBorders>
+            <w:shd w:val="clear" w:color="auto" w:fill="F8F8F8"/>
+            <w:tcMar>
+              <w:top w:w="100" w:type="dxa"/>
+              <w:left w:w="218" w:type="dxa"/>
+              <w:bottom w:w="100" w:type="dxa"/>
+              <w:right w:w="218" w:type="dxa"/>
+            </w:tcMar>
+            <w:vAlign w:val="center"/>
+          </w:tcPr>
+          <w:p>
+            <w:pPr>
+              <w:spacing w:after="0" w:line="240" w:lineRule="auto"/>
+              <w:rPr>
+                <w:rFonts w:ascii="Helvetica" w:hAnsi="Helvetica" w:eastAsia="DejaVu Serif" w:cs="Helvetica"/>
+                <w:color w:val="111111"/>
+                <w:sz w:val="20"/>
+                <w:szCs w:val="20"/>
+              </w:rPr>
+            </w:pPr>
+            <w:r>
+              <w:rPr>
+                <w:rFonts w:ascii="Helvetica" w:hAnsi="Helvetica" w:eastAsia="DejaVu Serif" w:cs="Helvetica"/>
+                <w:color w:val="111111"/>
+                <w:sz w:val="20"/>
+                <w:szCs w:val="20"/>
+              </w:rPr>
+              <w:t>The quantity of contents of one page</w:t>
+            </w:r>
           </w:p>
         </w:tc>
         <w:tc>
@@ -1063,6 +1570,137 @@
           </w:p>
         </w:tc>
       </w:tr>
+      <w:tr>
+        <w:tblPrEx>
+          <w:tblBorders>
+            <w:top w:val="none" w:color="auto" w:sz="0" w:space="0"/>
+            <w:left w:val="none" w:color="auto" w:sz="0" w:space="0"/>
+            <w:bottom w:val="none" w:color="auto" w:sz="0" w:space="0"/>
+            <w:right w:val="none" w:color="auto" w:sz="0" w:space="0"/>
+            <w:insideH w:val="none" w:color="auto" w:sz="0" w:space="0"/>
+            <w:insideV w:val="none" w:color="auto" w:sz="0" w:space="0"/>
+          </w:tblBorders>
+          <w:shd w:val="clear" w:color="auto" w:fill="FFFFFF"/>
+          <w:tblLayout w:type="fixed"/>
+        </w:tblPrEx>
+        <w:tc>
+          <w:tcPr>
+            <w:tcW w:w="1637" w:type="dxa"/>
+            <w:tcBorders>
+              <w:top w:val="single" w:color="CCCCCC" w:sz="6" w:space="0"/>
+              <w:left w:val="single" w:color="CCCCCC" w:sz="6" w:space="0"/>
+              <w:bottom w:val="single" w:color="CCCCCC" w:sz="6" w:space="0"/>
+              <w:right w:val="single" w:color="CCCCCC" w:sz="6" w:space="0"/>
+            </w:tcBorders>
+            <w:shd w:val="clear" w:color="auto" w:fill="F8F8F8"/>
+            <w:tcMar>
+              <w:top w:w="100" w:type="dxa"/>
+              <w:left w:w="218" w:type="dxa"/>
+              <w:bottom w:w="100" w:type="dxa"/>
+              <w:right w:w="218" w:type="dxa"/>
+            </w:tcMar>
+            <w:vAlign w:val="center"/>
+          </w:tcPr>
+          <w:p>
+            <w:pPr>
+              <w:spacing w:after="0" w:line="240" w:lineRule="auto"/>
+              <w:rPr>
+                <w:rFonts w:hint="default" w:ascii="Helvetica" w:hAnsi="Helvetica" w:cs="Helvetica"/>
+                <w:color w:val="111111"/>
+                <w:sz w:val="20"/>
+                <w:szCs w:val="20"/>
+              </w:rPr>
+            </w:pPr>
+            <w:r>
+              <w:rPr>
+                <w:rFonts w:hint="default" w:ascii="Helvetica" w:hAnsi="Helvetica" w:cs="Helvetica"/>
+                <w:color w:val="111111"/>
+                <w:sz w:val="20"/>
+                <w:szCs w:val="20"/>
+              </w:rPr>
+              <w:t>sortBy</w:t>
+            </w:r>
+          </w:p>
+        </w:tc>
+        <w:tc>
+          <w:tcPr>
+            <w:tcW w:w="2709" w:type="dxa"/>
+            <w:tcBorders>
+              <w:top w:val="single" w:color="CCCCCC" w:sz="6" w:space="0"/>
+              <w:left w:val="single" w:color="CCCCCC" w:sz="6" w:space="0"/>
+              <w:bottom w:val="single" w:color="CCCCCC" w:sz="6" w:space="0"/>
+              <w:right w:val="single" w:color="CCCCCC" w:sz="6" w:space="0"/>
+            </w:tcBorders>
+            <w:shd w:val="clear" w:color="auto" w:fill="F8F8F8"/>
+            <w:tcMar>
+              <w:top w:w="100" w:type="dxa"/>
+              <w:left w:w="218" w:type="dxa"/>
+              <w:bottom w:w="100" w:type="dxa"/>
+              <w:right w:w="218" w:type="dxa"/>
+            </w:tcMar>
+            <w:vAlign w:val="center"/>
+          </w:tcPr>
+          <w:p>
+            <w:pPr>
+              <w:spacing w:after="0" w:line="240" w:lineRule="auto"/>
+              <w:rPr>
+                <w:rFonts w:ascii="Helvetica" w:hAnsi="Helvetica" w:eastAsia="DejaVu Serif" w:cs="Helvetica"/>
+                <w:color w:val="111111"/>
+                <w:sz w:val="20"/>
+                <w:szCs w:val="20"/>
+              </w:rPr>
+            </w:pPr>
+            <w:r>
+              <w:rPr>
+                <w:rFonts w:ascii="Helvetica" w:hAnsi="Helvetica" w:eastAsia="DejaVu Serif" w:cs="Helvetica"/>
+                <w:color w:val="111111"/>
+                <w:sz w:val="20"/>
+                <w:szCs w:val="20"/>
+              </w:rPr>
+              <w:t xml:space="preserve">The keyword for sorting </w:t>
+            </w:r>
+          </w:p>
+        </w:tc>
+        <w:tc>
+          <w:tcPr>
+            <w:tcW w:w="4419" w:type="dxa"/>
+            <w:tcBorders>
+              <w:top w:val="single" w:color="CCCCCC" w:sz="6" w:space="0"/>
+              <w:left w:val="single" w:color="CCCCCC" w:sz="6" w:space="0"/>
+              <w:bottom w:val="single" w:color="CCCCCC" w:sz="6" w:space="0"/>
+              <w:right w:val="single" w:color="CCCCCC" w:sz="6" w:space="0"/>
+            </w:tcBorders>
+            <w:shd w:val="clear" w:color="auto" w:fill="F8F8F8"/>
+            <w:tcMar>
+              <w:top w:w="100" w:type="dxa"/>
+              <w:left w:w="218" w:type="dxa"/>
+              <w:bottom w:w="100" w:type="dxa"/>
+              <w:right w:w="218" w:type="dxa"/>
+            </w:tcMar>
+            <w:vAlign w:val="center"/>
+          </w:tcPr>
+          <w:p>
+            <w:pPr>
+              <w:spacing w:after="0" w:line="240" w:lineRule="auto"/>
+              <w:rPr>
+                <w:rFonts w:ascii="Helvetica" w:hAnsi="Helvetica" w:eastAsia="DejaVu Serif" w:cs="Helvetica"/>
+                <w:color w:val="111111"/>
+                <w:sz w:val="20"/>
+                <w:szCs w:val="20"/>
+              </w:rPr>
+            </w:pPr>
+            <w:r>
+              <w:rPr>
+                <w:rFonts w:ascii="Helvetica" w:hAnsi="Helvetica" w:eastAsia="DejaVu Serif" w:cs="Helvetica"/>
+                <w:color w:val="111111"/>
+                <w:sz w:val="20"/>
+                <w:szCs w:val="20"/>
+              </w:rPr>
+              <w:t>id</w:t>
+            </w:r>
+          </w:p>
+        </w:tc>
+      </w:tr>
     </w:tbl>
     <w:p>
       <w:pPr>
@@ -1083,243 +1721,7 @@
           <w:sz w:val="23"/>
           <w:szCs w:val="23"/>
         </w:rPr>
-        <w:t>Example of delete the booktag with id 2</w:t>
-      </w:r>
-    </w:p>
-    <w:p>
-      <w:pPr>
-        <w:pStyle w:val="5"/>
-        <w:pBdr>
-          <w:top w:val="single" w:color="CCCCCC" w:sz="6" w:space="5"/>
-          <w:left w:val="single" w:color="CCCCCC" w:sz="6" w:space="8"/>
-          <w:bottom w:val="single" w:color="CCCCCC" w:sz="6" w:space="5"/>
-          <w:right w:val="single" w:color="CCCCCC" w:sz="6" w:space="8"/>
-        </w:pBdr>
-        <w:shd w:val="clear" w:color="auto" w:fill="F8F8F8"/>
-        <w:spacing w:line="318" w:lineRule="atLeast"/>
-        <w:rPr>
-          <w:color w:val="111111"/>
-          <w:sz w:val="22"/>
-          <w:szCs w:val="22"/>
-        </w:rPr>
-      </w:pPr>
-      <w:r>
-        <w:rPr>
-          <w:rStyle w:val="10"/>
-          <w:rFonts w:hint="eastAsia"/>
-          <w:color w:val="111111"/>
-        </w:rPr>
-        <w:t>{"id":2}</w:t>
-      </w:r>
-    </w:p>
-    <w:p>
-      <w:pPr>
-        <w:pStyle w:val="6"/>
-        <w:shd w:val="clear" w:color="auto" w:fill="FFFFFF"/>
-        <w:spacing w:before="251" w:beforeAutospacing="0" w:after="251" w:afterAutospacing="0" w:line="375" w:lineRule="atLeast"/>
-        <w:rPr>
-          <w:rFonts w:ascii="Helvetica" w:hAnsi="Helvetica" w:cs="Helvetica"/>
-          <w:color w:val="111111"/>
-          <w:sz w:val="23"/>
-          <w:szCs w:val="23"/>
-        </w:rPr>
-      </w:pPr>
-      <w:r>
-        <w:rPr>
-          <w:rFonts w:hint="default" w:ascii="宋体" w:hAnsi="宋体" w:eastAsia="宋体" w:cs="宋体"/>
-          <w:color w:val="111111"/>
-          <w:sz w:val="23"/>
-          <w:szCs w:val="23"/>
-        </w:rPr>
-        <w:t xml:space="preserve">Return the details of Booktag that is just deleted with </w:t>
-      </w:r>
-      <w:r>
-        <w:rPr>
-          <w:rFonts w:ascii="Helvetica" w:hAnsi="Helvetica" w:cs="Helvetica"/>
-          <w:color w:val="111111"/>
-          <w:sz w:val="23"/>
-          <w:szCs w:val="23"/>
-        </w:rPr>
-        <w:t>status=200</w:t>
-      </w:r>
-      <w:r>
-        <w:rPr>
-          <w:rFonts w:hint="eastAsia" w:ascii="宋体" w:hAnsi="宋体" w:eastAsia="宋体" w:cs="宋体"/>
-          <w:color w:val="111111"/>
-          <w:sz w:val="23"/>
-          <w:szCs w:val="23"/>
-        </w:rPr>
-        <w:t>：</w:t>
-      </w:r>
-    </w:p>
-    <w:p>
-      <w:pPr>
-        <w:pStyle w:val="5"/>
-        <w:pBdr>
-          <w:top w:val="single" w:color="CCCCCC" w:sz="6" w:space="5"/>
-          <w:left w:val="single" w:color="CCCCCC" w:sz="6" w:space="8"/>
-          <w:bottom w:val="single" w:color="CCCCCC" w:sz="6" w:space="5"/>
-          <w:right w:val="single" w:color="CCCCCC" w:sz="6" w:space="8"/>
-        </w:pBdr>
-        <w:shd w:val="clear" w:color="auto" w:fill="F8F8F8"/>
-        <w:spacing w:line="318" w:lineRule="atLeast"/>
-        <w:rPr>
-          <w:color w:val="111111"/>
-          <w:sz w:val="22"/>
-          <w:szCs w:val="22"/>
-        </w:rPr>
-      </w:pPr>
-      <w:r>
-        <w:rPr>
-          <w:rStyle w:val="10"/>
-          <w:rFonts w:hint="eastAsia"/>
-          <w:color w:val="111111"/>
-        </w:rPr>
-        <w:t>{"id":2,"</w:t>
-      </w:r>
-      <w:r>
-        <w:rPr>
-          <w:rStyle w:val="10"/>
-          <w:rFonts w:hint="default"/>
-          <w:color w:val="111111"/>
-        </w:rPr>
-        <w:t>book_id</w:t>
-      </w:r>
-      <w:r>
-        <w:rPr>
-          <w:rStyle w:val="10"/>
-          <w:rFonts w:hint="eastAsia"/>
-          <w:color w:val="111111"/>
-        </w:rPr>
-        <w:t>":</w:t>
-      </w:r>
-      <w:r>
-        <w:rPr>
-          <w:rStyle w:val="10"/>
-          <w:rFonts w:hint="default"/>
-          <w:color w:val="111111"/>
-        </w:rPr>
-        <w:t>1</w:t>
-      </w:r>
-      <w:r>
-        <w:rPr>
-          <w:rStyle w:val="10"/>
-          <w:rFonts w:hint="eastAsia"/>
-          <w:color w:val="111111"/>
-        </w:rPr>
-        <w:t>,"</w:t>
-      </w:r>
-      <w:r>
-        <w:rPr>
-          <w:rStyle w:val="10"/>
-          <w:rFonts w:hint="default"/>
-          <w:color w:val="111111"/>
-        </w:rPr>
-        <w:t>tag_id</w:t>
-      </w:r>
-      <w:r>
-        <w:rPr>
-          <w:rStyle w:val="10"/>
-          <w:rFonts w:hint="eastAsia"/>
-          <w:color w:val="111111"/>
-        </w:rPr>
-        <w:t>":</w:t>
-      </w:r>
-      <w:r>
-        <w:rPr>
-          <w:rStyle w:val="10"/>
-          <w:rFonts w:hint="default"/>
-          <w:color w:val="111111"/>
-        </w:rPr>
-        <w:t>2</w:t>
-      </w:r>
-      <w:r>
-        <w:rPr>
-          <w:rStyle w:val="10"/>
-          <w:rFonts w:hint="eastAsia"/>
-          <w:color w:val="111111"/>
-        </w:rPr>
-        <w:t>}</w:t>
-      </w:r>
-    </w:p>
-    <w:p>
-      <w:pPr>
-        <w:pStyle w:val="12"/>
-        <w:numPr>
-          <w:numId w:val="0"/>
-        </w:numPr>
-        <w:pBdr>
-          <w:bottom w:val="single" w:color="CCCCCC" w:sz="6" w:space="0"/>
-        </w:pBdr>
-        <w:shd w:val="clear" w:color="auto" w:fill="FFFFFF"/>
-        <w:spacing w:before="335" w:after="167" w:line="603" w:lineRule="atLeast"/>
-        <w:ind w:leftChars="0"/>
-        <w:outlineLvl w:val="1"/>
-        <w:rPr>
-          <w:rFonts w:ascii="Liberation Sans" w:hAnsi="Liberation Sans" w:eastAsia="DejaVu Serif" w:cs="Liberation Sans"/>
-          <w:b/>
-          <w:bCs/>
-          <w:color w:val="000000"/>
-          <w:sz w:val="40"/>
-          <w:szCs w:val="40"/>
-        </w:rPr>
-      </w:pPr>
-    </w:p>
-    <w:p>
-      <w:pPr>
-        <w:pStyle w:val="12"/>
-        <w:numPr>
-          <w:numId w:val="0"/>
-        </w:numPr>
-        <w:pBdr>
-          <w:bottom w:val="single" w:color="CCCCCC" w:sz="6" w:space="0"/>
-        </w:pBdr>
-        <w:shd w:val="clear" w:color="auto" w:fill="FFFFFF"/>
-        <w:spacing w:before="335" w:after="167" w:line="603" w:lineRule="atLeast"/>
-        <w:ind w:leftChars="0"/>
-        <w:outlineLvl w:val="1"/>
-        <w:rPr>
-          <w:rFonts w:ascii="Liberation Sans" w:hAnsi="Liberation Sans" w:eastAsia="DejaVu Serif" w:cs="Liberation Sans"/>
-          <w:b/>
-          <w:bCs/>
-          <w:color w:val="000000"/>
-          <w:sz w:val="40"/>
-          <w:szCs w:val="40"/>
-        </w:rPr>
-      </w:pPr>
-    </w:p>
-    <w:p>
-      <w:pPr>
-        <w:pStyle w:val="12"/>
-        <w:numPr>
-          <w:ilvl w:val="0"/>
-          <w:numId w:val="1"/>
-        </w:numPr>
-        <w:pBdr>
-          <w:bottom w:val="single" w:color="CCCCCC" w:sz="6" w:space="0"/>
-        </w:pBdr>
-        <w:shd w:val="clear" w:color="auto" w:fill="FFFFFF"/>
-        <w:spacing w:before="335" w:after="167" w:line="603" w:lineRule="atLeast"/>
-        <w:outlineLvl w:val="1"/>
-        <w:rPr>
-          <w:rFonts w:ascii="Liberation Sans" w:hAnsi="Liberation Sans" w:eastAsia="DejaVu Serif" w:cs="Liberation Sans"/>
-          <w:b/>
-          <w:bCs/>
-          <w:color w:val="000000"/>
-          <w:sz w:val="40"/>
-          <w:szCs w:val="40"/>
-        </w:rPr>
-      </w:pPr>
-      <w:r>
-        <w:rPr>
-          <w:rFonts w:hint="default" w:ascii="Liberation Sans" w:hAnsi="Liberation Sans" w:cs="Liberation Sans"/>
-          <w:b/>
-          <w:bCs/>
-          <w:color w:val="000000"/>
-          <w:sz w:val="40"/>
-          <w:szCs w:val="40"/>
-        </w:rPr>
-        <w:t>Get all the booktag</w:t>
+        <w:t>Example</w:t>
       </w:r>
     </w:p>
     <w:p>
@@ -1393,7 +1795,7 @@
           <w:color w:val="111111"/>
           <w:sz w:val="20"/>
         </w:rPr>
-        <w:t>/booktag</w:t>
+        <w:t>/tags/:id/booktags</w:t>
       </w:r>
     </w:p>
     <w:p>
@@ -1415,7 +1817,7 @@
           <w:sz w:val="23"/>
           <w:szCs w:val="23"/>
         </w:rPr>
-        <w:t xml:space="preserve">Return a list of Booktag with </w:t>
+        <w:t xml:space="preserve">Return the list of booktag with </w:t>
       </w:r>
       <w:r>
         <w:rPr>
@@ -1448,6 +1850,1126 @@
         <w:shd w:val="clear" w:color="auto" w:fill="F8F8F8"/>
         <w:spacing w:line="318" w:lineRule="atLeast"/>
         <w:rPr>
+          <w:rStyle w:val="10"/>
+          <w:rFonts w:hint="eastAsia"/>
+          <w:color w:val="111111"/>
+        </w:rPr>
+      </w:pPr>
+      <w:r>
+        <w:rPr>
+          <w:rStyle w:val="10"/>
+          <w:rFonts w:hint="eastAsia"/>
+          <w:color w:val="111111"/>
+        </w:rPr>
+        <w:t>{</w:t>
+      </w:r>
+    </w:p>
+    <w:p>
+      <w:pPr>
+        <w:pStyle w:val="5"/>
+        <w:pBdr>
+          <w:top w:val="single" w:color="CCCCCC" w:sz="6" w:space="5"/>
+          <w:left w:val="single" w:color="CCCCCC" w:sz="6" w:space="8"/>
+          <w:bottom w:val="single" w:color="CCCCCC" w:sz="6" w:space="5"/>
+          <w:right w:val="single" w:color="CCCCCC" w:sz="6" w:space="8"/>
+        </w:pBdr>
+        <w:shd w:val="clear" w:color="auto" w:fill="F8F8F8"/>
+        <w:spacing w:line="318" w:lineRule="atLeast"/>
+        <w:rPr>
+          <w:rStyle w:val="10"/>
+          <w:rFonts w:hint="eastAsia"/>
+          <w:color w:val="111111"/>
+        </w:rPr>
+      </w:pPr>
+      <w:r>
+        <w:rPr>
+          <w:rStyle w:val="10"/>
+          <w:rFonts w:hint="eastAsia"/>
+          <w:color w:val="111111"/>
+        </w:rPr>
+        <w:t xml:space="preserve">    "links": [</w:t>
+      </w:r>
+    </w:p>
+    <w:p>
+      <w:pPr>
+        <w:pStyle w:val="5"/>
+        <w:pBdr>
+          <w:top w:val="single" w:color="CCCCCC" w:sz="6" w:space="5"/>
+          <w:left w:val="single" w:color="CCCCCC" w:sz="6" w:space="8"/>
+          <w:bottom w:val="single" w:color="CCCCCC" w:sz="6" w:space="5"/>
+          <w:right w:val="single" w:color="CCCCCC" w:sz="6" w:space="8"/>
+        </w:pBdr>
+        <w:shd w:val="clear" w:color="auto" w:fill="F8F8F8"/>
+        <w:spacing w:line="318" w:lineRule="atLeast"/>
+        <w:rPr>
+          <w:rStyle w:val="10"/>
+          <w:rFonts w:hint="eastAsia"/>
+          <w:color w:val="111111"/>
+        </w:rPr>
+      </w:pPr>
+      <w:r>
+        <w:rPr>
+          <w:rStyle w:val="10"/>
+          <w:rFonts w:hint="eastAsia"/>
+          <w:color w:val="111111"/>
+        </w:rPr>
+        <w:t xml:space="preserve">        {</w:t>
+      </w:r>
+    </w:p>
+    <w:p>
+      <w:pPr>
+        <w:pStyle w:val="5"/>
+        <w:pBdr>
+          <w:top w:val="single" w:color="CCCCCC" w:sz="6" w:space="5"/>
+          <w:left w:val="single" w:color="CCCCCC" w:sz="6" w:space="8"/>
+          <w:bottom w:val="single" w:color="CCCCCC" w:sz="6" w:space="5"/>
+          <w:right w:val="single" w:color="CCCCCC" w:sz="6" w:space="8"/>
+        </w:pBdr>
+        <w:shd w:val="clear" w:color="auto" w:fill="F8F8F8"/>
+        <w:spacing w:line="318" w:lineRule="atLeast"/>
+        <w:rPr>
+          <w:rStyle w:val="10"/>
+          <w:rFonts w:hint="eastAsia"/>
+          <w:color w:val="111111"/>
+        </w:rPr>
+      </w:pPr>
+      <w:r>
+        <w:rPr>
+          <w:rStyle w:val="10"/>
+          <w:rFonts w:hint="eastAsia"/>
+          <w:color w:val="111111"/>
+        </w:rPr>
+        <w:t xml:space="preserve">            "rel": "first",</w:t>
+      </w:r>
+    </w:p>
+    <w:p>
+      <w:pPr>
+        <w:pStyle w:val="5"/>
+        <w:pBdr>
+          <w:top w:val="single" w:color="CCCCCC" w:sz="6" w:space="5"/>
+          <w:left w:val="single" w:color="CCCCCC" w:sz="6" w:space="8"/>
+          <w:bottom w:val="single" w:color="CCCCCC" w:sz="6" w:space="5"/>
+          <w:right w:val="single" w:color="CCCCCC" w:sz="6" w:space="8"/>
+        </w:pBdr>
+        <w:shd w:val="clear" w:color="auto" w:fill="F8F8F8"/>
+        <w:spacing w:line="318" w:lineRule="atLeast"/>
+        <w:rPr>
+          <w:rStyle w:val="10"/>
+          <w:rFonts w:hint="eastAsia"/>
+          <w:color w:val="111111"/>
+        </w:rPr>
+      </w:pPr>
+      <w:r>
+        <w:rPr>
+          <w:rStyle w:val="10"/>
+          <w:rFonts w:hint="eastAsia"/>
+          <w:color w:val="111111"/>
+        </w:rPr>
+        <w:t xml:space="preserve">            "href": "http://127.0.0.1:8080/api/tags/1/booktags?page=0&amp;size=10"</w:t>
+      </w:r>
+    </w:p>
+    <w:p>
+      <w:pPr>
+        <w:pStyle w:val="5"/>
+        <w:pBdr>
+          <w:top w:val="single" w:color="CCCCCC" w:sz="6" w:space="5"/>
+          <w:left w:val="single" w:color="CCCCCC" w:sz="6" w:space="8"/>
+          <w:bottom w:val="single" w:color="CCCCCC" w:sz="6" w:space="5"/>
+          <w:right w:val="single" w:color="CCCCCC" w:sz="6" w:space="8"/>
+        </w:pBdr>
+        <w:shd w:val="clear" w:color="auto" w:fill="F8F8F8"/>
+        <w:spacing w:line="318" w:lineRule="atLeast"/>
+        <w:rPr>
+          <w:rStyle w:val="10"/>
+          <w:rFonts w:hint="eastAsia"/>
+          <w:color w:val="111111"/>
+        </w:rPr>
+      </w:pPr>
+      <w:r>
+        <w:rPr>
+          <w:rStyle w:val="10"/>
+          <w:rFonts w:hint="eastAsia"/>
+          <w:color w:val="111111"/>
+        </w:rPr>
+        <w:t xml:space="preserve">        },</w:t>
+      </w:r>
+    </w:p>
+    <w:p>
+      <w:pPr>
+        <w:pStyle w:val="5"/>
+        <w:pBdr>
+          <w:top w:val="single" w:color="CCCCCC" w:sz="6" w:space="5"/>
+          <w:left w:val="single" w:color="CCCCCC" w:sz="6" w:space="8"/>
+          <w:bottom w:val="single" w:color="CCCCCC" w:sz="6" w:space="5"/>
+          <w:right w:val="single" w:color="CCCCCC" w:sz="6" w:space="8"/>
+        </w:pBdr>
+        <w:shd w:val="clear" w:color="auto" w:fill="F8F8F8"/>
+        <w:spacing w:line="318" w:lineRule="atLeast"/>
+        <w:rPr>
+          <w:rStyle w:val="10"/>
+          <w:rFonts w:hint="eastAsia"/>
+          <w:color w:val="111111"/>
+        </w:rPr>
+      </w:pPr>
+      <w:r>
+        <w:rPr>
+          <w:rStyle w:val="10"/>
+          <w:rFonts w:hint="eastAsia"/>
+          <w:color w:val="111111"/>
+        </w:rPr>
+        <w:t xml:space="preserve">        {</w:t>
+      </w:r>
+    </w:p>
+    <w:p>
+      <w:pPr>
+        <w:pStyle w:val="5"/>
+        <w:pBdr>
+          <w:top w:val="single" w:color="CCCCCC" w:sz="6" w:space="5"/>
+          <w:left w:val="single" w:color="CCCCCC" w:sz="6" w:space="8"/>
+          <w:bottom w:val="single" w:color="CCCCCC" w:sz="6" w:space="5"/>
+          <w:right w:val="single" w:color="CCCCCC" w:sz="6" w:space="8"/>
+        </w:pBdr>
+        <w:shd w:val="clear" w:color="auto" w:fill="F8F8F8"/>
+        <w:spacing w:line="318" w:lineRule="atLeast"/>
+        <w:rPr>
+          <w:rStyle w:val="10"/>
+          <w:rFonts w:hint="eastAsia"/>
+          <w:color w:val="111111"/>
+        </w:rPr>
+      </w:pPr>
+      <w:r>
+        <w:rPr>
+          <w:rStyle w:val="10"/>
+          <w:rFonts w:hint="eastAsia"/>
+          <w:color w:val="111111"/>
+        </w:rPr>
+        <w:t xml:space="preserve">            "rel": "last",</w:t>
+      </w:r>
+    </w:p>
+    <w:p>
+      <w:pPr>
+        <w:pStyle w:val="5"/>
+        <w:pBdr>
+          <w:top w:val="single" w:color="CCCCCC" w:sz="6" w:space="5"/>
+          <w:left w:val="single" w:color="CCCCCC" w:sz="6" w:space="8"/>
+          <w:bottom w:val="single" w:color="CCCCCC" w:sz="6" w:space="5"/>
+          <w:right w:val="single" w:color="CCCCCC" w:sz="6" w:space="8"/>
+        </w:pBdr>
+        <w:shd w:val="clear" w:color="auto" w:fill="F8F8F8"/>
+        <w:spacing w:line="318" w:lineRule="atLeast"/>
+        <w:rPr>
+          <w:rStyle w:val="10"/>
+          <w:rFonts w:hint="eastAsia"/>
+          <w:color w:val="111111"/>
+        </w:rPr>
+      </w:pPr>
+      <w:r>
+        <w:rPr>
+          <w:rStyle w:val="10"/>
+          <w:rFonts w:hint="eastAsia"/>
+          <w:color w:val="111111"/>
+        </w:rPr>
+        <w:t xml:space="preserve">            "href": "http://127.0.0.1:8080/api/tags/1/booktags?page=0&amp;size=10"</w:t>
+      </w:r>
+    </w:p>
+    <w:p>
+      <w:pPr>
+        <w:pStyle w:val="5"/>
+        <w:pBdr>
+          <w:top w:val="single" w:color="CCCCCC" w:sz="6" w:space="5"/>
+          <w:left w:val="single" w:color="CCCCCC" w:sz="6" w:space="8"/>
+          <w:bottom w:val="single" w:color="CCCCCC" w:sz="6" w:space="5"/>
+          <w:right w:val="single" w:color="CCCCCC" w:sz="6" w:space="8"/>
+        </w:pBdr>
+        <w:shd w:val="clear" w:color="auto" w:fill="F8F8F8"/>
+        <w:spacing w:line="318" w:lineRule="atLeast"/>
+        <w:rPr>
+          <w:rStyle w:val="10"/>
+          <w:rFonts w:hint="eastAsia"/>
+          <w:color w:val="111111"/>
+        </w:rPr>
+      </w:pPr>
+      <w:r>
+        <w:rPr>
+          <w:rStyle w:val="10"/>
+          <w:rFonts w:hint="eastAsia"/>
+          <w:color w:val="111111"/>
+        </w:rPr>
+        <w:t xml:space="preserve">        },</w:t>
+      </w:r>
+    </w:p>
+    <w:p>
+      <w:pPr>
+        <w:pStyle w:val="5"/>
+        <w:pBdr>
+          <w:top w:val="single" w:color="CCCCCC" w:sz="6" w:space="5"/>
+          <w:left w:val="single" w:color="CCCCCC" w:sz="6" w:space="8"/>
+          <w:bottom w:val="single" w:color="CCCCCC" w:sz="6" w:space="5"/>
+          <w:right w:val="single" w:color="CCCCCC" w:sz="6" w:space="8"/>
+        </w:pBdr>
+        <w:shd w:val="clear" w:color="auto" w:fill="F8F8F8"/>
+        <w:spacing w:line="318" w:lineRule="atLeast"/>
+        <w:rPr>
+          <w:rStyle w:val="10"/>
+          <w:rFonts w:hint="eastAsia"/>
+          <w:color w:val="111111"/>
+        </w:rPr>
+      </w:pPr>
+      <w:r>
+        <w:rPr>
+          <w:rStyle w:val="10"/>
+          <w:rFonts w:hint="eastAsia"/>
+          <w:color w:val="111111"/>
+        </w:rPr>
+        <w:t xml:space="preserve">        {</w:t>
+      </w:r>
+    </w:p>
+    <w:p>
+      <w:pPr>
+        <w:pStyle w:val="5"/>
+        <w:pBdr>
+          <w:top w:val="single" w:color="CCCCCC" w:sz="6" w:space="5"/>
+          <w:left w:val="single" w:color="CCCCCC" w:sz="6" w:space="8"/>
+          <w:bottom w:val="single" w:color="CCCCCC" w:sz="6" w:space="5"/>
+          <w:right w:val="single" w:color="CCCCCC" w:sz="6" w:space="8"/>
+        </w:pBdr>
+        <w:shd w:val="clear" w:color="auto" w:fill="F8F8F8"/>
+        <w:spacing w:line="318" w:lineRule="atLeast"/>
+        <w:rPr>
+          <w:rStyle w:val="10"/>
+          <w:rFonts w:hint="eastAsia"/>
+          <w:color w:val="111111"/>
+        </w:rPr>
+      </w:pPr>
+      <w:r>
+        <w:rPr>
+          <w:rStyle w:val="10"/>
+          <w:rFonts w:hint="eastAsia"/>
+          <w:color w:val="111111"/>
+        </w:rPr>
+        <w:t xml:space="preserve">            "rel": "self",</w:t>
+      </w:r>
+    </w:p>
+    <w:p>
+      <w:pPr>
+        <w:pStyle w:val="5"/>
+        <w:pBdr>
+          <w:top w:val="single" w:color="CCCCCC" w:sz="6" w:space="5"/>
+          <w:left w:val="single" w:color="CCCCCC" w:sz="6" w:space="8"/>
+          <w:bottom w:val="single" w:color="CCCCCC" w:sz="6" w:space="5"/>
+          <w:right w:val="single" w:color="CCCCCC" w:sz="6" w:space="8"/>
+        </w:pBdr>
+        <w:shd w:val="clear" w:color="auto" w:fill="F8F8F8"/>
+        <w:spacing w:line="318" w:lineRule="atLeast"/>
+        <w:rPr>
+          <w:rStyle w:val="10"/>
+          <w:rFonts w:hint="eastAsia"/>
+          <w:color w:val="111111"/>
+        </w:rPr>
+      </w:pPr>
+      <w:r>
+        <w:rPr>
+          <w:rStyle w:val="10"/>
+          <w:rFonts w:hint="eastAsia"/>
+          <w:color w:val="111111"/>
+        </w:rPr>
+        <w:t xml:space="preserve">            "href": "http://127.0.0.1:8080/api/tags/1/booktags?page=0&amp;size=10"</w:t>
+      </w:r>
+    </w:p>
+    <w:p>
+      <w:pPr>
+        <w:pStyle w:val="5"/>
+        <w:pBdr>
+          <w:top w:val="single" w:color="CCCCCC" w:sz="6" w:space="5"/>
+          <w:left w:val="single" w:color="CCCCCC" w:sz="6" w:space="8"/>
+          <w:bottom w:val="single" w:color="CCCCCC" w:sz="6" w:space="5"/>
+          <w:right w:val="single" w:color="CCCCCC" w:sz="6" w:space="8"/>
+        </w:pBdr>
+        <w:shd w:val="clear" w:color="auto" w:fill="F8F8F8"/>
+        <w:spacing w:line="318" w:lineRule="atLeast"/>
+        <w:rPr>
+          <w:rStyle w:val="10"/>
+          <w:rFonts w:hint="eastAsia"/>
+          <w:color w:val="111111"/>
+        </w:rPr>
+      </w:pPr>
+      <w:r>
+        <w:rPr>
+          <w:rStyle w:val="10"/>
+          <w:rFonts w:hint="eastAsia"/>
+          <w:color w:val="111111"/>
+        </w:rPr>
+        <w:t xml:space="preserve">        }</w:t>
+      </w:r>
+    </w:p>
+    <w:p>
+      <w:pPr>
+        <w:pStyle w:val="5"/>
+        <w:pBdr>
+          <w:top w:val="single" w:color="CCCCCC" w:sz="6" w:space="5"/>
+          <w:left w:val="single" w:color="CCCCCC" w:sz="6" w:space="8"/>
+          <w:bottom w:val="single" w:color="CCCCCC" w:sz="6" w:space="5"/>
+          <w:right w:val="single" w:color="CCCCCC" w:sz="6" w:space="8"/>
+        </w:pBdr>
+        <w:shd w:val="clear" w:color="auto" w:fill="F8F8F8"/>
+        <w:spacing w:line="318" w:lineRule="atLeast"/>
+        <w:rPr>
+          <w:rStyle w:val="10"/>
+          <w:rFonts w:hint="eastAsia"/>
+          <w:color w:val="111111"/>
+        </w:rPr>
+      </w:pPr>
+      <w:r>
+        <w:rPr>
+          <w:rStyle w:val="10"/>
+          <w:rFonts w:hint="eastAsia"/>
+          <w:color w:val="111111"/>
+        </w:rPr>
+        <w:t xml:space="preserve">    ],</w:t>
+      </w:r>
+    </w:p>
+    <w:p>
+      <w:pPr>
+        <w:pStyle w:val="5"/>
+        <w:pBdr>
+          <w:top w:val="single" w:color="CCCCCC" w:sz="6" w:space="5"/>
+          <w:left w:val="single" w:color="CCCCCC" w:sz="6" w:space="8"/>
+          <w:bottom w:val="single" w:color="CCCCCC" w:sz="6" w:space="5"/>
+          <w:right w:val="single" w:color="CCCCCC" w:sz="6" w:space="8"/>
+        </w:pBdr>
+        <w:shd w:val="clear" w:color="auto" w:fill="F8F8F8"/>
+        <w:spacing w:line="318" w:lineRule="atLeast"/>
+        <w:rPr>
+          <w:rStyle w:val="10"/>
+          <w:rFonts w:hint="eastAsia"/>
+          <w:color w:val="111111"/>
+        </w:rPr>
+      </w:pPr>
+      <w:r>
+        <w:rPr>
+          <w:rStyle w:val="10"/>
+          <w:rFonts w:hint="eastAsia"/>
+          <w:color w:val="111111"/>
+        </w:rPr>
+        <w:t xml:space="preserve">    "totalPages": 1,</w:t>
+      </w:r>
+    </w:p>
+    <w:p>
+      <w:pPr>
+        <w:pStyle w:val="5"/>
+        <w:pBdr>
+          <w:top w:val="single" w:color="CCCCCC" w:sz="6" w:space="5"/>
+          <w:left w:val="single" w:color="CCCCCC" w:sz="6" w:space="8"/>
+          <w:bottom w:val="single" w:color="CCCCCC" w:sz="6" w:space="5"/>
+          <w:right w:val="single" w:color="CCCCCC" w:sz="6" w:space="8"/>
+        </w:pBdr>
+        <w:shd w:val="clear" w:color="auto" w:fill="F8F8F8"/>
+        <w:spacing w:line="318" w:lineRule="atLeast"/>
+        <w:rPr>
+          <w:rStyle w:val="10"/>
+          <w:rFonts w:hint="eastAsia"/>
+          <w:color w:val="111111"/>
+        </w:rPr>
+      </w:pPr>
+      <w:r>
+        <w:rPr>
+          <w:rStyle w:val="10"/>
+          <w:rFonts w:hint="eastAsia"/>
+          <w:color w:val="111111"/>
+        </w:rPr>
+        <w:t xml:space="preserve">    "firstPage": true,</w:t>
+      </w:r>
+    </w:p>
+    <w:p>
+      <w:pPr>
+        <w:pStyle w:val="5"/>
+        <w:pBdr>
+          <w:top w:val="single" w:color="CCCCCC" w:sz="6" w:space="5"/>
+          <w:left w:val="single" w:color="CCCCCC" w:sz="6" w:space="8"/>
+          <w:bottom w:val="single" w:color="CCCCCC" w:sz="6" w:space="5"/>
+          <w:right w:val="single" w:color="CCCCCC" w:sz="6" w:space="8"/>
+        </w:pBdr>
+        <w:shd w:val="clear" w:color="auto" w:fill="F8F8F8"/>
+        <w:spacing w:line="318" w:lineRule="atLeast"/>
+        <w:rPr>
+          <w:rStyle w:val="10"/>
+          <w:rFonts w:hint="eastAsia"/>
+          <w:color w:val="111111"/>
+        </w:rPr>
+      </w:pPr>
+      <w:r>
+        <w:rPr>
+          <w:rStyle w:val="10"/>
+          <w:rFonts w:hint="eastAsia"/>
+          <w:color w:val="111111"/>
+        </w:rPr>
+        <w:t xml:space="preserve">    "lastPage": true,</w:t>
+      </w:r>
+    </w:p>
+    <w:p>
+      <w:pPr>
+        <w:pStyle w:val="5"/>
+        <w:pBdr>
+          <w:top w:val="single" w:color="CCCCCC" w:sz="6" w:space="5"/>
+          <w:left w:val="single" w:color="CCCCCC" w:sz="6" w:space="8"/>
+          <w:bottom w:val="single" w:color="CCCCCC" w:sz="6" w:space="5"/>
+          <w:right w:val="single" w:color="CCCCCC" w:sz="6" w:space="8"/>
+        </w:pBdr>
+        <w:shd w:val="clear" w:color="auto" w:fill="F8F8F8"/>
+        <w:spacing w:line="318" w:lineRule="atLeast"/>
+        <w:rPr>
+          <w:rStyle w:val="10"/>
+          <w:rFonts w:hint="eastAsia"/>
+          <w:color w:val="111111"/>
+        </w:rPr>
+      </w:pPr>
+      <w:r>
+        <w:rPr>
+          <w:rStyle w:val="10"/>
+          <w:rFonts w:hint="eastAsia"/>
+          <w:color w:val="111111"/>
+        </w:rPr>
+        <w:t xml:space="preserve">    "totalElements": 2,</w:t>
+      </w:r>
+    </w:p>
+    <w:p>
+      <w:pPr>
+        <w:pStyle w:val="5"/>
+        <w:pBdr>
+          <w:top w:val="single" w:color="CCCCCC" w:sz="6" w:space="5"/>
+          <w:left w:val="single" w:color="CCCCCC" w:sz="6" w:space="8"/>
+          <w:bottom w:val="single" w:color="CCCCCC" w:sz="6" w:space="5"/>
+          <w:right w:val="single" w:color="CCCCCC" w:sz="6" w:space="8"/>
+        </w:pBdr>
+        <w:shd w:val="clear" w:color="auto" w:fill="F8F8F8"/>
+        <w:spacing w:line="318" w:lineRule="atLeast"/>
+        <w:rPr>
+          <w:rStyle w:val="10"/>
+          <w:rFonts w:hint="eastAsia"/>
+          <w:color w:val="111111"/>
+        </w:rPr>
+      </w:pPr>
+      <w:r>
+        <w:rPr>
+          <w:rStyle w:val="10"/>
+          <w:rFonts w:hint="eastAsia"/>
+          <w:color w:val="111111"/>
+        </w:rPr>
+        <w:t xml:space="preserve">    "numberOfElements": 2,</w:t>
+      </w:r>
+    </w:p>
+    <w:p>
+      <w:pPr>
+        <w:pStyle w:val="5"/>
+        <w:pBdr>
+          <w:top w:val="single" w:color="CCCCCC" w:sz="6" w:space="5"/>
+          <w:left w:val="single" w:color="CCCCCC" w:sz="6" w:space="8"/>
+          <w:bottom w:val="single" w:color="CCCCCC" w:sz="6" w:space="5"/>
+          <w:right w:val="single" w:color="CCCCCC" w:sz="6" w:space="8"/>
+        </w:pBdr>
+        <w:shd w:val="clear" w:color="auto" w:fill="F8F8F8"/>
+        <w:spacing w:line="318" w:lineRule="atLeast"/>
+        <w:rPr>
+          <w:rStyle w:val="10"/>
+          <w:rFonts w:hint="eastAsia"/>
+          <w:color w:val="111111"/>
+        </w:rPr>
+      </w:pPr>
+      <w:r>
+        <w:rPr>
+          <w:rStyle w:val="10"/>
+          <w:rFonts w:hint="eastAsia"/>
+          <w:color w:val="111111"/>
+        </w:rPr>
+        <w:t xml:space="preserve">    "sort": [</w:t>
+      </w:r>
+    </w:p>
+    <w:p>
+      <w:pPr>
+        <w:pStyle w:val="5"/>
+        <w:pBdr>
+          <w:top w:val="single" w:color="CCCCCC" w:sz="6" w:space="5"/>
+          <w:left w:val="single" w:color="CCCCCC" w:sz="6" w:space="8"/>
+          <w:bottom w:val="single" w:color="CCCCCC" w:sz="6" w:space="5"/>
+          <w:right w:val="single" w:color="CCCCCC" w:sz="6" w:space="8"/>
+        </w:pBdr>
+        <w:shd w:val="clear" w:color="auto" w:fill="F8F8F8"/>
+        <w:spacing w:line="318" w:lineRule="atLeast"/>
+        <w:rPr>
+          <w:rStyle w:val="10"/>
+          <w:rFonts w:hint="eastAsia"/>
+          <w:color w:val="111111"/>
+        </w:rPr>
+      </w:pPr>
+      <w:r>
+        <w:rPr>
+          <w:rStyle w:val="10"/>
+          <w:rFonts w:hint="eastAsia"/>
+          <w:color w:val="111111"/>
+        </w:rPr>
+        <w:t xml:space="preserve">        {</w:t>
+      </w:r>
+    </w:p>
+    <w:p>
+      <w:pPr>
+        <w:pStyle w:val="5"/>
+        <w:pBdr>
+          <w:top w:val="single" w:color="CCCCCC" w:sz="6" w:space="5"/>
+          <w:left w:val="single" w:color="CCCCCC" w:sz="6" w:space="8"/>
+          <w:bottom w:val="single" w:color="CCCCCC" w:sz="6" w:space="5"/>
+          <w:right w:val="single" w:color="CCCCCC" w:sz="6" w:space="8"/>
+        </w:pBdr>
+        <w:shd w:val="clear" w:color="auto" w:fill="F8F8F8"/>
+        <w:spacing w:line="318" w:lineRule="atLeast"/>
+        <w:rPr>
+          <w:rStyle w:val="10"/>
+          <w:rFonts w:hint="eastAsia"/>
+          <w:color w:val="111111"/>
+        </w:rPr>
+      </w:pPr>
+      <w:r>
+        <w:rPr>
+          <w:rStyle w:val="10"/>
+          <w:rFonts w:hint="eastAsia"/>
+          <w:color w:val="111111"/>
+        </w:rPr>
+        <w:t xml:space="preserve">            "direction": "ASC",</w:t>
+      </w:r>
+    </w:p>
+    <w:p>
+      <w:pPr>
+        <w:pStyle w:val="5"/>
+        <w:pBdr>
+          <w:top w:val="single" w:color="CCCCCC" w:sz="6" w:space="5"/>
+          <w:left w:val="single" w:color="CCCCCC" w:sz="6" w:space="8"/>
+          <w:bottom w:val="single" w:color="CCCCCC" w:sz="6" w:space="5"/>
+          <w:right w:val="single" w:color="CCCCCC" w:sz="6" w:space="8"/>
+        </w:pBdr>
+        <w:shd w:val="clear" w:color="auto" w:fill="F8F8F8"/>
+        <w:spacing w:line="318" w:lineRule="atLeast"/>
+        <w:rPr>
+          <w:rStyle w:val="10"/>
+          <w:rFonts w:hint="eastAsia"/>
+          <w:color w:val="111111"/>
+        </w:rPr>
+      </w:pPr>
+      <w:r>
+        <w:rPr>
+          <w:rStyle w:val="10"/>
+          <w:rFonts w:hint="eastAsia"/>
+          <w:color w:val="111111"/>
+        </w:rPr>
+        <w:t xml:space="preserve">            "property": "id",</w:t>
+      </w:r>
+    </w:p>
+    <w:p>
+      <w:pPr>
+        <w:pStyle w:val="5"/>
+        <w:pBdr>
+          <w:top w:val="single" w:color="CCCCCC" w:sz="6" w:space="5"/>
+          <w:left w:val="single" w:color="CCCCCC" w:sz="6" w:space="8"/>
+          <w:bottom w:val="single" w:color="CCCCCC" w:sz="6" w:space="5"/>
+          <w:right w:val="single" w:color="CCCCCC" w:sz="6" w:space="8"/>
+        </w:pBdr>
+        <w:shd w:val="clear" w:color="auto" w:fill="F8F8F8"/>
+        <w:spacing w:line="318" w:lineRule="atLeast"/>
+        <w:rPr>
+          <w:rStyle w:val="10"/>
+          <w:rFonts w:hint="eastAsia"/>
+          <w:color w:val="111111"/>
+        </w:rPr>
+      </w:pPr>
+      <w:r>
+        <w:rPr>
+          <w:rStyle w:val="10"/>
+          <w:rFonts w:hint="eastAsia"/>
+          <w:color w:val="111111"/>
+        </w:rPr>
+        <w:t xml:space="preserve">            "ascending": true</w:t>
+      </w:r>
+    </w:p>
+    <w:p>
+      <w:pPr>
+        <w:pStyle w:val="5"/>
+        <w:pBdr>
+          <w:top w:val="single" w:color="CCCCCC" w:sz="6" w:space="5"/>
+          <w:left w:val="single" w:color="CCCCCC" w:sz="6" w:space="8"/>
+          <w:bottom w:val="single" w:color="CCCCCC" w:sz="6" w:space="5"/>
+          <w:right w:val="single" w:color="CCCCCC" w:sz="6" w:space="8"/>
+        </w:pBdr>
+        <w:shd w:val="clear" w:color="auto" w:fill="F8F8F8"/>
+        <w:spacing w:line="318" w:lineRule="atLeast"/>
+        <w:rPr>
+          <w:rStyle w:val="10"/>
+          <w:rFonts w:hint="eastAsia"/>
+          <w:color w:val="111111"/>
+        </w:rPr>
+      </w:pPr>
+      <w:r>
+        <w:rPr>
+          <w:rStyle w:val="10"/>
+          <w:rFonts w:hint="eastAsia"/>
+          <w:color w:val="111111"/>
+        </w:rPr>
+        <w:t xml:space="preserve">        }</w:t>
+      </w:r>
+    </w:p>
+    <w:p>
+      <w:pPr>
+        <w:pStyle w:val="5"/>
+        <w:pBdr>
+          <w:top w:val="single" w:color="CCCCCC" w:sz="6" w:space="5"/>
+          <w:left w:val="single" w:color="CCCCCC" w:sz="6" w:space="8"/>
+          <w:bottom w:val="single" w:color="CCCCCC" w:sz="6" w:space="5"/>
+          <w:right w:val="single" w:color="CCCCCC" w:sz="6" w:space="8"/>
+        </w:pBdr>
+        <w:shd w:val="clear" w:color="auto" w:fill="F8F8F8"/>
+        <w:spacing w:line="318" w:lineRule="atLeast"/>
+        <w:rPr>
+          <w:rStyle w:val="10"/>
+          <w:rFonts w:hint="eastAsia"/>
+          <w:color w:val="111111"/>
+        </w:rPr>
+      </w:pPr>
+      <w:r>
+        <w:rPr>
+          <w:rStyle w:val="10"/>
+          <w:rFonts w:hint="eastAsia"/>
+          <w:color w:val="111111"/>
+        </w:rPr>
+        <w:t xml:space="preserve">    ],</w:t>
+      </w:r>
+    </w:p>
+    <w:p>
+      <w:pPr>
+        <w:pStyle w:val="5"/>
+        <w:pBdr>
+          <w:top w:val="single" w:color="CCCCCC" w:sz="6" w:space="5"/>
+          <w:left w:val="single" w:color="CCCCCC" w:sz="6" w:space="8"/>
+          <w:bottom w:val="single" w:color="CCCCCC" w:sz="6" w:space="5"/>
+          <w:right w:val="single" w:color="CCCCCC" w:sz="6" w:space="8"/>
+        </w:pBdr>
+        <w:shd w:val="clear" w:color="auto" w:fill="F8F8F8"/>
+        <w:spacing w:line="318" w:lineRule="atLeast"/>
+        <w:rPr>
+          <w:rStyle w:val="10"/>
+          <w:rFonts w:hint="eastAsia"/>
+          <w:color w:val="111111"/>
+        </w:rPr>
+      </w:pPr>
+      <w:r>
+        <w:rPr>
+          <w:rStyle w:val="10"/>
+          <w:rFonts w:hint="eastAsia"/>
+          <w:color w:val="111111"/>
+        </w:rPr>
+        <w:t xml:space="preserve">    "size": 10,</w:t>
+      </w:r>
+    </w:p>
+    <w:p>
+      <w:pPr>
+        <w:pStyle w:val="5"/>
+        <w:pBdr>
+          <w:top w:val="single" w:color="CCCCCC" w:sz="6" w:space="5"/>
+          <w:left w:val="single" w:color="CCCCCC" w:sz="6" w:space="8"/>
+          <w:bottom w:val="single" w:color="CCCCCC" w:sz="6" w:space="5"/>
+          <w:right w:val="single" w:color="CCCCCC" w:sz="6" w:space="8"/>
+        </w:pBdr>
+        <w:shd w:val="clear" w:color="auto" w:fill="F8F8F8"/>
+        <w:spacing w:line="318" w:lineRule="atLeast"/>
+        <w:rPr>
+          <w:rStyle w:val="10"/>
+          <w:rFonts w:hint="eastAsia"/>
+          <w:color w:val="111111"/>
+        </w:rPr>
+      </w:pPr>
+      <w:r>
+        <w:rPr>
+          <w:rStyle w:val="10"/>
+          <w:rFonts w:hint="eastAsia"/>
+          <w:color w:val="111111"/>
+        </w:rPr>
+        <w:t xml:space="preserve">    "number": 0,</w:t>
+      </w:r>
+    </w:p>
+    <w:p>
+      <w:pPr>
+        <w:pStyle w:val="5"/>
+        <w:pBdr>
+          <w:top w:val="single" w:color="CCCCCC" w:sz="6" w:space="5"/>
+          <w:left w:val="single" w:color="CCCCCC" w:sz="6" w:space="8"/>
+          <w:bottom w:val="single" w:color="CCCCCC" w:sz="6" w:space="5"/>
+          <w:right w:val="single" w:color="CCCCCC" w:sz="6" w:space="8"/>
+        </w:pBdr>
+        <w:shd w:val="clear" w:color="auto" w:fill="F8F8F8"/>
+        <w:spacing w:line="318" w:lineRule="atLeast"/>
+        <w:rPr>
+          <w:rStyle w:val="10"/>
+          <w:rFonts w:hint="eastAsia"/>
+          <w:color w:val="111111"/>
+        </w:rPr>
+      </w:pPr>
+      <w:r>
+        <w:rPr>
+          <w:rStyle w:val="10"/>
+          <w:rFonts w:hint="eastAsia"/>
+          <w:color w:val="111111"/>
+        </w:rPr>
+        <w:t xml:space="preserve">    "content": [</w:t>
+      </w:r>
+    </w:p>
+    <w:p>
+      <w:pPr>
+        <w:pStyle w:val="5"/>
+        <w:pBdr>
+          <w:top w:val="single" w:color="CCCCCC" w:sz="6" w:space="5"/>
+          <w:left w:val="single" w:color="CCCCCC" w:sz="6" w:space="8"/>
+          <w:bottom w:val="single" w:color="CCCCCC" w:sz="6" w:space="5"/>
+          <w:right w:val="single" w:color="CCCCCC" w:sz="6" w:space="8"/>
+        </w:pBdr>
+        <w:shd w:val="clear" w:color="auto" w:fill="F8F8F8"/>
+        <w:spacing w:line="318" w:lineRule="atLeast"/>
+        <w:rPr>
+          <w:rStyle w:val="10"/>
+          <w:rFonts w:hint="eastAsia"/>
+          <w:color w:val="111111"/>
+        </w:rPr>
+      </w:pPr>
+      <w:r>
+        <w:rPr>
+          <w:rStyle w:val="10"/>
+          <w:rFonts w:hint="eastAsia"/>
+          <w:color w:val="111111"/>
+        </w:rPr>
+        <w:t xml:space="preserve">        {</w:t>
+      </w:r>
+    </w:p>
+    <w:p>
+      <w:pPr>
+        <w:pStyle w:val="5"/>
+        <w:pBdr>
+          <w:top w:val="single" w:color="CCCCCC" w:sz="6" w:space="5"/>
+          <w:left w:val="single" w:color="CCCCCC" w:sz="6" w:space="8"/>
+          <w:bottom w:val="single" w:color="CCCCCC" w:sz="6" w:space="5"/>
+          <w:right w:val="single" w:color="CCCCCC" w:sz="6" w:space="8"/>
+        </w:pBdr>
+        <w:shd w:val="clear" w:color="auto" w:fill="F8F8F8"/>
+        <w:spacing w:line="318" w:lineRule="atLeast"/>
+        <w:rPr>
+          <w:rStyle w:val="10"/>
+          <w:rFonts w:hint="eastAsia"/>
+          <w:color w:val="111111"/>
+        </w:rPr>
+      </w:pPr>
+      <w:r>
+        <w:rPr>
+          <w:rStyle w:val="10"/>
+          <w:rFonts w:hint="eastAsia"/>
+          <w:color w:val="111111"/>
+        </w:rPr>
+        <w:t xml:space="preserve">            "id": 1,</w:t>
+      </w:r>
+    </w:p>
+    <w:p>
+      <w:pPr>
+        <w:pStyle w:val="5"/>
+        <w:pBdr>
+          <w:top w:val="single" w:color="CCCCCC" w:sz="6" w:space="5"/>
+          <w:left w:val="single" w:color="CCCCCC" w:sz="6" w:space="8"/>
+          <w:bottom w:val="single" w:color="CCCCCC" w:sz="6" w:space="5"/>
+          <w:right w:val="single" w:color="CCCCCC" w:sz="6" w:space="8"/>
+        </w:pBdr>
+        <w:shd w:val="clear" w:color="auto" w:fill="F8F8F8"/>
+        <w:spacing w:line="318" w:lineRule="atLeast"/>
+        <w:rPr>
+          <w:rStyle w:val="10"/>
+          <w:rFonts w:hint="eastAsia"/>
+          <w:color w:val="111111"/>
+        </w:rPr>
+      </w:pPr>
+      <w:r>
+        <w:rPr>
+          <w:rStyle w:val="10"/>
+          <w:rFonts w:hint="eastAsia"/>
+          <w:color w:val="111111"/>
+        </w:rPr>
+        <w:t xml:space="preserve">            "creationTime": "15-03-2015",</w:t>
+      </w:r>
+    </w:p>
+    <w:p>
+      <w:pPr>
+        <w:pStyle w:val="5"/>
+        <w:pBdr>
+          <w:top w:val="single" w:color="CCCCCC" w:sz="6" w:space="5"/>
+          <w:left w:val="single" w:color="CCCCCC" w:sz="6" w:space="8"/>
+          <w:bottom w:val="single" w:color="CCCCCC" w:sz="6" w:space="5"/>
+          <w:right w:val="single" w:color="CCCCCC" w:sz="6" w:space="8"/>
+        </w:pBdr>
+        <w:shd w:val="clear" w:color="auto" w:fill="F8F8F8"/>
+        <w:spacing w:line="318" w:lineRule="atLeast"/>
+        <w:rPr>
+          <w:rStyle w:val="10"/>
+          <w:rFonts w:hint="eastAsia"/>
+          <w:color w:val="111111"/>
+        </w:rPr>
+      </w:pPr>
+      <w:r>
+        <w:rPr>
+          <w:rStyle w:val="10"/>
+          <w:rFonts w:hint="eastAsia"/>
+          <w:color w:val="111111"/>
+        </w:rPr>
+        <w:t xml:space="preserve">            "tag_Id": 1,</w:t>
+      </w:r>
+    </w:p>
+    <w:p>
+      <w:pPr>
+        <w:pStyle w:val="5"/>
+        <w:pBdr>
+          <w:top w:val="single" w:color="CCCCCC" w:sz="6" w:space="5"/>
+          <w:left w:val="single" w:color="CCCCCC" w:sz="6" w:space="8"/>
+          <w:bottom w:val="single" w:color="CCCCCC" w:sz="6" w:space="5"/>
+          <w:right w:val="single" w:color="CCCCCC" w:sz="6" w:space="8"/>
+        </w:pBdr>
+        <w:shd w:val="clear" w:color="auto" w:fill="F8F8F8"/>
+        <w:spacing w:line="318" w:lineRule="atLeast"/>
+        <w:rPr>
+          <w:rStyle w:val="10"/>
+          <w:rFonts w:hint="eastAsia"/>
+          <w:color w:val="111111"/>
+        </w:rPr>
+      </w:pPr>
+      <w:r>
+        <w:rPr>
+          <w:rStyle w:val="10"/>
+          <w:rFonts w:hint="eastAsia"/>
+          <w:color w:val="111111"/>
+        </w:rPr>
+        <w:t xml:space="preserve">            "book_Id": 1</w:t>
+      </w:r>
+    </w:p>
+    <w:p>
+      <w:pPr>
+        <w:pStyle w:val="5"/>
+        <w:pBdr>
+          <w:top w:val="single" w:color="CCCCCC" w:sz="6" w:space="5"/>
+          <w:left w:val="single" w:color="CCCCCC" w:sz="6" w:space="8"/>
+          <w:bottom w:val="single" w:color="CCCCCC" w:sz="6" w:space="5"/>
+          <w:right w:val="single" w:color="CCCCCC" w:sz="6" w:space="8"/>
+        </w:pBdr>
+        <w:shd w:val="clear" w:color="auto" w:fill="F8F8F8"/>
+        <w:spacing w:line="318" w:lineRule="atLeast"/>
+        <w:rPr>
+          <w:rStyle w:val="10"/>
+          <w:rFonts w:hint="eastAsia"/>
+          <w:color w:val="111111"/>
+        </w:rPr>
+      </w:pPr>
+      <w:r>
+        <w:rPr>
+          <w:rStyle w:val="10"/>
+          <w:rFonts w:hint="eastAsia"/>
+          <w:color w:val="111111"/>
+        </w:rPr>
+        <w:t xml:space="preserve">        },</w:t>
+      </w:r>
+    </w:p>
+    <w:p>
+      <w:pPr>
+        <w:pStyle w:val="5"/>
+        <w:pBdr>
+          <w:top w:val="single" w:color="CCCCCC" w:sz="6" w:space="5"/>
+          <w:left w:val="single" w:color="CCCCCC" w:sz="6" w:space="8"/>
+          <w:bottom w:val="single" w:color="CCCCCC" w:sz="6" w:space="5"/>
+          <w:right w:val="single" w:color="CCCCCC" w:sz="6" w:space="8"/>
+        </w:pBdr>
+        <w:shd w:val="clear" w:color="auto" w:fill="F8F8F8"/>
+        <w:spacing w:line="318" w:lineRule="atLeast"/>
+        <w:rPr>
+          <w:rStyle w:val="10"/>
+          <w:rFonts w:hint="eastAsia"/>
+          <w:color w:val="111111"/>
+        </w:rPr>
+      </w:pPr>
+      <w:r>
+        <w:rPr>
+          <w:rStyle w:val="10"/>
+          <w:rFonts w:hint="eastAsia"/>
+          <w:color w:val="111111"/>
+        </w:rPr>
+        <w:t xml:space="preserve">        {</w:t>
+      </w:r>
+    </w:p>
+    <w:p>
+      <w:pPr>
+        <w:pStyle w:val="5"/>
+        <w:pBdr>
+          <w:top w:val="single" w:color="CCCCCC" w:sz="6" w:space="5"/>
+          <w:left w:val="single" w:color="CCCCCC" w:sz="6" w:space="8"/>
+          <w:bottom w:val="single" w:color="CCCCCC" w:sz="6" w:space="5"/>
+          <w:right w:val="single" w:color="CCCCCC" w:sz="6" w:space="8"/>
+        </w:pBdr>
+        <w:shd w:val="clear" w:color="auto" w:fill="F8F8F8"/>
+        <w:spacing w:line="318" w:lineRule="atLeast"/>
+        <w:rPr>
+          <w:rStyle w:val="10"/>
+          <w:rFonts w:hint="eastAsia"/>
+          <w:color w:val="111111"/>
+        </w:rPr>
+      </w:pPr>
+      <w:r>
+        <w:rPr>
+          <w:rStyle w:val="10"/>
+          <w:rFonts w:hint="eastAsia"/>
+          <w:color w:val="111111"/>
+        </w:rPr>
+        <w:t xml:space="preserve">            "id": 2,</w:t>
+      </w:r>
+    </w:p>
+    <w:p>
+      <w:pPr>
+        <w:pStyle w:val="5"/>
+        <w:pBdr>
+          <w:top w:val="single" w:color="CCCCCC" w:sz="6" w:space="5"/>
+          <w:left w:val="single" w:color="CCCCCC" w:sz="6" w:space="8"/>
+          <w:bottom w:val="single" w:color="CCCCCC" w:sz="6" w:space="5"/>
+          <w:right w:val="single" w:color="CCCCCC" w:sz="6" w:space="8"/>
+        </w:pBdr>
+        <w:shd w:val="clear" w:color="auto" w:fill="F8F8F8"/>
+        <w:spacing w:line="318" w:lineRule="atLeast"/>
+        <w:rPr>
+          <w:rStyle w:val="10"/>
+          <w:rFonts w:hint="eastAsia"/>
+          <w:color w:val="111111"/>
+        </w:rPr>
+      </w:pPr>
+      <w:r>
+        <w:rPr>
+          <w:rStyle w:val="10"/>
+          <w:rFonts w:hint="eastAsia"/>
+          <w:color w:val="111111"/>
+        </w:rPr>
+        <w:t xml:space="preserve">            "creationTime": "15-03-2015",</w:t>
+      </w:r>
+    </w:p>
+    <w:p>
+      <w:pPr>
+        <w:pStyle w:val="5"/>
+        <w:pBdr>
+          <w:top w:val="single" w:color="CCCCCC" w:sz="6" w:space="5"/>
+          <w:left w:val="single" w:color="CCCCCC" w:sz="6" w:space="8"/>
+          <w:bottom w:val="single" w:color="CCCCCC" w:sz="6" w:space="5"/>
+          <w:right w:val="single" w:color="CCCCCC" w:sz="6" w:space="8"/>
+        </w:pBdr>
+        <w:shd w:val="clear" w:color="auto" w:fill="F8F8F8"/>
+        <w:spacing w:line="318" w:lineRule="atLeast"/>
+        <w:rPr>
+          <w:rStyle w:val="10"/>
+          <w:rFonts w:hint="eastAsia"/>
+          <w:color w:val="111111"/>
+        </w:rPr>
+      </w:pPr>
+      <w:r>
+        <w:rPr>
+          <w:rStyle w:val="10"/>
+          <w:rFonts w:hint="eastAsia"/>
+          <w:color w:val="111111"/>
+        </w:rPr>
+        <w:t xml:space="preserve">            "tag_Id": 1,</w:t>
+      </w:r>
+    </w:p>
+    <w:p>
+      <w:pPr>
+        <w:pStyle w:val="5"/>
+        <w:pBdr>
+          <w:top w:val="single" w:color="CCCCCC" w:sz="6" w:space="5"/>
+          <w:left w:val="single" w:color="CCCCCC" w:sz="6" w:space="8"/>
+          <w:bottom w:val="single" w:color="CCCCCC" w:sz="6" w:space="5"/>
+          <w:right w:val="single" w:color="CCCCCC" w:sz="6" w:space="8"/>
+        </w:pBdr>
+        <w:shd w:val="clear" w:color="auto" w:fill="F8F8F8"/>
+        <w:spacing w:line="318" w:lineRule="atLeast"/>
+        <w:rPr>
+          <w:rStyle w:val="10"/>
+          <w:rFonts w:hint="eastAsia"/>
+          <w:color w:val="111111"/>
+        </w:rPr>
+      </w:pPr>
+      <w:r>
+        <w:rPr>
+          <w:rStyle w:val="10"/>
+          <w:rFonts w:hint="eastAsia"/>
+          <w:color w:val="111111"/>
+        </w:rPr>
+        <w:t xml:space="preserve">            "book_Id": 1</w:t>
+      </w:r>
+    </w:p>
+    <w:p>
+      <w:pPr>
+        <w:pStyle w:val="5"/>
+        <w:pBdr>
+          <w:top w:val="single" w:color="CCCCCC" w:sz="6" w:space="5"/>
+          <w:left w:val="single" w:color="CCCCCC" w:sz="6" w:space="8"/>
+          <w:bottom w:val="single" w:color="CCCCCC" w:sz="6" w:space="5"/>
+          <w:right w:val="single" w:color="CCCCCC" w:sz="6" w:space="8"/>
+        </w:pBdr>
+        <w:shd w:val="clear" w:color="auto" w:fill="F8F8F8"/>
+        <w:spacing w:line="318" w:lineRule="atLeast"/>
+        <w:rPr>
+          <w:rStyle w:val="10"/>
+          <w:rFonts w:hint="eastAsia"/>
+          <w:color w:val="111111"/>
+        </w:rPr>
+      </w:pPr>
+      <w:r>
+        <w:rPr>
+          <w:rStyle w:val="10"/>
+          <w:rFonts w:hint="eastAsia"/>
+          <w:color w:val="111111"/>
+        </w:rPr>
+        <w:t xml:space="preserve">        }</w:t>
+      </w:r>
+    </w:p>
+    <w:p>
+      <w:pPr>
+        <w:pStyle w:val="5"/>
+        <w:pBdr>
+          <w:top w:val="single" w:color="CCCCCC" w:sz="6" w:space="5"/>
+          <w:left w:val="single" w:color="CCCCCC" w:sz="6" w:space="8"/>
+          <w:bottom w:val="single" w:color="CCCCCC" w:sz="6" w:space="5"/>
+          <w:right w:val="single" w:color="CCCCCC" w:sz="6" w:space="8"/>
+        </w:pBdr>
+        <w:shd w:val="clear" w:color="auto" w:fill="F8F8F8"/>
+        <w:spacing w:line="318" w:lineRule="atLeast"/>
+        <w:rPr>
+          <w:rStyle w:val="10"/>
+          <w:rFonts w:hint="eastAsia"/>
+          <w:color w:val="111111"/>
+        </w:rPr>
+      </w:pPr>
+      <w:r>
+        <w:rPr>
+          <w:rStyle w:val="10"/>
+          <w:rFonts w:hint="eastAsia"/>
+          <w:color w:val="111111"/>
+        </w:rPr>
+        <w:t xml:space="preserve">    ]</w:t>
+      </w:r>
+    </w:p>
+    <w:p>
+      <w:pPr>
+        <w:pStyle w:val="5"/>
+        <w:pBdr>
+          <w:top w:val="single" w:color="CCCCCC" w:sz="6" w:space="5"/>
+          <w:left w:val="single" w:color="CCCCCC" w:sz="6" w:space="8"/>
+          <w:bottom w:val="single" w:color="CCCCCC" w:sz="6" w:space="5"/>
+          <w:right w:val="single" w:color="CCCCCC" w:sz="6" w:space="8"/>
+        </w:pBdr>
+        <w:shd w:val="clear" w:color="auto" w:fill="F8F8F8"/>
+        <w:spacing w:line="318" w:lineRule="atLeast"/>
+        <w:rPr>
+          <w:rStyle w:val="10"/>
+          <w:rFonts w:hint="eastAsia"/>
           <w:color w:val="111111"/>
           <w:sz w:val="22"/>
           <w:szCs w:val="22"/>
@@ -1456,269 +2978,10 @@
       <w:r>
         <w:rPr>
           <w:rStyle w:val="10"/>
-          <w:rFonts w:hint="default"/>
-          <w:color w:val="111111"/>
-        </w:rPr>
-        <w:t>[</w:t>
-      </w:r>
-      <w:r>
-        <w:rPr>
-          <w:rStyle w:val="10"/>
-          <w:rFonts w:hint="eastAsia"/>
-          <w:color w:val="111111"/>
-        </w:rPr>
-        <w:t>{"id":2,"</w:t>
-      </w:r>
-      <w:r>
-        <w:rPr>
-          <w:rStyle w:val="10"/>
-          <w:rFonts w:hint="default"/>
-          <w:color w:val="111111"/>
-        </w:rPr>
-        <w:t>book_id</w:t>
-      </w:r>
-      <w:r>
-        <w:rPr>
-          <w:rStyle w:val="10"/>
-          <w:rFonts w:hint="eastAsia"/>
-          <w:color w:val="111111"/>
-        </w:rPr>
-        <w:t>":</w:t>
-      </w:r>
-      <w:r>
-        <w:rPr>
-          <w:rStyle w:val="10"/>
-          <w:rFonts w:hint="default"/>
-          <w:color w:val="111111"/>
-        </w:rPr>
-        <w:t>2</w:t>
-      </w:r>
-      <w:r>
-        <w:rPr>
-          <w:rStyle w:val="10"/>
-          <w:rFonts w:hint="eastAsia"/>
-          <w:color w:val="111111"/>
-        </w:rPr>
-        <w:t>,"</w:t>
-      </w:r>
-      <w:r>
-        <w:rPr>
-          <w:rStyle w:val="10"/>
-          <w:rFonts w:hint="default"/>
-          <w:color w:val="111111"/>
-        </w:rPr>
-        <w:t>tag_id</w:t>
-      </w:r>
-      <w:r>
-        <w:rPr>
-          <w:rStyle w:val="10"/>
-          <w:rFonts w:hint="eastAsia"/>
-          <w:color w:val="111111"/>
-        </w:rPr>
-        <w:t>":</w:t>
-      </w:r>
-      <w:r>
-        <w:rPr>
-          <w:rStyle w:val="10"/>
-          <w:rFonts w:hint="default"/>
-          <w:color w:val="111111"/>
-        </w:rPr>
-        <w:t>4</w:t>
-      </w:r>
-      <w:r>
-        <w:rPr>
-          <w:rStyle w:val="10"/>
           <w:rFonts w:hint="eastAsia"/>
           <w:color w:val="111111"/>
         </w:rPr>
         <w:t>}</w:t>
-      </w:r>
-      <w:r>
-        <w:rPr>
-          <w:rStyle w:val="10"/>
-          <w:rFonts w:hint="default"/>
-          <w:color w:val="111111"/>
-        </w:rPr>
-        <w:t>]</w:t>
-      </w:r>
-    </w:p>
-    <w:p/>
-    <w:p>
-      <w:pPr>
-        <w:pStyle w:val="12"/>
-        <w:numPr>
-          <w:ilvl w:val="0"/>
-          <w:numId w:val="1"/>
-        </w:numPr>
-        <w:pBdr>
-          <w:bottom w:val="single" w:color="CCCCCC" w:sz="6" w:space="0"/>
-        </w:pBdr>
-        <w:shd w:val="clear" w:color="auto" w:fill="FFFFFF"/>
-        <w:spacing w:before="335" w:after="167" w:line="603" w:lineRule="atLeast"/>
-        <w:outlineLvl w:val="1"/>
-        <w:rPr>
-          <w:rFonts w:ascii="Liberation Sans" w:hAnsi="Liberation Sans" w:eastAsia="DejaVu Serif" w:cs="Liberation Sans"/>
-          <w:b/>
-          <w:bCs/>
-          <w:color w:val="000000"/>
-          <w:sz w:val="40"/>
-          <w:szCs w:val="40"/>
-        </w:rPr>
-      </w:pPr>
-      <w:r>
-        <w:rPr>
-          <w:rFonts w:hint="default" w:ascii="Liberation Sans" w:hAnsi="Liberation Sans" w:cs="Liberation Sans"/>
-          <w:b/>
-          <w:bCs/>
-          <w:color w:val="000000"/>
-          <w:sz w:val="40"/>
-          <w:szCs w:val="40"/>
-        </w:rPr>
-        <w:t>Get a booktag list by the tag id</w:t>
-      </w:r>
-    </w:p>
-    <w:p>
-      <w:pPr>
-        <w:pBdr>
-          <w:top w:val="single" w:color="CCCCCC" w:sz="6" w:space="5"/>
-          <w:left w:val="single" w:color="CCCCCC" w:sz="6" w:space="8"/>
-          <w:bottom w:val="single" w:color="CCCCCC" w:sz="6" w:space="5"/>
-          <w:right w:val="single" w:color="CCCCCC" w:sz="6" w:space="8"/>
-        </w:pBdr>
-        <w:shd w:val="clear" w:color="auto" w:fill="F8F8F8"/>
-        <w:tabs>
-          <w:tab w:val="left" w:pos="916"/>
-          <w:tab w:val="left" w:pos="1832"/>
-          <w:tab w:val="left" w:pos="2748"/>
-          <w:tab w:val="left" w:pos="3664"/>
-          <w:tab w:val="left" w:pos="4580"/>
-          <w:tab w:val="left" w:pos="5496"/>
-          <w:tab w:val="left" w:pos="6412"/>
-          <w:tab w:val="left" w:pos="7328"/>
-          <w:tab w:val="left" w:pos="8244"/>
-          <w:tab w:val="left" w:pos="9160"/>
-          <w:tab w:val="left" w:pos="10076"/>
-          <w:tab w:val="left" w:pos="10992"/>
-          <w:tab w:val="left" w:pos="11908"/>
-          <w:tab w:val="left" w:pos="12824"/>
-          <w:tab w:val="left" w:pos="13740"/>
-          <w:tab w:val="left" w:pos="14656"/>
-        </w:tabs>
-        <w:spacing w:after="0" w:line="318" w:lineRule="atLeast"/>
-        <w:rPr>
-          <w:rFonts w:hint="eastAsia" w:ascii="Liberation Mono" w:hAnsi="Liberation Mono" w:cs="Liberation Mono"/>
-          <w:color w:val="111111"/>
-        </w:rPr>
-      </w:pPr>
-      <w:r>
-        <w:rPr>
-          <w:rFonts w:ascii="Liberation Mono" w:hAnsi="Liberation Mono" w:eastAsia="DejaVu Serif" w:cs="Liberation Mono"/>
-          <w:color w:val="111111"/>
-          <w:sz w:val="20"/>
-        </w:rPr>
-        <w:t>GET  https://</w:t>
-      </w:r>
-      <w:r>
-        <w:rPr>
-          <w:rFonts w:hint="eastAsia" w:ascii="Liberation Mono" w:hAnsi="Liberation Mono" w:cs="Liberation Mono"/>
-          <w:color w:val="111111"/>
-          <w:sz w:val="20"/>
-        </w:rPr>
-        <w:t>localhost:8080</w:t>
-      </w:r>
-      <w:r>
-        <w:rPr>
-          <w:rFonts w:ascii="Liberation Mono" w:hAnsi="Liberation Mono" w:eastAsia="DejaVu Serif" w:cs="Liberation Mono"/>
-          <w:color w:val="111111"/>
-          <w:sz w:val="20"/>
-        </w:rPr>
-        <w:t>/</w:t>
-      </w:r>
-      <w:r>
-        <w:rPr>
-          <w:rFonts w:hint="eastAsia" w:ascii="Liberation Mono" w:hAnsi="Liberation Mono" w:cs="Liberation Mono"/>
-          <w:color w:val="111111"/>
-          <w:sz w:val="20"/>
-        </w:rPr>
-        <w:t>api</w:t>
-      </w:r>
-      <w:r>
-        <w:rPr>
-          <w:rFonts w:ascii="Liberation Mono" w:hAnsi="Liberation Mono" w:eastAsia="DejaVu Serif" w:cs="Liberation Mono"/>
-          <w:color w:val="111111"/>
-          <w:sz w:val="20"/>
-        </w:rPr>
-        <w:t>/tags/:id/booktags</w:t>
-      </w:r>
-    </w:p>
-    <w:p>
-      <w:pPr>
-        <w:pStyle w:val="6"/>
-        <w:shd w:val="clear" w:color="auto" w:fill="FFFFFF"/>
-        <w:spacing w:before="251" w:beforeAutospacing="0" w:after="251" w:afterAutospacing="0" w:line="375" w:lineRule="atLeast"/>
-        <w:rPr>
-          <w:rFonts w:ascii="Helvetica" w:hAnsi="Helvetica" w:cs="Helvetica"/>
-          <w:color w:val="111111"/>
-          <w:sz w:val="23"/>
-          <w:szCs w:val="23"/>
-        </w:rPr>
-      </w:pPr>
-      <w:r>
-        <w:rPr>
-          <w:rFonts w:hint="default" w:ascii="宋体" w:hAnsi="宋体" w:eastAsia="宋体" w:cs="宋体"/>
-          <w:color w:val="111111"/>
-          <w:sz w:val="23"/>
-          <w:szCs w:val="23"/>
-        </w:rPr>
-        <w:t xml:space="preserve">Return the list of booktag with </w:t>
-      </w:r>
-      <w:r>
-        <w:rPr>
-          <w:rFonts w:ascii="Helvetica" w:hAnsi="Helvetica" w:cs="Helvetica"/>
-          <w:color w:val="111111"/>
-          <w:sz w:val="23"/>
-          <w:szCs w:val="23"/>
-        </w:rPr>
-        <w:t>status=200</w:t>
-      </w:r>
-      <w:r>
-        <w:rPr>
-          <w:rFonts w:hint="eastAsia" w:ascii="宋体" w:hAnsi="宋体" w:eastAsia="宋体" w:cs="宋体"/>
-          <w:color w:val="111111"/>
-          <w:sz w:val="23"/>
-          <w:szCs w:val="23"/>
-        </w:rPr>
-        <w:t>：</w:t>
-      </w:r>
-    </w:p>
-    <w:p>
-      <w:pPr>
-        <w:pStyle w:val="5"/>
-        <w:pBdr>
-          <w:top w:val="single" w:color="CCCCCC" w:sz="6" w:space="5"/>
-          <w:left w:val="single" w:color="CCCCCC" w:sz="6" w:space="8"/>
-          <w:bottom w:val="single" w:color="CCCCCC" w:sz="6" w:space="5"/>
-          <w:right w:val="single" w:color="CCCCCC" w:sz="6" w:space="8"/>
-        </w:pBdr>
-        <w:shd w:val="clear" w:color="auto" w:fill="F8F8F8"/>
-        <w:spacing w:line="318" w:lineRule="atLeast"/>
-        <w:rPr>
-          <w:rStyle w:val="10"/>
-          <w:rFonts w:hint="eastAsia"/>
-          <w:color w:val="111111"/>
-          <w:sz w:val="22"/>
-          <w:szCs w:val="22"/>
-        </w:rPr>
-      </w:pPr>
-      <w:bookmarkStart w:id="0" w:name="_GoBack"/>
-      <w:bookmarkEnd w:id="0"/>
-      <w:r>
-        <w:rPr>
-          <w:rStyle w:val="10"/>
-          <w:rFonts w:hint="eastAsia"/>
-          <w:color w:val="111111"/>
-        </w:rPr>
-        <w:t>{"links":[{"rel":"prev","href":"http://127.0.0.1:8080/api/tags/1/booktags?page=0&amp;size=10"},{"rel":"first","href":"http://127.0.0.1:8080/api/tags/1/booktags?page=0&amp;size=10"},{"rel":"last","href":"http://127.0.0.1:8080/api/tags/1/booktags?page=0&amp;size=10"},{"rel":"self","href":"http://127.0.0.1:8080/api/tags/1/booktags?page=1&amp;size=10"}],"sort":[{"direction":"ASC","property":"id","ascending":true}],"totalPages":1,"totalElements":3,"lastPage":true,"firstPage":false,"numberOfElements":0,"size":10,"number":1,"content":[]}</w:t>
       </w:r>
     </w:p>
     <w:p/>

</xml_diff>